<commit_message>
Checked and fixed report
</commit_message>
<xml_diff>
--- a/CA_AssignmentReport.docx
+++ b/CA_AssignmentReport.docx
@@ -121,7 +121,7 @@
                     <pic:cNvPicPr/>
                   </pic:nvPicPr>
                   <pic:blipFill>
-                    <a:blip r:embed="rId5" cstate="print"/>
+                    <a:blip r:embed="rId7" cstate="print"/>
                     <a:stretch>
                       <a:fillRect/>
                     </a:stretch>
@@ -473,6 +473,9 @@
     </w:p>
     <w:p>
       <w:pPr>
+        <w:tabs>
+          <w:tab w:val="right" w:pos="9072"/>
+        </w:tabs>
         <w:rPr>
           <w:rFonts w:ascii="FranklinGothic-Heavy" w:hAnsi="FranklinGothic-Heavy"/>
           <w:b/>
@@ -509,74 +512,228 @@
     </w:p>
     <w:p>
       <w:pPr>
+        <w:tabs>
+          <w:tab w:val="left" w:pos="567"/>
+          <w:tab w:val="right" w:leader="dot" w:pos="9072"/>
+        </w:tabs>
         <w:rPr>
           <w:rFonts w:ascii="FranklinGothic-Heavy" w:hAnsi="FranklinGothic-Heavy"/>
           <w:color w:val="242021"/>
-          <w:sz w:val="28"/>
-          <w:szCs w:val="28"/>
-          <w:lang w:val="en-US"/>
-        </w:rPr>
-      </w:pPr>
-      <w:r>
-        <w:rPr>
-          <w:rFonts w:ascii="FranklinGothic-Heavy" w:hAnsi="FranklinGothic-Heavy"/>
+          <w:sz w:val="30"/>
+          <w:szCs w:val="30"/>
+          <w:lang w:val="en-US"/>
+        </w:rPr>
+      </w:pPr>
+      <w:r>
+        <w:rPr>
+          <w:rFonts w:ascii="Times New Roman" w:hAnsi="Times New Roman" w:cs="Times New Roman"/>
           <w:color w:val="242021"/>
-          <w:sz w:val="40"/>
-          <w:szCs w:val="40"/>
+          <w:sz w:val="30"/>
+          <w:szCs w:val="30"/>
+          <w:lang w:val="en-US"/>
+        </w:rPr>
+        <w:t>1</w:t>
+      </w:r>
+      <w:r>
+        <w:rPr>
+          <w:rFonts w:ascii="Times New Roman" w:hAnsi="Times New Roman" w:cs="Times New Roman"/>
+          <w:color w:val="242021"/>
+          <w:sz w:val="30"/>
+          <w:szCs w:val="30"/>
           <w:lang w:val="en-US"/>
         </w:rPr>
         <w:tab/>
       </w:r>
       <w:r>
         <w:rPr>
-          <w:rFonts w:ascii="FranklinGothic-Heavy" w:hAnsi="FranklinGothic-Heavy"/>
+          <w:rFonts w:ascii="Times New Roman" w:hAnsi="Times New Roman" w:cs="Times New Roman"/>
           <w:color w:val="242021"/>
-          <w:sz w:val="28"/>
-          <w:szCs w:val="28"/>
+          <w:sz w:val="30"/>
+          <w:szCs w:val="30"/>
           <w:lang w:val="en-US"/>
         </w:rPr>
         <w:t>Topic</w:t>
       </w:r>
-    </w:p>
-    <w:p>
-      <w:pPr>
-        <w:ind w:firstLine="720"/>
-        <w:rPr>
-          <w:rStyle w:val="fontstyle01"/>
-          <w:rFonts w:ascii="Times New Roman" w:hAnsi="Times New Roman" w:cs="Times New Roman"/>
-          <w:sz w:val="28"/>
-          <w:szCs w:val="28"/>
-          <w:lang w:val="en-US"/>
-        </w:rPr>
-      </w:pPr>
-      <w:r>
-        <w:rPr>
-          <w:rStyle w:val="fontstyle01"/>
-          <w:rFonts w:ascii="Times New Roman" w:hAnsi="Times New Roman" w:cs="Times New Roman"/>
-          <w:sz w:val="28"/>
-          <w:szCs w:val="28"/>
+      <w:r>
+        <w:rPr>
+          <w:rFonts w:ascii="Times New Roman" w:hAnsi="Times New Roman" w:cs="Times New Roman"/>
+          <w:color w:val="242021"/>
+          <w:sz w:val="30"/>
+          <w:szCs w:val="30"/>
+          <w:lang w:val="en-US"/>
+        </w:rPr>
+        <w:tab/>
+        <w:t>2</w:t>
+      </w:r>
+    </w:p>
+    <w:p>
+      <w:pPr>
+        <w:tabs>
+          <w:tab w:val="left" w:pos="567"/>
+          <w:tab w:val="right" w:leader="dot" w:pos="9072"/>
+        </w:tabs>
+        <w:rPr>
+          <w:rStyle w:val="fontstyle01"/>
+          <w:rFonts w:ascii="Times New Roman" w:hAnsi="Times New Roman" w:cs="Times New Roman"/>
+          <w:sz w:val="30"/>
+          <w:szCs w:val="30"/>
+          <w:lang w:val="en-US"/>
+        </w:rPr>
+      </w:pPr>
+      <w:r>
+        <w:rPr>
+          <w:rStyle w:val="fontstyle01"/>
+          <w:rFonts w:ascii="Times New Roman" w:hAnsi="Times New Roman" w:cs="Times New Roman"/>
+          <w:sz w:val="30"/>
+          <w:szCs w:val="30"/>
+          <w:lang w:val="en-US"/>
+        </w:rPr>
+        <w:t>2</w:t>
+      </w:r>
+      <w:r>
+        <w:rPr>
+          <w:rStyle w:val="fontstyle01"/>
+          <w:rFonts w:ascii="Times New Roman" w:hAnsi="Times New Roman" w:cs="Times New Roman"/>
+          <w:sz w:val="30"/>
+          <w:szCs w:val="30"/>
+          <w:lang w:val="en-US"/>
+        </w:rPr>
+        <w:tab/>
+      </w:r>
+      <w:r>
+        <w:rPr>
+          <w:rStyle w:val="fontstyle01"/>
+          <w:rFonts w:ascii="Times New Roman" w:hAnsi="Times New Roman" w:cs="Times New Roman"/>
+          <w:sz w:val="30"/>
+          <w:szCs w:val="30"/>
         </w:rPr>
         <w:t>Preface</w:t>
       </w:r>
-    </w:p>
-    <w:p>
-      <w:pPr>
-        <w:ind w:firstLine="720"/>
-        <w:rPr>
-          <w:rFonts w:ascii="Times New Roman" w:hAnsi="Times New Roman" w:cs="Times New Roman"/>
-          <w:sz w:val="28"/>
-          <w:szCs w:val="28"/>
-          <w:lang w:val="en-US"/>
-        </w:rPr>
-      </w:pPr>
-      <w:r>
-        <w:rPr>
-          <w:rFonts w:ascii="Times New Roman" w:hAnsi="Times New Roman" w:cs="Times New Roman"/>
-          <w:sz w:val="28"/>
-          <w:szCs w:val="28"/>
+      <w:r>
+        <w:rPr>
+          <w:rStyle w:val="fontstyle01"/>
+          <w:rFonts w:ascii="Times New Roman" w:hAnsi="Times New Roman" w:cs="Times New Roman"/>
+          <w:sz w:val="30"/>
+          <w:szCs w:val="30"/>
+        </w:rPr>
+        <w:tab/>
+      </w:r>
+      <w:r>
+        <w:rPr>
+          <w:rStyle w:val="fontstyle01"/>
+          <w:rFonts w:ascii="Times New Roman" w:hAnsi="Times New Roman" w:cs="Times New Roman"/>
+          <w:sz w:val="30"/>
+          <w:szCs w:val="30"/>
+          <w:lang w:val="en-US"/>
+        </w:rPr>
+        <w:t>2</w:t>
+      </w:r>
+    </w:p>
+    <w:p>
+      <w:pPr>
+        <w:tabs>
+          <w:tab w:val="left" w:pos="567"/>
+          <w:tab w:val="right" w:leader="dot" w:pos="9072"/>
+        </w:tabs>
+        <w:rPr>
+          <w:rStyle w:val="fontstyle01"/>
+          <w:rFonts w:ascii="Times New Roman" w:hAnsi="Times New Roman" w:cs="Times New Roman"/>
+          <w:sz w:val="30"/>
+          <w:szCs w:val="30"/>
+          <w:lang w:val="en-US"/>
+        </w:rPr>
+      </w:pPr>
+      <w:r>
+        <w:rPr>
+          <w:rStyle w:val="fontstyle01"/>
+          <w:rFonts w:ascii="Times New Roman" w:hAnsi="Times New Roman" w:cs="Times New Roman"/>
+          <w:sz w:val="30"/>
+          <w:szCs w:val="30"/>
+          <w:lang w:val="en-US"/>
+        </w:rPr>
+        <w:t>3</w:t>
+      </w:r>
+      <w:r>
+        <w:rPr>
+          <w:rStyle w:val="fontstyle01"/>
+          <w:rFonts w:ascii="Times New Roman" w:hAnsi="Times New Roman" w:cs="Times New Roman"/>
+          <w:sz w:val="30"/>
+          <w:szCs w:val="30"/>
+          <w:lang w:val="en-US"/>
+        </w:rPr>
+        <w:tab/>
+      </w:r>
+      <w:r>
+        <w:rPr>
+          <w:rStyle w:val="fontstyle01"/>
+          <w:rFonts w:ascii="Times New Roman" w:hAnsi="Times New Roman" w:cs="Times New Roman"/>
+          <w:sz w:val="30"/>
+          <w:szCs w:val="30"/>
+          <w:lang w:val="en-US"/>
+        </w:rPr>
+        <w:t>Introduction</w:t>
+      </w:r>
+      <w:r>
+        <w:rPr>
+          <w:rStyle w:val="fontstyle01"/>
+          <w:rFonts w:ascii="Times New Roman" w:hAnsi="Times New Roman" w:cs="Times New Roman"/>
+          <w:sz w:val="30"/>
+          <w:szCs w:val="30"/>
+          <w:lang w:val="en-US"/>
+        </w:rPr>
+        <w:tab/>
+        <w:t>2</w:t>
+      </w:r>
+    </w:p>
+    <w:p>
+      <w:pPr>
+        <w:tabs>
+          <w:tab w:val="left" w:pos="567"/>
+          <w:tab w:val="right" w:leader="dot" w:pos="9072"/>
+        </w:tabs>
+        <w:rPr>
+          <w:rFonts w:ascii="Times New Roman" w:hAnsi="Times New Roman" w:cs="Times New Roman"/>
+          <w:sz w:val="30"/>
+          <w:szCs w:val="30"/>
+          <w:lang w:val="en-US"/>
+        </w:rPr>
+      </w:pPr>
+      <w:r>
+        <w:rPr>
+          <w:rFonts w:ascii="Times New Roman" w:hAnsi="Times New Roman" w:cs="Times New Roman"/>
+          <w:sz w:val="30"/>
+          <w:szCs w:val="30"/>
+          <w:lang w:val="en-US"/>
+        </w:rPr>
+        <w:t>4</w:t>
+      </w:r>
+      <w:r>
+        <w:rPr>
+          <w:rFonts w:ascii="Times New Roman" w:hAnsi="Times New Roman" w:cs="Times New Roman"/>
+          <w:sz w:val="30"/>
+          <w:szCs w:val="30"/>
+          <w:lang w:val="en-US"/>
+        </w:rPr>
+        <w:tab/>
+      </w:r>
+      <w:r>
+        <w:rPr>
+          <w:rFonts w:ascii="Times New Roman" w:hAnsi="Times New Roman" w:cs="Times New Roman"/>
+          <w:sz w:val="30"/>
+          <w:szCs w:val="30"/>
           <w:lang w:val="en-US"/>
         </w:rPr>
         <w:t>Explanations:</w:t>
+      </w:r>
+      <w:r>
+        <w:rPr>
+          <w:rFonts w:ascii="Times New Roman" w:hAnsi="Times New Roman" w:cs="Times New Roman"/>
+          <w:sz w:val="30"/>
+          <w:szCs w:val="30"/>
+          <w:lang w:val="en-US"/>
+        </w:rPr>
+        <w:tab/>
+        <w:t>3</w:t>
       </w:r>
     </w:p>
     <w:p>
@@ -586,18 +743,22 @@
           <w:ilvl w:val="0"/>
           <w:numId w:val="4"/>
         </w:numPr>
-        <w:rPr>
-          <w:rFonts w:ascii="Times New Roman" w:hAnsi="Times New Roman" w:cs="Times New Roman"/>
-          <w:sz w:val="28"/>
-          <w:szCs w:val="28"/>
-          <w:lang w:val="en-US"/>
-        </w:rPr>
-      </w:pPr>
-      <w:r>
-        <w:rPr>
-          <w:rFonts w:ascii="Times New Roman" w:hAnsi="Times New Roman" w:cs="Times New Roman"/>
-          <w:sz w:val="28"/>
-          <w:szCs w:val="28"/>
+        <w:tabs>
+          <w:tab w:val="left" w:pos="567"/>
+          <w:tab w:val="right" w:leader="dot" w:pos="9072"/>
+        </w:tabs>
+        <w:rPr>
+          <w:rFonts w:ascii="Times New Roman" w:hAnsi="Times New Roman" w:cs="Times New Roman"/>
+          <w:sz w:val="30"/>
+          <w:szCs w:val="30"/>
+          <w:lang w:val="en-US"/>
+        </w:rPr>
+      </w:pPr>
+      <w:r>
+        <w:rPr>
+          <w:rFonts w:ascii="Times New Roman" w:hAnsi="Times New Roman" w:cs="Times New Roman"/>
+          <w:sz w:val="30"/>
+          <w:szCs w:val="30"/>
           <w:lang w:val="en-US"/>
         </w:rPr>
         <w:t>Interface</w:t>
@@ -605,11 +766,21 @@
       <w:r>
         <w:rPr>
           <w:rFonts w:ascii="Times New Roman" w:hAnsi="Times New Roman" w:cs="Times New Roman"/>
-          <w:sz w:val="28"/>
-          <w:szCs w:val="28"/>
+          <w:sz w:val="30"/>
+          <w:szCs w:val="30"/>
           <w:lang w:val="en-US"/>
         </w:rPr>
         <w:t xml:space="preserve"> and how to use</w:t>
+      </w:r>
+      <w:r>
+        <w:rPr>
+          <w:rFonts w:ascii="Times New Roman" w:hAnsi="Times New Roman" w:cs="Times New Roman"/>
+          <w:sz w:val="30"/>
+          <w:szCs w:val="30"/>
+          <w:lang w:val="en-US"/>
+        </w:rPr>
+        <w:tab/>
+        <w:t>3</w:t>
       </w:r>
     </w:p>
     <w:p>
@@ -619,46 +790,119 @@
           <w:ilvl w:val="0"/>
           <w:numId w:val="4"/>
         </w:numPr>
-        <w:rPr>
-          <w:rFonts w:ascii="Times New Roman" w:hAnsi="Times New Roman" w:cs="Times New Roman"/>
-          <w:sz w:val="28"/>
-          <w:szCs w:val="28"/>
-          <w:lang w:val="en-US"/>
-        </w:rPr>
-      </w:pPr>
-      <w:r>
-        <w:rPr>
-          <w:rFonts w:ascii="Times New Roman" w:hAnsi="Times New Roman" w:cs="Times New Roman"/>
-          <w:sz w:val="28"/>
-          <w:szCs w:val="28"/>
-          <w:lang w:val="en-US"/>
-        </w:rPr>
-        <w:t>syntax</w:t>
-      </w:r>
-    </w:p>
-    <w:p>
-      <w:pPr>
-        <w:rPr>
-          <w:rFonts w:ascii="Times New Roman" w:hAnsi="Times New Roman" w:cs="Times New Roman"/>
-          <w:sz w:val="28"/>
-          <w:szCs w:val="28"/>
-          <w:lang w:val="en-US"/>
-        </w:rPr>
-      </w:pPr>
-    </w:p>
-    <w:p>
-      <w:pPr>
-        <w:rPr>
-          <w:rFonts w:ascii="Times New Roman" w:hAnsi="Times New Roman" w:cs="Times New Roman"/>
-          <w:sz w:val="28"/>
-          <w:szCs w:val="28"/>
-          <w:lang w:val="en-US"/>
-        </w:rPr>
-      </w:pPr>
-    </w:p>
-    <w:p>
-      <w:pPr>
-        <w:jc w:val="center"/>
+        <w:tabs>
+          <w:tab w:val="left" w:pos="567"/>
+          <w:tab w:val="right" w:leader="dot" w:pos="9072"/>
+        </w:tabs>
+        <w:rPr>
+          <w:rFonts w:ascii="Times New Roman" w:hAnsi="Times New Roman" w:cs="Times New Roman"/>
+          <w:sz w:val="30"/>
+          <w:szCs w:val="30"/>
+          <w:lang w:val="en-US"/>
+        </w:rPr>
+      </w:pPr>
+      <w:r>
+        <w:rPr>
+          <w:rFonts w:ascii="Times New Roman" w:hAnsi="Times New Roman" w:cs="Times New Roman"/>
+          <w:sz w:val="30"/>
+          <w:szCs w:val="30"/>
+          <w:lang w:val="en-US"/>
+        </w:rPr>
+        <w:t>Algorithms (flowchart</w:t>
+      </w:r>
+      <w:r>
+        <w:rPr>
+          <w:rFonts w:ascii="Times New Roman" w:hAnsi="Times New Roman" w:cs="Times New Roman"/>
+          <w:sz w:val="30"/>
+          <w:szCs w:val="30"/>
+          <w:lang w:val="en-US"/>
+        </w:rPr>
+        <w:t>)</w:t>
+      </w:r>
+      <w:r>
+        <w:rPr>
+          <w:rFonts w:ascii="Times New Roman" w:hAnsi="Times New Roman" w:cs="Times New Roman"/>
+          <w:sz w:val="30"/>
+          <w:szCs w:val="30"/>
+          <w:lang w:val="en-US"/>
+        </w:rPr>
+        <w:tab/>
+        <w:t>5</w:t>
+      </w:r>
+    </w:p>
+    <w:p>
+      <w:pPr>
+        <w:tabs>
+          <w:tab w:val="left" w:pos="567"/>
+          <w:tab w:val="right" w:leader="dot" w:pos="9072"/>
+        </w:tabs>
+        <w:rPr>
+          <w:rFonts w:ascii="Times New Roman" w:hAnsi="Times New Roman" w:cs="Times New Roman"/>
+          <w:sz w:val="30"/>
+          <w:szCs w:val="30"/>
+          <w:lang w:val="en-US"/>
+        </w:rPr>
+      </w:pPr>
+      <w:r>
+        <w:rPr>
+          <w:rFonts w:ascii="Times New Roman" w:hAnsi="Times New Roman" w:cs="Times New Roman"/>
+          <w:sz w:val="30"/>
+          <w:szCs w:val="30"/>
+          <w:lang w:val="en-US"/>
+        </w:rPr>
+        <w:t>5</w:t>
+      </w:r>
+      <w:r>
+        <w:rPr>
+          <w:rFonts w:ascii="Times New Roman" w:hAnsi="Times New Roman" w:cs="Times New Roman"/>
+          <w:sz w:val="30"/>
+          <w:szCs w:val="30"/>
+          <w:lang w:val="en-US"/>
+        </w:rPr>
+        <w:tab/>
+      </w:r>
+      <w:r>
+        <w:rPr>
+          <w:rFonts w:ascii="Times New Roman" w:hAnsi="Times New Roman" w:cs="Times New Roman"/>
+          <w:sz w:val="30"/>
+          <w:szCs w:val="30"/>
+          <w:lang w:val="en-US"/>
+        </w:rPr>
+        <w:t>Conclusion</w:t>
+      </w:r>
+      <w:r>
+        <w:rPr>
+          <w:rFonts w:ascii="Times New Roman" w:hAnsi="Times New Roman" w:cs="Times New Roman"/>
+          <w:sz w:val="30"/>
+          <w:szCs w:val="30"/>
+          <w:lang w:val="en-US"/>
+        </w:rPr>
+        <w:tab/>
+        <w:t>9</w:t>
+      </w:r>
+    </w:p>
+    <w:p>
+      <w:pPr>
+        <w:rPr>
+          <w:rFonts w:ascii="Times New Roman" w:hAnsi="Times New Roman" w:cs="Times New Roman"/>
+          <w:sz w:val="28"/>
+          <w:szCs w:val="28"/>
+          <w:lang w:val="en-US"/>
+        </w:rPr>
+      </w:pPr>
+      <w:r>
+        <w:rPr>
+          <w:rFonts w:ascii="Times New Roman" w:hAnsi="Times New Roman" w:cs="Times New Roman"/>
+          <w:sz w:val="28"/>
+          <w:szCs w:val="28"/>
+          <w:lang w:val="en-US"/>
+        </w:rPr>
+        <w:br w:type="page"/>
+      </w:r>
+    </w:p>
+    <w:p>
+      <w:pPr>
+        <w:ind w:left="720"/>
         <w:rPr>
           <w:rFonts w:ascii="Times New Roman" w:hAnsi="Times New Roman" w:cs="Times New Roman"/>
           <w:sz w:val="28"/>
@@ -686,189 +930,134 @@
           <w:bCs/>
           <w:lang w:val="en-US"/>
         </w:rPr>
-        <w:t>Topic</w:t>
-      </w:r>
-    </w:p>
-    <w:p>
-      <w:pPr>
-        <w:rPr>
-          <w:rFonts w:ascii="Times New Roman" w:hAnsi="Times New Roman" w:cs="Times New Roman"/>
-          <w:sz w:val="28"/>
-          <w:szCs w:val="28"/>
-          <w:lang w:val="en-US"/>
-        </w:rPr>
-      </w:pPr>
-      <w:r>
-        <w:rPr>
-          <w:rFonts w:ascii="Times New Roman" w:hAnsi="Times New Roman" w:cs="Times New Roman"/>
-          <w:sz w:val="28"/>
-          <w:szCs w:val="28"/>
-          <w:lang w:val="en-US"/>
-        </w:rPr>
-        <w:t>Please design and write MIPS assembly language for implementing a text-based 5x5 board Tic-Tac-Toe game for two players with following requirements.</w:t>
-      </w:r>
-    </w:p>
-    <w:p>
-      <w:pPr>
-        <w:ind w:left="426" w:firstLine="294"/>
-        <w:rPr>
-          <w:rFonts w:ascii="Times New Roman" w:hAnsi="Times New Roman" w:cs="Times New Roman"/>
-          <w:sz w:val="28"/>
-          <w:szCs w:val="28"/>
-          <w:lang w:val="en-US"/>
-        </w:rPr>
-      </w:pPr>
-      <w:r>
-        <w:rPr>
-          <w:rFonts w:ascii="Times New Roman" w:hAnsi="Times New Roman" w:cs="Times New Roman"/>
-          <w:sz w:val="28"/>
-          <w:szCs w:val="28"/>
-          <w:lang w:val="en-US"/>
-        </w:rPr>
-        <w:t>1. During the first turn of both players, they are not allowed to choose the central point (row 3 &amp; column</w:t>
-      </w:r>
-      <w:r>
-        <w:rPr>
-          <w:rFonts w:ascii="Times New Roman" w:hAnsi="Times New Roman" w:cs="Times New Roman"/>
-          <w:sz w:val="28"/>
-          <w:szCs w:val="28"/>
-          <w:lang w:val="en-US"/>
-        </w:rPr>
-        <w:t xml:space="preserve"> </w:t>
-      </w:r>
-      <w:r>
-        <w:rPr>
-          <w:rFonts w:ascii="Times New Roman" w:hAnsi="Times New Roman" w:cs="Times New Roman"/>
-          <w:sz w:val="28"/>
-          <w:szCs w:val="28"/>
-          <w:lang w:val="en-US"/>
-        </w:rPr>
-        <w:t>3).</w:t>
-      </w:r>
-    </w:p>
-    <w:p>
-      <w:pPr>
-        <w:ind w:left="426" w:firstLine="294"/>
-        <w:rPr>
-          <w:rFonts w:ascii="Times New Roman" w:hAnsi="Times New Roman" w:cs="Times New Roman"/>
-          <w:sz w:val="28"/>
-          <w:szCs w:val="28"/>
-          <w:lang w:val="en-US"/>
-        </w:rPr>
-      </w:pPr>
-      <w:r>
-        <w:rPr>
-          <w:rFonts w:ascii="Times New Roman" w:hAnsi="Times New Roman" w:cs="Times New Roman"/>
-          <w:sz w:val="28"/>
-          <w:szCs w:val="28"/>
-          <w:lang w:val="en-US"/>
-        </w:rPr>
-        <w:t>2. Any player who has 3 points in a row, column or diagonal will be the winner.</w:t>
-      </w:r>
-    </w:p>
-    <w:p>
-      <w:pPr>
-        <w:ind w:left="426" w:firstLine="294"/>
-        <w:rPr>
-          <w:rFonts w:ascii="Times New Roman" w:hAnsi="Times New Roman" w:cs="Times New Roman"/>
-          <w:sz w:val="28"/>
-          <w:szCs w:val="28"/>
-          <w:lang w:val="en-US"/>
-        </w:rPr>
-      </w:pPr>
-      <w:r>
-        <w:rPr>
-          <w:rFonts w:ascii="Times New Roman" w:hAnsi="Times New Roman" w:cs="Times New Roman"/>
-          <w:sz w:val="28"/>
-          <w:szCs w:val="28"/>
-          <w:lang w:val="en-US"/>
-        </w:rPr>
-        <w:t>3. Players can undo 1 move before the opponent plays.</w:t>
-      </w:r>
-    </w:p>
-    <w:p>
-      <w:pPr>
-        <w:rPr>
+        <w:t>1</w:t>
+      </w:r>
+      <w:r>
+        <w:rPr>
+          <w:rStyle w:val="fontstyle01"/>
           <w:rFonts w:ascii="Times New Roman" w:hAnsi="Times New Roman" w:cs="Times New Roman"/>
           <w:b/>
           <w:bCs/>
-          <w:sz w:val="28"/>
-          <w:szCs w:val="28"/>
-          <w:lang w:val="en-US"/>
-        </w:rPr>
-      </w:pPr>
+          <w:lang w:val="en-US"/>
+        </w:rPr>
+        <w:tab/>
+      </w:r>
       <w:r>
         <w:rPr>
           <w:rStyle w:val="fontstyle01"/>
           <w:rFonts w:ascii="Times New Roman" w:hAnsi="Times New Roman" w:cs="Times New Roman"/>
           <w:b/>
           <w:bCs/>
-        </w:rPr>
-        <w:t>Preface</w:t>
-      </w:r>
-    </w:p>
-    <w:p>
-      <w:pPr>
-        <w:rPr>
-          <w:rFonts w:ascii="Times New Roman" w:hAnsi="Times New Roman" w:cs="Times New Roman"/>
-          <w:sz w:val="28"/>
-          <w:szCs w:val="28"/>
-          <w:lang w:val="en-US"/>
-        </w:rPr>
-      </w:pPr>
-      <w:r>
-        <w:rPr>
-          <w:rFonts w:ascii="Times New Roman" w:hAnsi="Times New Roman" w:cs="Times New Roman"/>
-          <w:sz w:val="28"/>
-          <w:szCs w:val="28"/>
-          <w:lang w:val="en-US"/>
-        </w:rPr>
-        <w:t xml:space="preserve">In this report, I would like to give clear explanations in term of </w:t>
-      </w:r>
-      <w:r>
-        <w:rPr>
-          <w:rFonts w:ascii="Times New Roman" w:hAnsi="Times New Roman" w:cs="Times New Roman"/>
-          <w:sz w:val="28"/>
-          <w:szCs w:val="28"/>
-          <w:lang w:val="en-US"/>
-        </w:rPr>
-        <w:t>my MIPS code</w:t>
-      </w:r>
-      <w:r>
-        <w:rPr>
-          <w:rFonts w:ascii="Times New Roman" w:hAnsi="Times New Roman" w:cs="Times New Roman"/>
-          <w:sz w:val="28"/>
-          <w:szCs w:val="28"/>
-          <w:lang w:val="en-US"/>
-        </w:rPr>
-        <w:t xml:space="preserve"> in file “tictactoe.asm” (translated from the file “tictactoe_Ccode.c” that I had written in this link: </w:t>
-      </w:r>
-      <w:r>
-        <w:rPr>
-          <w:rFonts w:ascii="Times New Roman" w:hAnsi="Times New Roman" w:cs="Times New Roman"/>
-          <w:sz w:val="28"/>
-          <w:szCs w:val="28"/>
-          <w:lang w:val="en-US"/>
-        </w:rPr>
-        <w:t>https://github.com/thanghoang7020202/tictactoe.git</w:t>
-      </w:r>
-      <w:r>
-        <w:rPr>
-          <w:rFonts w:ascii="Times New Roman" w:hAnsi="Times New Roman" w:cs="Times New Roman"/>
-          <w:sz w:val="28"/>
-          <w:szCs w:val="28"/>
-          <w:lang w:val="en-US"/>
-        </w:rPr>
-        <w:t xml:space="preserve">) </w:t>
-      </w:r>
-    </w:p>
-    <w:p>
-      <w:pPr>
-        <w:rPr>
-          <w:rStyle w:val="fontstyle01"/>
+          <w:lang w:val="en-US"/>
+        </w:rPr>
+        <w:t>Topic</w:t>
+      </w:r>
+    </w:p>
+    <w:p>
+      <w:pPr>
+        <w:rPr>
+          <w:rFonts w:ascii="Times New Roman" w:hAnsi="Times New Roman" w:cs="Times New Roman"/>
+          <w:sz w:val="28"/>
+          <w:szCs w:val="28"/>
+          <w:lang w:val="en-US"/>
+        </w:rPr>
+      </w:pPr>
+      <w:r>
+        <w:rPr>
+          <w:rFonts w:ascii="Times New Roman" w:hAnsi="Times New Roman" w:cs="Times New Roman"/>
+          <w:sz w:val="28"/>
+          <w:szCs w:val="28"/>
+          <w:lang w:val="en-US"/>
+        </w:rPr>
+        <w:t>Please design and write MIPS assembly language for implementing a text-based 5x5 board Tic-Tac-Toe game for two players with following requirements.</w:t>
+      </w:r>
+    </w:p>
+    <w:p>
+      <w:pPr>
+        <w:ind w:left="426" w:firstLine="294"/>
+        <w:rPr>
+          <w:rFonts w:ascii="Times New Roman" w:hAnsi="Times New Roman" w:cs="Times New Roman"/>
+          <w:sz w:val="28"/>
+          <w:szCs w:val="28"/>
+          <w:lang w:val="en-US"/>
+        </w:rPr>
+      </w:pPr>
+      <w:r>
+        <w:rPr>
+          <w:rFonts w:ascii="Times New Roman" w:hAnsi="Times New Roman" w:cs="Times New Roman"/>
+          <w:sz w:val="28"/>
+          <w:szCs w:val="28"/>
+          <w:lang w:val="en-US"/>
+        </w:rPr>
+        <w:t>1. During the first turn of both players, they are not allowed to choose the central point (row 3 &amp; column</w:t>
+      </w:r>
+      <w:r>
+        <w:rPr>
+          <w:rFonts w:ascii="Times New Roman" w:hAnsi="Times New Roman" w:cs="Times New Roman"/>
+          <w:sz w:val="28"/>
+          <w:szCs w:val="28"/>
+          <w:lang w:val="en-US"/>
+        </w:rPr>
+        <w:t xml:space="preserve"> </w:t>
+      </w:r>
+      <w:r>
+        <w:rPr>
+          <w:rFonts w:ascii="Times New Roman" w:hAnsi="Times New Roman" w:cs="Times New Roman"/>
+          <w:sz w:val="28"/>
+          <w:szCs w:val="28"/>
+          <w:lang w:val="en-US"/>
+        </w:rPr>
+        <w:t>3).</w:t>
+      </w:r>
+    </w:p>
+    <w:p>
+      <w:pPr>
+        <w:ind w:left="426" w:firstLine="294"/>
+        <w:rPr>
+          <w:rFonts w:ascii="Times New Roman" w:hAnsi="Times New Roman" w:cs="Times New Roman"/>
+          <w:sz w:val="28"/>
+          <w:szCs w:val="28"/>
+          <w:lang w:val="en-US"/>
+        </w:rPr>
+      </w:pPr>
+      <w:r>
+        <w:rPr>
+          <w:rFonts w:ascii="Times New Roman" w:hAnsi="Times New Roman" w:cs="Times New Roman"/>
+          <w:sz w:val="28"/>
+          <w:szCs w:val="28"/>
+          <w:lang w:val="en-US"/>
+        </w:rPr>
+        <w:t>2. Any player who has 3 points in a row, column or diagonal will be the winner.</w:t>
+      </w:r>
+    </w:p>
+    <w:p>
+      <w:pPr>
+        <w:ind w:left="426" w:firstLine="294"/>
+        <w:rPr>
+          <w:rFonts w:ascii="Times New Roman" w:hAnsi="Times New Roman" w:cs="Times New Roman"/>
+          <w:sz w:val="28"/>
+          <w:szCs w:val="28"/>
+          <w:lang w:val="en-US"/>
+        </w:rPr>
+      </w:pPr>
+      <w:r>
+        <w:rPr>
+          <w:rFonts w:ascii="Times New Roman" w:hAnsi="Times New Roman" w:cs="Times New Roman"/>
+          <w:sz w:val="28"/>
+          <w:szCs w:val="28"/>
+          <w:lang w:val="en-US"/>
+        </w:rPr>
+        <w:t>3. Players can undo 1 move before the opponent plays.</w:t>
+      </w:r>
+    </w:p>
+    <w:p>
+      <w:pPr>
+        <w:rPr>
           <w:rFonts w:ascii="Times New Roman" w:hAnsi="Times New Roman" w:cs="Times New Roman"/>
           <w:b/>
           <w:bCs/>
+          <w:sz w:val="28"/>
+          <w:szCs w:val="28"/>
           <w:lang w:val="en-US"/>
         </w:rPr>
       </w:pPr>
@@ -880,13 +1069,242 @@
           <w:bCs/>
           <w:lang w:val="en-US"/>
         </w:rPr>
-        <w:t>Explanations</w:t>
-      </w:r>
-    </w:p>
-    <w:p>
-      <w:pPr>
-        <w:ind w:firstLine="720"/>
-        <w:rPr>
+        <w:t>2</w:t>
+      </w:r>
+      <w:r>
+        <w:rPr>
+          <w:rStyle w:val="fontstyle01"/>
+          <w:rFonts w:ascii="Times New Roman" w:hAnsi="Times New Roman" w:cs="Times New Roman"/>
+          <w:b/>
+          <w:bCs/>
+          <w:lang w:val="en-US"/>
+        </w:rPr>
+        <w:tab/>
+      </w:r>
+      <w:r>
+        <w:rPr>
+          <w:rStyle w:val="fontstyle01"/>
+          <w:rFonts w:ascii="Times New Roman" w:hAnsi="Times New Roman" w:cs="Times New Roman"/>
+          <w:b/>
+          <w:bCs/>
+        </w:rPr>
+        <w:t>Preface</w:t>
+      </w:r>
+    </w:p>
+    <w:p>
+      <w:pPr>
+        <w:rPr>
+          <w:rFonts w:ascii="Times New Roman" w:hAnsi="Times New Roman" w:cs="Times New Roman"/>
+          <w:sz w:val="28"/>
+          <w:szCs w:val="28"/>
+          <w:lang w:val="en-US"/>
+        </w:rPr>
+      </w:pPr>
+      <w:r>
+        <w:rPr>
+          <w:rFonts w:ascii="Times New Roman" w:hAnsi="Times New Roman" w:cs="Times New Roman"/>
+          <w:sz w:val="28"/>
+          <w:szCs w:val="28"/>
+          <w:lang w:val="en-US"/>
+        </w:rPr>
+        <w:t xml:space="preserve">In this report, I would like to give clear explanations in term of </w:t>
+      </w:r>
+      <w:r>
+        <w:rPr>
+          <w:rFonts w:ascii="Times New Roman" w:hAnsi="Times New Roman" w:cs="Times New Roman"/>
+          <w:sz w:val="28"/>
+          <w:szCs w:val="28"/>
+          <w:lang w:val="en-US"/>
+        </w:rPr>
+        <w:t>my MIPS code</w:t>
+      </w:r>
+      <w:r>
+        <w:rPr>
+          <w:rFonts w:ascii="Times New Roman" w:hAnsi="Times New Roman" w:cs="Times New Roman"/>
+          <w:sz w:val="28"/>
+          <w:szCs w:val="28"/>
+          <w:lang w:val="en-US"/>
+        </w:rPr>
+        <w:t xml:space="preserve"> in file “tictactoe.asm” (translated from the file “tictactoe_Ccode.c” that I had written in this link: </w:t>
+      </w:r>
+      <w:r>
+        <w:rPr>
+          <w:rFonts w:ascii="Times New Roman" w:hAnsi="Times New Roman" w:cs="Times New Roman"/>
+          <w:sz w:val="28"/>
+          <w:szCs w:val="28"/>
+          <w:lang w:val="en-US"/>
+        </w:rPr>
+        <w:t>https://github.com/thanghoang7020202/tictactoe.git</w:t>
+      </w:r>
+      <w:r>
+        <w:rPr>
+          <w:rFonts w:ascii="Times New Roman" w:hAnsi="Times New Roman" w:cs="Times New Roman"/>
+          <w:sz w:val="28"/>
+          <w:szCs w:val="28"/>
+          <w:lang w:val="en-US"/>
+        </w:rPr>
+        <w:t xml:space="preserve">) </w:t>
+      </w:r>
+    </w:p>
+    <w:p>
+      <w:pPr>
+        <w:rPr>
+          <w:rStyle w:val="fontstyle01"/>
+          <w:rFonts w:ascii="Times New Roman" w:hAnsi="Times New Roman" w:cs="Times New Roman"/>
+          <w:b/>
+          <w:bCs/>
+          <w:lang w:val="en-US"/>
+        </w:rPr>
+      </w:pPr>
+      <w:r>
+        <w:rPr>
+          <w:rStyle w:val="fontstyle01"/>
+          <w:rFonts w:ascii="Times New Roman" w:hAnsi="Times New Roman" w:cs="Times New Roman"/>
+          <w:b/>
+          <w:bCs/>
+          <w:lang w:val="en-US"/>
+        </w:rPr>
+        <w:t>3</w:t>
+      </w:r>
+      <w:r>
+        <w:rPr>
+          <w:rStyle w:val="fontstyle01"/>
+          <w:rFonts w:ascii="Times New Roman" w:hAnsi="Times New Roman" w:cs="Times New Roman"/>
+          <w:b/>
+          <w:bCs/>
+          <w:lang w:val="en-US"/>
+        </w:rPr>
+        <w:tab/>
+      </w:r>
+      <w:r>
+        <w:rPr>
+          <w:rStyle w:val="fontstyle01"/>
+          <w:rFonts w:ascii="Times New Roman" w:hAnsi="Times New Roman" w:cs="Times New Roman"/>
+          <w:b/>
+          <w:bCs/>
+          <w:lang w:val="en-US"/>
+        </w:rPr>
+        <w:t>Introduction</w:t>
+      </w:r>
+    </w:p>
+    <w:p>
+      <w:pPr>
+        <w:rPr>
+          <w:rStyle w:val="fontstyle01"/>
+          <w:rFonts w:ascii="Times New Roman" w:hAnsi="Times New Roman" w:cs="Times New Roman"/>
+          <w:sz w:val="28"/>
+          <w:szCs w:val="28"/>
+          <w:lang w:val="en-US"/>
+        </w:rPr>
+      </w:pPr>
+      <w:r>
+        <w:rPr>
+          <w:rStyle w:val="fontstyle01"/>
+          <w:rFonts w:ascii="Times New Roman" w:hAnsi="Times New Roman" w:cs="Times New Roman"/>
+          <w:sz w:val="28"/>
+          <w:szCs w:val="28"/>
+          <w:lang w:val="en-US"/>
+        </w:rPr>
+        <w:t xml:space="preserve">The emergence of personal computers in the </w:t>
+      </w:r>
+      <w:proofErr w:type="spellStart"/>
+      <w:r>
+        <w:rPr>
+          <w:rStyle w:val="fontstyle01"/>
+          <w:rFonts w:ascii="Times New Roman" w:hAnsi="Times New Roman" w:cs="Times New Roman"/>
+          <w:sz w:val="28"/>
+          <w:szCs w:val="28"/>
+          <w:lang w:val="en-US"/>
+        </w:rPr>
+        <w:t>mid 20th</w:t>
+      </w:r>
+      <w:proofErr w:type="spellEnd"/>
+      <w:r>
+        <w:rPr>
+          <w:rStyle w:val="fontstyle01"/>
+          <w:rFonts w:ascii="Times New Roman" w:hAnsi="Times New Roman" w:cs="Times New Roman"/>
+          <w:sz w:val="28"/>
+          <w:szCs w:val="28"/>
+          <w:lang w:val="en-US"/>
+        </w:rPr>
+        <w:t xml:space="preserve"> century revolutionized numerous aspects of our lives, and how we play our usual games was no</w:t>
+      </w:r>
+    </w:p>
+    <w:p>
+      <w:pPr>
+        <w:rPr>
+          <w:rStyle w:val="fontstyle01"/>
+          <w:rFonts w:ascii="Times New Roman" w:hAnsi="Times New Roman" w:cs="Times New Roman"/>
+          <w:sz w:val="28"/>
+          <w:szCs w:val="28"/>
+          <w:lang w:val="en-US"/>
+        </w:rPr>
+      </w:pPr>
+      <w:r>
+        <w:rPr>
+          <w:rStyle w:val="fontstyle01"/>
+          <w:rFonts w:ascii="Times New Roman" w:hAnsi="Times New Roman" w:cs="Times New Roman"/>
+          <w:sz w:val="28"/>
+          <w:szCs w:val="28"/>
+          <w:lang w:val="en-US"/>
+        </w:rPr>
+        <w:t>exception. Popular titles were being put into "video games" and played on computers, Tic-Tac-Toe being one of the many. This is a formal report of a simple</w:t>
+      </w:r>
+      <w:r>
+        <w:rPr>
+          <w:rStyle w:val="fontstyle01"/>
+          <w:rFonts w:ascii="Times New Roman" w:hAnsi="Times New Roman" w:cs="Times New Roman"/>
+          <w:sz w:val="28"/>
+          <w:szCs w:val="28"/>
+          <w:lang w:val="en-US"/>
+        </w:rPr>
+        <w:t xml:space="preserve"> </w:t>
+      </w:r>
+      <w:r>
+        <w:rPr>
+          <w:rStyle w:val="fontstyle01"/>
+          <w:rFonts w:ascii="Times New Roman" w:hAnsi="Times New Roman" w:cs="Times New Roman"/>
+          <w:sz w:val="28"/>
+          <w:szCs w:val="28"/>
+          <w:lang w:val="en-US"/>
+        </w:rPr>
+        <w:t>Tic-Tac-Toe implementation, written in assembly language designed for MIPS</w:t>
+      </w:r>
+      <w:r>
+        <w:rPr>
+          <w:rStyle w:val="fontstyle01"/>
+          <w:rFonts w:ascii="Times New Roman" w:hAnsi="Times New Roman" w:cs="Times New Roman"/>
+          <w:sz w:val="28"/>
+          <w:szCs w:val="28"/>
+          <w:lang w:val="en-US"/>
+        </w:rPr>
+        <w:t xml:space="preserve"> </w:t>
+      </w:r>
+      <w:r>
+        <w:rPr>
+          <w:rStyle w:val="fontstyle01"/>
+          <w:rFonts w:ascii="Times New Roman" w:hAnsi="Times New Roman" w:cs="Times New Roman"/>
+          <w:sz w:val="28"/>
+          <w:szCs w:val="28"/>
+          <w:lang w:val="en-US"/>
+        </w:rPr>
+        <w:t>processors.</w:t>
+      </w:r>
+      <w:r>
+        <w:rPr>
+          <w:rStyle w:val="fontstyle01"/>
+          <w:rFonts w:ascii="Times New Roman" w:hAnsi="Times New Roman" w:cs="Times New Roman"/>
+          <w:sz w:val="28"/>
+          <w:szCs w:val="28"/>
+          <w:lang w:val="en-US"/>
+        </w:rPr>
+        <w:t xml:space="preserve"> </w:t>
+      </w:r>
+    </w:p>
+    <w:p>
+      <w:pPr>
+        <w:rPr>
+          <w:rStyle w:val="fontstyle01"/>
           <w:rFonts w:ascii="Times New Roman" w:hAnsi="Times New Roman" w:cs="Times New Roman"/>
           <w:sz w:val="32"/>
           <w:szCs w:val="32"/>
@@ -895,27 +1313,407 @@
       </w:pPr>
       <w:r>
         <w:rPr>
+          <w:rStyle w:val="fontstyle01"/>
+          <w:rFonts w:ascii="Times New Roman" w:hAnsi="Times New Roman" w:cs="Times New Roman"/>
+          <w:sz w:val="28"/>
+          <w:szCs w:val="28"/>
+          <w:lang w:val="en-US"/>
+        </w:rPr>
+        <w:t xml:space="preserve">Tic-Tac-Toe is played on a </w:t>
+      </w:r>
+      <w:r>
+        <w:rPr>
+          <w:rStyle w:val="fontstyle01"/>
+          <w:rFonts w:ascii="Times New Roman" w:hAnsi="Times New Roman" w:cs="Times New Roman"/>
+          <w:sz w:val="28"/>
+          <w:szCs w:val="28"/>
+          <w:lang w:val="en-US"/>
+        </w:rPr>
+        <w:t xml:space="preserve">5x5 </w:t>
+      </w:r>
+      <w:r>
+        <w:rPr>
+          <w:rStyle w:val="fontstyle01"/>
+          <w:rFonts w:ascii="Times New Roman" w:hAnsi="Times New Roman" w:cs="Times New Roman"/>
+          <w:sz w:val="28"/>
+          <w:szCs w:val="28"/>
+          <w:lang w:val="en-US"/>
+        </w:rPr>
+        <w:t>grid by two players alternately placing X’s</w:t>
+      </w:r>
+      <w:r>
+        <w:rPr>
+          <w:rStyle w:val="fontstyle01"/>
+          <w:rFonts w:ascii="Times New Roman" w:hAnsi="Times New Roman" w:cs="Times New Roman"/>
+          <w:sz w:val="28"/>
+          <w:szCs w:val="28"/>
+          <w:lang w:val="en-US"/>
+        </w:rPr>
+        <w:t xml:space="preserve"> </w:t>
+      </w:r>
+      <w:r>
+        <w:rPr>
+          <w:rStyle w:val="fontstyle01"/>
+          <w:rFonts w:ascii="Times New Roman" w:hAnsi="Times New Roman" w:cs="Times New Roman"/>
+          <w:sz w:val="28"/>
+          <w:szCs w:val="28"/>
+          <w:lang w:val="en-US"/>
+        </w:rPr>
+        <w:t xml:space="preserve">and </w:t>
+      </w:r>
+      <w:proofErr w:type="gramStart"/>
+      <w:r>
+        <w:rPr>
+          <w:rStyle w:val="fontstyle01"/>
+          <w:rFonts w:ascii="Times New Roman" w:hAnsi="Times New Roman" w:cs="Times New Roman"/>
+          <w:sz w:val="28"/>
+          <w:szCs w:val="28"/>
+          <w:lang w:val="en-US"/>
+        </w:rPr>
+        <w:t>O’s</w:t>
+      </w:r>
+      <w:proofErr w:type="gramEnd"/>
+      <w:r>
+        <w:rPr>
+          <w:rStyle w:val="fontstyle01"/>
+          <w:rFonts w:ascii="Times New Roman" w:hAnsi="Times New Roman" w:cs="Times New Roman"/>
+          <w:sz w:val="28"/>
+          <w:szCs w:val="28"/>
+          <w:lang w:val="en-US"/>
+        </w:rPr>
+        <w:t xml:space="preserve"> on one of the 25 spaces in the grid. The simplicity of the game meant</w:t>
+      </w:r>
+      <w:r>
+        <w:rPr>
+          <w:rStyle w:val="fontstyle01"/>
+          <w:rFonts w:ascii="Times New Roman" w:hAnsi="Times New Roman" w:cs="Times New Roman"/>
+          <w:sz w:val="28"/>
+          <w:szCs w:val="28"/>
+          <w:lang w:val="en-US"/>
+        </w:rPr>
+        <w:t xml:space="preserve"> </w:t>
+      </w:r>
+      <w:r>
+        <w:rPr>
+          <w:rStyle w:val="fontstyle01"/>
+          <w:rFonts w:ascii="Times New Roman" w:hAnsi="Times New Roman" w:cs="Times New Roman"/>
+          <w:sz w:val="28"/>
+          <w:szCs w:val="28"/>
+          <w:lang w:val="en-US"/>
+        </w:rPr>
+        <w:t>that if played optimally by both players, the result always ends in a draw,</w:t>
+      </w:r>
+      <w:r>
+        <w:rPr>
+          <w:rStyle w:val="fontstyle01"/>
+          <w:rFonts w:ascii="Times New Roman" w:hAnsi="Times New Roman" w:cs="Times New Roman"/>
+          <w:sz w:val="28"/>
+          <w:szCs w:val="28"/>
+          <w:lang w:val="en-US"/>
+        </w:rPr>
+        <w:t xml:space="preserve"> </w:t>
+      </w:r>
+      <w:r>
+        <w:rPr>
+          <w:rStyle w:val="fontstyle01"/>
+          <w:rFonts w:ascii="Times New Roman" w:hAnsi="Times New Roman" w:cs="Times New Roman"/>
+          <w:sz w:val="28"/>
+          <w:szCs w:val="28"/>
+          <w:lang w:val="en-US"/>
+        </w:rPr>
+        <w:t>regardless of who is playing first (the general consensus is that X plays first).</w:t>
+      </w:r>
+      <w:r>
+        <w:rPr>
+          <w:rStyle w:val="fontstyle01"/>
+          <w:rFonts w:ascii="Times New Roman" w:hAnsi="Times New Roman" w:cs="Times New Roman"/>
+          <w:sz w:val="28"/>
+          <w:szCs w:val="28"/>
+          <w:lang w:val="en-US"/>
+        </w:rPr>
+        <w:t xml:space="preserve"> </w:t>
+      </w:r>
+      <w:r>
+        <w:rPr>
+          <w:rStyle w:val="fontstyle01"/>
+          <w:rFonts w:ascii="Times New Roman" w:hAnsi="Times New Roman" w:cs="Times New Roman"/>
+          <w:sz w:val="28"/>
+          <w:szCs w:val="28"/>
+          <w:lang w:val="en-US"/>
+        </w:rPr>
+        <w:t>For a simple yet fully-fleshed Tic-Tac-Toe game with an acceptable interface, we</w:t>
+      </w:r>
+      <w:r>
+        <w:rPr>
+          <w:rStyle w:val="fontstyle01"/>
+          <w:rFonts w:ascii="Times New Roman" w:hAnsi="Times New Roman" w:cs="Times New Roman"/>
+          <w:sz w:val="28"/>
+          <w:szCs w:val="28"/>
+          <w:lang w:val="en-US"/>
+        </w:rPr>
+        <w:t xml:space="preserve"> </w:t>
+      </w:r>
+      <w:r>
+        <w:rPr>
+          <w:rStyle w:val="fontstyle01"/>
+          <w:rFonts w:ascii="Times New Roman" w:hAnsi="Times New Roman" w:cs="Times New Roman"/>
+          <w:sz w:val="28"/>
+          <w:szCs w:val="28"/>
+          <w:lang w:val="en-US"/>
+        </w:rPr>
+        <w:t>will need to</w:t>
+      </w:r>
+      <w:r>
+        <w:rPr>
+          <w:rStyle w:val="fontstyle01"/>
+          <w:rFonts w:ascii="Times New Roman" w:hAnsi="Times New Roman" w:cs="Times New Roman"/>
+          <w:sz w:val="28"/>
+          <w:szCs w:val="28"/>
+          <w:lang w:val="en-US"/>
+        </w:rPr>
+        <w:t xml:space="preserve"> </w:t>
+      </w:r>
+      <w:r>
+        <w:rPr>
+          <w:rStyle w:val="fontstyle01"/>
+          <w:rFonts w:ascii="Times New Roman" w:hAnsi="Times New Roman" w:cs="Times New Roman"/>
+          <w:sz w:val="28"/>
+          <w:szCs w:val="28"/>
+          <w:lang w:val="en-US"/>
+        </w:rPr>
+        <w:t>prompt the players to input location of marks on the board</w:t>
+      </w:r>
+      <w:r>
+        <w:rPr>
+          <w:rStyle w:val="fontstyle01"/>
+          <w:rFonts w:ascii="Times New Roman" w:hAnsi="Times New Roman" w:cs="Times New Roman"/>
+          <w:sz w:val="28"/>
+          <w:szCs w:val="28"/>
+          <w:lang w:val="en-US"/>
+        </w:rPr>
+        <w:t xml:space="preserve"> </w:t>
+      </w:r>
+      <w:r>
+        <w:rPr>
+          <w:rStyle w:val="fontstyle01"/>
+          <w:rFonts w:ascii="Times New Roman" w:hAnsi="Times New Roman" w:cs="Times New Roman"/>
+          <w:sz w:val="28"/>
+          <w:szCs w:val="28"/>
+          <w:lang w:val="en-US"/>
+        </w:rPr>
+        <w:t>and print out the board after each turn.</w:t>
+      </w:r>
+      <w:r>
+        <w:rPr>
+          <w:rStyle w:val="fontstyle01"/>
+          <w:rFonts w:ascii="Times New Roman" w:hAnsi="Times New Roman" w:cs="Times New Roman"/>
+          <w:sz w:val="28"/>
+          <w:szCs w:val="28"/>
+          <w:lang w:val="en-US"/>
+        </w:rPr>
+        <w:t xml:space="preserve"> It is obvious that</w:t>
+      </w:r>
+      <w:r>
+        <w:rPr>
+          <w:rStyle w:val="fontstyle01"/>
+          <w:rFonts w:ascii="Times New Roman" w:hAnsi="Times New Roman" w:cs="Times New Roman"/>
+          <w:sz w:val="28"/>
+          <w:szCs w:val="28"/>
+          <w:lang w:val="en-US"/>
+        </w:rPr>
+        <w:t xml:space="preserve"> until the game ends,</w:t>
+      </w:r>
+      <w:r>
+        <w:rPr>
+          <w:rStyle w:val="fontstyle01"/>
+          <w:rFonts w:ascii="Times New Roman" w:hAnsi="Times New Roman" w:cs="Times New Roman"/>
+          <w:sz w:val="28"/>
+          <w:szCs w:val="28"/>
+          <w:lang w:val="en-US"/>
+        </w:rPr>
+        <w:t xml:space="preserve"> </w:t>
+      </w:r>
+      <w:r>
+        <w:rPr>
+          <w:rStyle w:val="fontstyle01"/>
+          <w:rFonts w:ascii="Times New Roman" w:hAnsi="Times New Roman" w:cs="Times New Roman"/>
+          <w:sz w:val="28"/>
+          <w:szCs w:val="28"/>
+          <w:lang w:val="en-US"/>
+        </w:rPr>
+        <w:t>a check</w:t>
+      </w:r>
+      <w:r>
+        <w:rPr>
+          <w:rStyle w:val="fontstyle01"/>
+          <w:rFonts w:ascii="Times New Roman" w:hAnsi="Times New Roman" w:cs="Times New Roman"/>
+          <w:sz w:val="28"/>
+          <w:szCs w:val="28"/>
+          <w:lang w:val="en-US"/>
+        </w:rPr>
+        <w:t>ing function</w:t>
+      </w:r>
+      <w:r>
+        <w:rPr>
+          <w:rStyle w:val="fontstyle01"/>
+          <w:rFonts w:ascii="Times New Roman" w:hAnsi="Times New Roman" w:cs="Times New Roman"/>
+          <w:sz w:val="28"/>
+          <w:szCs w:val="28"/>
+          <w:lang w:val="en-US"/>
+        </w:rPr>
+        <w:t xml:space="preserve"> is executed after each turn is played. A win occurs when either of the</w:t>
+      </w:r>
+      <w:r>
+        <w:rPr>
+          <w:rStyle w:val="fontstyle01"/>
+          <w:rFonts w:ascii="Times New Roman" w:hAnsi="Times New Roman" w:cs="Times New Roman"/>
+          <w:sz w:val="28"/>
+          <w:szCs w:val="28"/>
+          <w:lang w:val="en-US"/>
+        </w:rPr>
+        <w:t xml:space="preserve"> </w:t>
+      </w:r>
+      <w:r>
+        <w:rPr>
+          <w:rStyle w:val="fontstyle01"/>
+          <w:rFonts w:ascii="Times New Roman" w:hAnsi="Times New Roman" w:cs="Times New Roman"/>
+          <w:sz w:val="28"/>
+          <w:szCs w:val="28"/>
+          <w:lang w:val="en-US"/>
+        </w:rPr>
+        <w:t>players manage to place three of their respective marks on the same row, column</w:t>
+      </w:r>
+      <w:r>
+        <w:rPr>
+          <w:rStyle w:val="fontstyle01"/>
+          <w:rFonts w:ascii="Times New Roman" w:hAnsi="Times New Roman" w:cs="Times New Roman"/>
+          <w:sz w:val="28"/>
+          <w:szCs w:val="28"/>
+          <w:lang w:val="en-US"/>
+        </w:rPr>
+        <w:t xml:space="preserve"> </w:t>
+      </w:r>
+      <w:r>
+        <w:rPr>
+          <w:rStyle w:val="fontstyle01"/>
+          <w:rFonts w:ascii="Times New Roman" w:hAnsi="Times New Roman" w:cs="Times New Roman"/>
+          <w:sz w:val="28"/>
+          <w:szCs w:val="28"/>
+          <w:lang w:val="en-US"/>
+        </w:rPr>
+        <w:t xml:space="preserve">or diagonal line. A draw is </w:t>
+      </w:r>
+      <w:r>
+        <w:rPr>
+          <w:rStyle w:val="fontstyle01"/>
+          <w:rFonts w:ascii="Times New Roman" w:hAnsi="Times New Roman" w:cs="Times New Roman"/>
+          <w:sz w:val="28"/>
+          <w:szCs w:val="28"/>
+          <w:lang w:val="en-US"/>
+        </w:rPr>
+        <w:lastRenderedPageBreak/>
+        <w:t>resulted from both players failing to make such a</w:t>
+      </w:r>
+      <w:r>
+        <w:rPr>
+          <w:rStyle w:val="fontstyle01"/>
+          <w:rFonts w:ascii="Times New Roman" w:hAnsi="Times New Roman" w:cs="Times New Roman"/>
+          <w:sz w:val="28"/>
+          <w:szCs w:val="28"/>
+          <w:lang w:val="en-US"/>
+        </w:rPr>
+        <w:t xml:space="preserve"> </w:t>
+      </w:r>
+      <w:r>
+        <w:rPr>
+          <w:rStyle w:val="fontstyle01"/>
+          <w:rFonts w:ascii="Times New Roman" w:hAnsi="Times New Roman" w:cs="Times New Roman"/>
+          <w:sz w:val="28"/>
+          <w:szCs w:val="28"/>
+          <w:lang w:val="en-US"/>
+        </w:rPr>
+        <w:t>line from their mark, after the 25th turn</w:t>
+      </w:r>
+      <w:r>
+        <w:rPr>
+          <w:rStyle w:val="fontstyle01"/>
           <w:rFonts w:ascii="Times New Roman" w:hAnsi="Times New Roman" w:cs="Times New Roman"/>
           <w:sz w:val="32"/>
           <w:szCs w:val="32"/>
           <w:lang w:val="en-US"/>
         </w:rPr>
-        <w:t>I</w:t>
-      </w:r>
-      <w:r>
-        <w:rPr>
-          <w:rFonts w:ascii="Times New Roman" w:hAnsi="Times New Roman" w:cs="Times New Roman"/>
-          <w:sz w:val="32"/>
-          <w:szCs w:val="32"/>
-          <w:lang w:val="en-US"/>
-        </w:rPr>
-        <w:t>nterface explanation</w:t>
-      </w:r>
-      <w:r>
-        <w:rPr>
-          <w:rFonts w:ascii="Times New Roman" w:hAnsi="Times New Roman" w:cs="Times New Roman"/>
-          <w:sz w:val="32"/>
-          <w:szCs w:val="32"/>
+        <w:t>.</w:t>
+      </w:r>
+    </w:p>
+    <w:p>
+      <w:pPr>
+        <w:rPr>
+          <w:rStyle w:val="fontstyle01"/>
+          <w:rFonts w:ascii="Times New Roman" w:hAnsi="Times New Roman" w:cs="Times New Roman"/>
+          <w:b/>
+          <w:bCs/>
+          <w:lang w:val="en-US"/>
+        </w:rPr>
+      </w:pPr>
+      <w:r>
+        <w:rPr>
+          <w:rStyle w:val="fontstyle01"/>
+          <w:rFonts w:ascii="Times New Roman" w:hAnsi="Times New Roman" w:cs="Times New Roman"/>
+          <w:b/>
+          <w:bCs/>
+          <w:lang w:val="en-US"/>
+        </w:rPr>
+        <w:t>4</w:t>
+      </w:r>
+      <w:r>
+        <w:rPr>
+          <w:rStyle w:val="fontstyle01"/>
+          <w:rFonts w:ascii="Times New Roman" w:hAnsi="Times New Roman" w:cs="Times New Roman"/>
+          <w:b/>
+          <w:bCs/>
+          <w:lang w:val="en-US"/>
+        </w:rPr>
+        <w:tab/>
+      </w:r>
+      <w:r>
+        <w:rPr>
+          <w:rStyle w:val="fontstyle01"/>
+          <w:rFonts w:ascii="Times New Roman" w:hAnsi="Times New Roman" w:cs="Times New Roman"/>
+          <w:b/>
+          <w:bCs/>
+          <w:lang w:val="en-US"/>
+        </w:rPr>
+        <w:t>Explanations</w:t>
+      </w:r>
+    </w:p>
+    <w:p>
+      <w:pPr>
+        <w:pStyle w:val="ListParagraph"/>
+        <w:numPr>
+          <w:ilvl w:val="0"/>
+          <w:numId w:val="6"/>
+        </w:numPr>
+        <w:rPr>
+          <w:rFonts w:ascii="Times New Roman" w:hAnsi="Times New Roman" w:cs="Times New Roman"/>
+          <w:sz w:val="28"/>
+          <w:szCs w:val="28"/>
+          <w:lang w:val="en-US"/>
+        </w:rPr>
+      </w:pPr>
+      <w:r>
+        <w:rPr>
+          <w:rFonts w:ascii="Times New Roman" w:hAnsi="Times New Roman" w:cs="Times New Roman"/>
+          <w:sz w:val="28"/>
+          <w:szCs w:val="28"/>
+          <w:lang w:val="en-US"/>
+        </w:rPr>
+        <w:t>Interface and how to use</w:t>
+      </w:r>
+      <w:r>
+        <w:rPr>
+          <w:rFonts w:ascii="Times New Roman" w:hAnsi="Times New Roman" w:cs="Times New Roman"/>
+          <w:sz w:val="28"/>
+          <w:szCs w:val="28"/>
           <w:lang w:val="en-US"/>
         </w:rPr>
         <w:t>:</w:t>
@@ -926,16 +1724,16 @@
         <w:ind w:firstLine="720"/>
         <w:rPr>
           <w:rFonts w:ascii="Times New Roman" w:hAnsi="Times New Roman" w:cs="Times New Roman"/>
-          <w:sz w:val="32"/>
-          <w:szCs w:val="32"/>
-          <w:lang w:val="en-US"/>
-        </w:rPr>
-      </w:pPr>
-      <w:r>
-        <w:rPr>
-          <w:rFonts w:ascii="Times New Roman" w:hAnsi="Times New Roman" w:cs="Times New Roman"/>
-          <w:sz w:val="32"/>
-          <w:szCs w:val="32"/>
+          <w:sz w:val="28"/>
+          <w:szCs w:val="28"/>
+          <w:lang w:val="en-US"/>
+        </w:rPr>
+      </w:pPr>
+      <w:r>
+        <w:rPr>
+          <w:rFonts w:ascii="Times New Roman" w:hAnsi="Times New Roman" w:cs="Times New Roman"/>
+          <w:sz w:val="28"/>
+          <w:szCs w:val="28"/>
           <w:lang w:val="en-US"/>
         </w:rPr>
         <w:t xml:space="preserve">As mentioned in topic, the interface of this code is text-based and interact in </w:t>
@@ -943,8 +1741,8 @@
       <w:r>
         <w:rPr>
           <w:rFonts w:ascii="Times New Roman" w:hAnsi="Times New Roman" w:cs="Times New Roman"/>
-          <w:sz w:val="32"/>
-          <w:szCs w:val="32"/>
+          <w:sz w:val="28"/>
+          <w:szCs w:val="28"/>
           <w:lang w:val="en-US"/>
         </w:rPr>
         <w:t>Run I/O window (as in picture E1 below)</w:t>
@@ -952,8 +1750,8 @@
       <w:r>
         <w:rPr>
           <w:rFonts w:ascii="Times New Roman" w:hAnsi="Times New Roman" w:cs="Times New Roman"/>
-          <w:sz w:val="32"/>
-          <w:szCs w:val="32"/>
+          <w:sz w:val="28"/>
+          <w:szCs w:val="28"/>
           <w:lang w:val="en-US"/>
         </w:rPr>
         <w:t>.</w:t>
@@ -965,8 +1763,8 @@
         <w:jc w:val="center"/>
         <w:rPr>
           <w:rFonts w:ascii="Times New Roman" w:hAnsi="Times New Roman" w:cs="Times New Roman"/>
-          <w:sz w:val="32"/>
-          <w:szCs w:val="32"/>
+          <w:sz w:val="28"/>
+          <w:szCs w:val="28"/>
           <w:lang w:val="en-US"/>
         </w:rPr>
       </w:pPr>
@@ -993,8 +1791,8 @@
               <w:jc w:val="center"/>
               <w:rPr>
                 <w:rFonts w:ascii="Times New Roman" w:hAnsi="Times New Roman" w:cs="Times New Roman"/>
-                <w:sz w:val="32"/>
-                <w:szCs w:val="32"/>
+                <w:sz w:val="28"/>
+                <w:szCs w:val="28"/>
                 <w:lang w:val="en-US"/>
               </w:rPr>
             </w:pPr>
@@ -1002,11 +1800,10 @@
               <w:rPr>
                 <w:rFonts w:ascii="Times New Roman" w:hAnsi="Times New Roman" w:cs="Times New Roman"/>
                 <w:noProof/>
-                <w:sz w:val="32"/>
-                <w:szCs w:val="32"/>
-                <w:lang w:val="en-US"/>
-              </w:rPr>
-              <w:lastRenderedPageBreak/>
+                <w:sz w:val="28"/>
+                <w:szCs w:val="28"/>
+                <w:lang w:val="en-US"/>
+              </w:rPr>
               <w:drawing>
                 <wp:anchor distT="0" distB="0" distL="114300" distR="114300" simplePos="0" relativeHeight="251658240" behindDoc="0" locked="0" layoutInCell="1" allowOverlap="1" wp14:anchorId="3977AD19" wp14:editId="3CE45CA3">
                   <wp:simplePos x="0" y="0"/>
@@ -1031,7 +1828,7 @@
                           <pic:cNvPicPr/>
                         </pic:nvPicPr>
                         <pic:blipFill>
-                          <a:blip r:embed="rId6">
+                          <a:blip r:embed="rId8">
                             <a:extLst>
                               <a:ext uri="{28A0092B-C50C-407E-A947-70E740481C1C}">
                                 <a14:useLocalDpi xmlns:a14="http://schemas.microsoft.com/office/drawing/2010/main" val="0"/>
@@ -1060,8 +1857,8 @@
             <w:r>
               <w:rPr>
                 <w:rFonts w:ascii="Times New Roman" w:hAnsi="Times New Roman" w:cs="Times New Roman"/>
-                <w:sz w:val="32"/>
-                <w:szCs w:val="32"/>
+                <w:sz w:val="28"/>
+                <w:szCs w:val="28"/>
                 <w:lang w:val="en-US"/>
               </w:rPr>
               <w:t>Image E1: screenshot of Run I/O window in MARS 4.5</w:t>
@@ -1069,8 +1866,8 @@
             <w:r>
               <w:rPr>
                 <w:rFonts w:ascii="Times New Roman" w:hAnsi="Times New Roman" w:cs="Times New Roman"/>
-                <w:sz w:val="32"/>
-                <w:szCs w:val="32"/>
+                <w:sz w:val="28"/>
+                <w:szCs w:val="28"/>
                 <w:lang w:val="en-US"/>
               </w:rPr>
               <w:t>.</w:t>
@@ -1084,8 +1881,8 @@
         <w:ind w:firstLine="720"/>
         <w:rPr>
           <w:rFonts w:ascii="Times New Roman" w:hAnsi="Times New Roman" w:cs="Times New Roman"/>
-          <w:sz w:val="32"/>
-          <w:szCs w:val="32"/>
+          <w:sz w:val="28"/>
+          <w:szCs w:val="28"/>
           <w:lang w:val="en-US"/>
         </w:rPr>
       </w:pPr>
@@ -1095,16 +1892,16 @@
         <w:ind w:firstLine="720"/>
         <w:rPr>
           <w:rFonts w:ascii="Times New Roman" w:hAnsi="Times New Roman" w:cs="Times New Roman"/>
-          <w:sz w:val="32"/>
-          <w:szCs w:val="32"/>
-          <w:lang w:val="en-US"/>
-        </w:rPr>
-      </w:pPr>
-      <w:r>
-        <w:rPr>
-          <w:rFonts w:ascii="Times New Roman" w:hAnsi="Times New Roman" w:cs="Times New Roman"/>
-          <w:sz w:val="32"/>
-          <w:szCs w:val="32"/>
+          <w:sz w:val="28"/>
+          <w:szCs w:val="28"/>
+          <w:lang w:val="en-US"/>
+        </w:rPr>
+      </w:pPr>
+      <w:r>
+        <w:rPr>
+          <w:rFonts w:ascii="Times New Roman" w:hAnsi="Times New Roman" w:cs="Times New Roman"/>
+          <w:sz w:val="28"/>
+          <w:szCs w:val="28"/>
           <w:lang w:val="en-US"/>
         </w:rPr>
         <w:t xml:space="preserve">In order to run the program, </w:t>
@@ -1112,35 +1909,17 @@
       <w:r>
         <w:rPr>
           <w:rFonts w:ascii="Times New Roman" w:hAnsi="Times New Roman" w:cs="Times New Roman"/>
-          <w:sz w:val="32"/>
-          <w:szCs w:val="32"/>
-          <w:lang w:val="en-US"/>
-        </w:rPr>
-        <w:t xml:space="preserve">we need to Assemble the source code in file </w:t>
-      </w:r>
-      <w:r>
-        <w:rPr>
-          <w:rFonts w:ascii="Times New Roman" w:hAnsi="Times New Roman" w:cs="Times New Roman"/>
-          <w:sz w:val="28"/>
-          <w:szCs w:val="28"/>
-          <w:lang w:val="en-US"/>
-        </w:rPr>
-        <w:t>“tictactoe.asm”</w:t>
-      </w:r>
-      <w:r>
-        <w:rPr>
-          <w:rFonts w:ascii="Times New Roman" w:hAnsi="Times New Roman" w:cs="Times New Roman"/>
-          <w:sz w:val="32"/>
-          <w:szCs w:val="32"/>
-          <w:lang w:val="en-US"/>
-        </w:rPr>
-        <w:t xml:space="preserve"> and run that program. The console (or Run I/O window) would show in picture E2 and require user to choose 1 for place maker in position or 2 to undo the last move</w:t>
-      </w:r>
-      <w:r>
-        <w:rPr>
-          <w:rFonts w:ascii="Times New Roman" w:hAnsi="Times New Roman" w:cs="Times New Roman"/>
-          <w:sz w:val="32"/>
-          <w:szCs w:val="32"/>
+          <w:sz w:val="28"/>
+          <w:szCs w:val="28"/>
+          <w:lang w:val="en-US"/>
+        </w:rPr>
+        <w:t>we need to Assemble the source code in file “tictactoe.asm” and run that program. The console (or Run I/O window) would show in picture E2 and require user to choose 1 for place maker in position or 2 to undo the last move</w:t>
+      </w:r>
+      <w:r>
+        <w:rPr>
+          <w:rFonts w:ascii="Times New Roman" w:hAnsi="Times New Roman" w:cs="Times New Roman"/>
+          <w:sz w:val="28"/>
+          <w:szCs w:val="28"/>
           <w:lang w:val="en-US"/>
         </w:rPr>
         <w:t>.</w:t>
@@ -1175,16 +1954,16 @@
             <w:pPr>
               <w:rPr>
                 <w:rFonts w:ascii="Times New Roman" w:hAnsi="Times New Roman" w:cs="Times New Roman"/>
-                <w:sz w:val="32"/>
-                <w:szCs w:val="32"/>
+                <w:sz w:val="28"/>
+                <w:szCs w:val="28"/>
                 <w:lang w:val="en-US"/>
               </w:rPr>
             </w:pPr>
             <w:r>
               <w:rPr>
                 <w:rFonts w:ascii="Times New Roman" w:hAnsi="Times New Roman" w:cs="Times New Roman"/>
-                <w:sz w:val="32"/>
-                <w:szCs w:val="32"/>
+                <w:sz w:val="28"/>
+                <w:szCs w:val="28"/>
                 <w:lang w:val="en-US"/>
               </w:rPr>
               <w:t>Image E2: screenshot of first appearance of the program</w:t>
@@ -1193,8 +1972,8 @@
               <w:rPr>
                 <w:rFonts w:ascii="Times New Roman" w:hAnsi="Times New Roman" w:cs="Times New Roman"/>
                 <w:noProof/>
-                <w:sz w:val="32"/>
-                <w:szCs w:val="32"/>
+                <w:sz w:val="28"/>
+                <w:szCs w:val="28"/>
                 <w:lang w:val="en-US"/>
               </w:rPr>
               <w:drawing>
@@ -1221,7 +2000,7 @@
                           <pic:cNvPicPr/>
                         </pic:nvPicPr>
                         <pic:blipFill>
-                          <a:blip r:embed="rId7">
+                          <a:blip r:embed="rId9">
                             <a:extLst>
                               <a:ext uri="{28A0092B-C50C-407E-A947-70E740481C1C}">
                                 <a14:useLocalDpi xmlns:a14="http://schemas.microsoft.com/office/drawing/2010/main" val="0"/>
@@ -1250,8 +2029,8 @@
             <w:r>
               <w:rPr>
                 <w:rFonts w:ascii="Times New Roman" w:hAnsi="Times New Roman" w:cs="Times New Roman"/>
-                <w:sz w:val="32"/>
-                <w:szCs w:val="32"/>
+                <w:sz w:val="28"/>
+                <w:szCs w:val="28"/>
                 <w:lang w:val="en-US"/>
               </w:rPr>
               <w:t>.</w:t>
@@ -1265,16 +2044,16 @@
         <w:ind w:firstLine="720"/>
         <w:rPr>
           <w:rFonts w:ascii="Times New Roman" w:hAnsi="Times New Roman" w:cs="Times New Roman"/>
-          <w:sz w:val="32"/>
-          <w:szCs w:val="32"/>
-          <w:lang w:val="en-US"/>
-        </w:rPr>
-      </w:pPr>
-      <w:r>
-        <w:rPr>
-          <w:rFonts w:ascii="Times New Roman" w:hAnsi="Times New Roman" w:cs="Times New Roman"/>
-          <w:sz w:val="32"/>
-          <w:szCs w:val="32"/>
+          <w:sz w:val="28"/>
+          <w:szCs w:val="28"/>
+          <w:lang w:val="en-US"/>
+        </w:rPr>
+      </w:pPr>
+      <w:r>
+        <w:rPr>
+          <w:rFonts w:ascii="Times New Roman" w:hAnsi="Times New Roman" w:cs="Times New Roman"/>
+          <w:sz w:val="28"/>
+          <w:szCs w:val="28"/>
           <w:lang w:val="en-US"/>
         </w:rPr>
         <w:t xml:space="preserve"> </w:t>
@@ -1285,16 +2064,16 @@
         <w:ind w:firstLine="720"/>
         <w:rPr>
           <w:rFonts w:ascii="Times New Roman" w:hAnsi="Times New Roman" w:cs="Times New Roman"/>
-          <w:sz w:val="32"/>
-          <w:szCs w:val="32"/>
-          <w:lang w:val="en-US"/>
-        </w:rPr>
-      </w:pPr>
-      <w:r>
-        <w:rPr>
-          <w:rFonts w:ascii="Times New Roman" w:hAnsi="Times New Roman" w:cs="Times New Roman"/>
-          <w:sz w:val="32"/>
-          <w:szCs w:val="32"/>
+          <w:sz w:val="28"/>
+          <w:szCs w:val="28"/>
+          <w:lang w:val="en-US"/>
+        </w:rPr>
+      </w:pPr>
+      <w:r>
+        <w:rPr>
+          <w:rFonts w:ascii="Times New Roman" w:hAnsi="Times New Roman" w:cs="Times New Roman"/>
+          <w:sz w:val="28"/>
+          <w:szCs w:val="28"/>
           <w:lang w:val="en-US"/>
         </w:rPr>
         <w:t xml:space="preserve">In case user select “1” and “enter”: </w:t>
@@ -1305,25 +2084,26 @@
         <w:ind w:firstLine="720"/>
         <w:rPr>
           <w:rFonts w:ascii="Times New Roman" w:hAnsi="Times New Roman" w:cs="Times New Roman"/>
-          <w:sz w:val="32"/>
-          <w:szCs w:val="32"/>
-          <w:lang w:val="en-US"/>
-        </w:rPr>
-      </w:pPr>
-      <w:r>
-        <w:rPr>
-          <w:rFonts w:ascii="Times New Roman" w:hAnsi="Times New Roman" w:cs="Times New Roman"/>
-          <w:sz w:val="32"/>
-          <w:szCs w:val="32"/>
-          <w:lang w:val="en-US"/>
-        </w:rPr>
+          <w:sz w:val="28"/>
+          <w:szCs w:val="28"/>
+          <w:lang w:val="en-US"/>
+        </w:rPr>
+      </w:pPr>
+      <w:r>
+        <w:rPr>
+          <w:rFonts w:ascii="Times New Roman" w:hAnsi="Times New Roman" w:cs="Times New Roman"/>
+          <w:sz w:val="28"/>
+          <w:szCs w:val="28"/>
+          <w:lang w:val="en-US"/>
+        </w:rPr>
+        <w:lastRenderedPageBreak/>
         <w:t>T</w:t>
       </w:r>
       <w:r>
         <w:rPr>
           <w:rFonts w:ascii="Times New Roman" w:hAnsi="Times New Roman" w:cs="Times New Roman"/>
-          <w:sz w:val="32"/>
-          <w:szCs w:val="32"/>
+          <w:sz w:val="28"/>
+          <w:szCs w:val="28"/>
           <w:lang w:val="en-US"/>
         </w:rPr>
         <w:t>he very first turn always be X then O and back to X until 1 player win or draw (finish 25 move</w:t>
@@ -1331,8 +2111,8 @@
       <w:r>
         <w:rPr>
           <w:rFonts w:ascii="Times New Roman" w:hAnsi="Times New Roman" w:cs="Times New Roman"/>
-          <w:sz w:val="32"/>
-          <w:szCs w:val="32"/>
+          <w:sz w:val="28"/>
+          <w:szCs w:val="28"/>
           <w:lang w:val="en-US"/>
         </w:rPr>
         <w:t>s</w:t>
@@ -1340,8 +2120,8 @@
       <w:r>
         <w:rPr>
           <w:rFonts w:ascii="Times New Roman" w:hAnsi="Times New Roman" w:cs="Times New Roman"/>
-          <w:sz w:val="32"/>
-          <w:szCs w:val="32"/>
+          <w:sz w:val="28"/>
+          <w:szCs w:val="28"/>
           <w:lang w:val="en-US"/>
         </w:rPr>
         <w:t xml:space="preserve"> without any</w:t>
@@ -1349,8 +2129,8 @@
       <w:r>
         <w:rPr>
           <w:rFonts w:ascii="Times New Roman" w:hAnsi="Times New Roman" w:cs="Times New Roman"/>
-          <w:sz w:val="32"/>
-          <w:szCs w:val="32"/>
+          <w:sz w:val="28"/>
+          <w:szCs w:val="28"/>
           <w:lang w:val="en-US"/>
         </w:rPr>
         <w:t xml:space="preserve"> </w:t>
@@ -1358,8 +2138,8 @@
       <w:r>
         <w:rPr>
           <w:rFonts w:ascii="Times New Roman" w:hAnsi="Times New Roman" w:cs="Times New Roman"/>
-          <w:sz w:val="32"/>
-          <w:szCs w:val="32"/>
+          <w:sz w:val="28"/>
+          <w:szCs w:val="28"/>
           <w:lang w:val="en-US"/>
         </w:rPr>
         <w:t>line of 3</w:t>
@@ -1367,8 +2147,8 @@
       <w:r>
         <w:rPr>
           <w:rFonts w:ascii="Times New Roman" w:hAnsi="Times New Roman" w:cs="Times New Roman"/>
-          <w:sz w:val="32"/>
-          <w:szCs w:val="32"/>
+          <w:sz w:val="28"/>
+          <w:szCs w:val="28"/>
           <w:lang w:val="en-US"/>
         </w:rPr>
         <w:t xml:space="preserve"> X or O including horizontal, vertical and diagonal lines</w:t>
@@ -1376,8 +2156,8 @@
       <w:r>
         <w:rPr>
           <w:rFonts w:ascii="Times New Roman" w:hAnsi="Times New Roman" w:cs="Times New Roman"/>
-          <w:sz w:val="32"/>
-          <w:szCs w:val="32"/>
+          <w:sz w:val="28"/>
+          <w:szCs w:val="28"/>
           <w:lang w:val="en-US"/>
         </w:rPr>
         <w:t>)</w:t>
@@ -1385,8 +2165,8 @@
       <w:r>
         <w:rPr>
           <w:rFonts w:ascii="Times New Roman" w:hAnsi="Times New Roman" w:cs="Times New Roman"/>
-          <w:sz w:val="32"/>
-          <w:szCs w:val="32"/>
+          <w:sz w:val="28"/>
+          <w:szCs w:val="28"/>
           <w:lang w:val="en-US"/>
         </w:rPr>
         <w:t>. It is significant to notice that we are not allow to choose (3,3), which is a central point as mentioned in the requirement</w:t>
@@ -1394,8 +2174,8 @@
       <w:r>
         <w:rPr>
           <w:rFonts w:ascii="Times New Roman" w:hAnsi="Times New Roman" w:cs="Times New Roman"/>
-          <w:sz w:val="32"/>
-          <w:szCs w:val="32"/>
+          <w:sz w:val="28"/>
+          <w:szCs w:val="28"/>
           <w:lang w:val="en-US"/>
         </w:rPr>
         <w:t xml:space="preserve"> (image E3.1)</w:t>
@@ -1403,8 +2183,8 @@
       <w:r>
         <w:rPr>
           <w:rFonts w:ascii="Times New Roman" w:hAnsi="Times New Roman" w:cs="Times New Roman"/>
-          <w:sz w:val="32"/>
-          <w:szCs w:val="32"/>
+          <w:sz w:val="28"/>
+          <w:szCs w:val="28"/>
           <w:lang w:val="en-US"/>
         </w:rPr>
         <w:t>.</w:t>
@@ -1412,8 +2192,8 @@
       <w:r>
         <w:rPr>
           <w:rFonts w:ascii="Times New Roman" w:hAnsi="Times New Roman" w:cs="Times New Roman"/>
-          <w:sz w:val="32"/>
-          <w:szCs w:val="32"/>
+          <w:sz w:val="28"/>
+          <w:szCs w:val="28"/>
           <w:lang w:val="en-US"/>
         </w:rPr>
         <w:t xml:space="preserve"> </w:t>
@@ -1424,16 +2204,16 @@
         <w:ind w:firstLine="720"/>
         <w:rPr>
           <w:rFonts w:ascii="Times New Roman" w:hAnsi="Times New Roman" w:cs="Times New Roman"/>
-          <w:sz w:val="32"/>
-          <w:szCs w:val="32"/>
-          <w:lang w:val="en-US"/>
-        </w:rPr>
-      </w:pPr>
-      <w:r>
-        <w:rPr>
-          <w:rFonts w:ascii="Times New Roman" w:hAnsi="Times New Roman" w:cs="Times New Roman"/>
-          <w:sz w:val="32"/>
-          <w:szCs w:val="32"/>
+          <w:sz w:val="28"/>
+          <w:szCs w:val="28"/>
+          <w:lang w:val="en-US"/>
+        </w:rPr>
+      </w:pPr>
+      <w:r>
+        <w:rPr>
+          <w:rFonts w:ascii="Times New Roman" w:hAnsi="Times New Roman" w:cs="Times New Roman"/>
+          <w:sz w:val="28"/>
+          <w:szCs w:val="28"/>
           <w:lang w:val="en-US"/>
         </w:rPr>
         <w:t>In case user select “2” and “enter”:</w:t>
@@ -1444,35 +2224,25 @@
         <w:ind w:firstLine="720"/>
         <w:rPr>
           <w:rFonts w:ascii="Times New Roman" w:hAnsi="Times New Roman" w:cs="Times New Roman"/>
-          <w:sz w:val="32"/>
-          <w:szCs w:val="32"/>
-          <w:lang w:val="en-US"/>
-        </w:rPr>
-      </w:pPr>
-      <w:r>
-        <w:rPr>
-          <w:rFonts w:ascii="Times New Roman" w:hAnsi="Times New Roman" w:cs="Times New Roman"/>
-          <w:sz w:val="32"/>
-          <w:szCs w:val="32"/>
-          <w:lang w:val="en-US"/>
-        </w:rPr>
-        <w:t xml:space="preserve">It is obvious that players can not undo in their first turn which mean there is no previous move. Moreover, the program only allow </w:t>
-      </w:r>
-      <w:r>
-        <w:rPr>
-          <w:rFonts w:ascii="Times New Roman" w:hAnsi="Times New Roman" w:cs="Times New Roman"/>
-          <w:sz w:val="32"/>
-          <w:szCs w:val="32"/>
-          <w:lang w:val="en-US"/>
-        </w:rPr>
-        <w:lastRenderedPageBreak/>
-        <w:t>player to undo once in each turn</w:t>
-      </w:r>
-      <w:r>
-        <w:rPr>
-          <w:rFonts w:ascii="Times New Roman" w:hAnsi="Times New Roman" w:cs="Times New Roman"/>
-          <w:sz w:val="32"/>
-          <w:szCs w:val="32"/>
+          <w:sz w:val="28"/>
+          <w:szCs w:val="28"/>
+          <w:lang w:val="en-US"/>
+        </w:rPr>
+      </w:pPr>
+      <w:r>
+        <w:rPr>
+          <w:rFonts w:ascii="Times New Roman" w:hAnsi="Times New Roman" w:cs="Times New Roman"/>
+          <w:sz w:val="28"/>
+          <w:szCs w:val="28"/>
+          <w:lang w:val="en-US"/>
+        </w:rPr>
+        <w:t>It is obvious that players can not undo in their first turn which mean there is no previous move. Moreover, the program only allow player to undo once in each turn</w:t>
+      </w:r>
+      <w:r>
+        <w:rPr>
+          <w:rFonts w:ascii="Times New Roman" w:hAnsi="Times New Roman" w:cs="Times New Roman"/>
+          <w:sz w:val="28"/>
+          <w:szCs w:val="28"/>
           <w:lang w:val="en-US"/>
         </w:rPr>
         <w:t xml:space="preserve"> before </w:t>
@@ -1480,35 +2250,17 @@
       <w:r>
         <w:rPr>
           <w:rFonts w:ascii="Times New Roman" w:hAnsi="Times New Roman" w:cs="Times New Roman"/>
-          <w:sz w:val="32"/>
-          <w:szCs w:val="32"/>
-          <w:lang w:val="en-US"/>
-        </w:rPr>
-        <w:t xml:space="preserve">their </w:t>
-      </w:r>
-      <w:r>
-        <w:rPr>
-          <w:rFonts w:ascii="Times New Roman" w:hAnsi="Times New Roman" w:cs="Times New Roman"/>
-          <w:sz w:val="28"/>
-          <w:szCs w:val="28"/>
-          <w:lang w:val="en-US"/>
-        </w:rPr>
-        <w:t>opponent</w:t>
-      </w:r>
-      <w:r>
-        <w:rPr>
-          <w:rFonts w:ascii="Times New Roman" w:hAnsi="Times New Roman" w:cs="Times New Roman"/>
-          <w:sz w:val="28"/>
-          <w:szCs w:val="28"/>
-          <w:lang w:val="en-US"/>
-        </w:rPr>
-        <w:t xml:space="preserve"> make their move</w:t>
-      </w:r>
-      <w:r>
-        <w:rPr>
-          <w:rFonts w:ascii="Times New Roman" w:hAnsi="Times New Roman" w:cs="Times New Roman"/>
-          <w:sz w:val="32"/>
-          <w:szCs w:val="32"/>
+          <w:sz w:val="28"/>
+          <w:szCs w:val="28"/>
+          <w:lang w:val="en-US"/>
+        </w:rPr>
+        <w:t>their opponent make their move</w:t>
+      </w:r>
+      <w:r>
+        <w:rPr>
+          <w:rFonts w:ascii="Times New Roman" w:hAnsi="Times New Roman" w:cs="Times New Roman"/>
+          <w:sz w:val="28"/>
+          <w:szCs w:val="28"/>
           <w:lang w:val="en-US"/>
         </w:rPr>
         <w:t xml:space="preserve"> as aforementioned</w:t>
@@ -1516,8 +2268,8 @@
       <w:r>
         <w:rPr>
           <w:rFonts w:ascii="Times New Roman" w:hAnsi="Times New Roman" w:cs="Times New Roman"/>
-          <w:sz w:val="32"/>
-          <w:szCs w:val="32"/>
+          <w:sz w:val="28"/>
+          <w:szCs w:val="28"/>
           <w:lang w:val="en-US"/>
         </w:rPr>
         <w:t xml:space="preserve"> </w:t>
@@ -1525,8 +2277,8 @@
       <w:r>
         <w:rPr>
           <w:rFonts w:ascii="Times New Roman" w:hAnsi="Times New Roman" w:cs="Times New Roman"/>
-          <w:sz w:val="32"/>
-          <w:szCs w:val="32"/>
+          <w:sz w:val="28"/>
+          <w:szCs w:val="28"/>
           <w:lang w:val="en-US"/>
         </w:rPr>
         <w:t>reason</w:t>
@@ -1534,8 +2286,8 @@
       <w:r>
         <w:rPr>
           <w:rFonts w:ascii="Times New Roman" w:hAnsi="Times New Roman" w:cs="Times New Roman"/>
-          <w:sz w:val="32"/>
-          <w:szCs w:val="32"/>
+          <w:sz w:val="28"/>
+          <w:szCs w:val="28"/>
           <w:lang w:val="en-US"/>
         </w:rPr>
         <w:t xml:space="preserve"> (image E3.2)</w:t>
@@ -1543,8 +2295,8 @@
       <w:r>
         <w:rPr>
           <w:rFonts w:ascii="Times New Roman" w:hAnsi="Times New Roman" w:cs="Times New Roman"/>
-          <w:sz w:val="32"/>
-          <w:szCs w:val="32"/>
+          <w:sz w:val="28"/>
+          <w:szCs w:val="28"/>
           <w:lang w:val="en-US"/>
         </w:rPr>
         <w:t>.</w:t>
@@ -1555,16 +2307,16 @@
         <w:ind w:firstLine="720"/>
         <w:rPr>
           <w:rFonts w:ascii="Times New Roman" w:hAnsi="Times New Roman" w:cs="Times New Roman"/>
-          <w:sz w:val="32"/>
-          <w:szCs w:val="32"/>
-          <w:lang w:val="en-US"/>
-        </w:rPr>
-      </w:pPr>
-      <w:r>
-        <w:rPr>
-          <w:rFonts w:ascii="Times New Roman" w:hAnsi="Times New Roman" w:cs="Times New Roman"/>
-          <w:sz w:val="32"/>
-          <w:szCs w:val="32"/>
+          <w:sz w:val="28"/>
+          <w:szCs w:val="28"/>
+          <w:lang w:val="en-US"/>
+        </w:rPr>
+      </w:pPr>
+      <w:r>
+        <w:rPr>
+          <w:rFonts w:ascii="Times New Roman" w:hAnsi="Times New Roman" w:cs="Times New Roman"/>
+          <w:sz w:val="28"/>
+          <w:szCs w:val="28"/>
           <w:lang w:val="en-US"/>
         </w:rPr>
         <w:t>Other cases:</w:t>
@@ -1575,16 +2327,16 @@
         <w:ind w:firstLine="720"/>
         <w:rPr>
           <w:rFonts w:ascii="Times New Roman" w:hAnsi="Times New Roman" w:cs="Times New Roman"/>
-          <w:sz w:val="32"/>
-          <w:szCs w:val="32"/>
-          <w:lang w:val="en-US"/>
-        </w:rPr>
-      </w:pPr>
-      <w:r>
-        <w:rPr>
-          <w:rFonts w:ascii="Times New Roman" w:hAnsi="Times New Roman" w:cs="Times New Roman"/>
-          <w:sz w:val="32"/>
-          <w:szCs w:val="32"/>
+          <w:sz w:val="28"/>
+          <w:szCs w:val="28"/>
+          <w:lang w:val="en-US"/>
+        </w:rPr>
+      </w:pPr>
+      <w:r>
+        <w:rPr>
+          <w:rFonts w:ascii="Times New Roman" w:hAnsi="Times New Roman" w:cs="Times New Roman"/>
+          <w:sz w:val="28"/>
+          <w:szCs w:val="28"/>
           <w:lang w:val="en-US"/>
         </w:rPr>
         <w:t xml:space="preserve">If user enter random number or character, </w:t>
@@ -1592,8 +2344,8 @@
       <w:r>
         <w:rPr>
           <w:rFonts w:ascii="Times New Roman" w:hAnsi="Times New Roman" w:cs="Times New Roman"/>
-          <w:sz w:val="32"/>
-          <w:szCs w:val="32"/>
+          <w:sz w:val="28"/>
+          <w:szCs w:val="28"/>
           <w:lang w:val="en-US"/>
         </w:rPr>
         <w:t>the system will require them to input again</w:t>
@@ -1601,8 +2353,8 @@
       <w:r>
         <w:rPr>
           <w:rFonts w:ascii="Times New Roman" w:hAnsi="Times New Roman" w:cs="Times New Roman"/>
-          <w:sz w:val="32"/>
-          <w:szCs w:val="32"/>
+          <w:sz w:val="28"/>
+          <w:szCs w:val="28"/>
           <w:lang w:val="en-US"/>
         </w:rPr>
         <w:t xml:space="preserve"> as in image E3</w:t>
@@ -1610,8 +2362,8 @@
       <w:r>
         <w:rPr>
           <w:rFonts w:ascii="Times New Roman" w:hAnsi="Times New Roman" w:cs="Times New Roman"/>
-          <w:sz w:val="32"/>
-          <w:szCs w:val="32"/>
+          <w:sz w:val="28"/>
+          <w:szCs w:val="28"/>
           <w:lang w:val="en-US"/>
         </w:rPr>
         <w:t>.3</w:t>
@@ -1619,8 +2371,8 @@
       <w:r>
         <w:rPr>
           <w:rFonts w:ascii="Times New Roman" w:hAnsi="Times New Roman" w:cs="Times New Roman"/>
-          <w:sz w:val="32"/>
-          <w:szCs w:val="32"/>
+          <w:sz w:val="28"/>
+          <w:szCs w:val="28"/>
           <w:lang w:val="en-US"/>
         </w:rPr>
         <w:t xml:space="preserve">. </w:t>
@@ -1647,8 +2399,8 @@
             <w:pPr>
               <w:rPr>
                 <w:rFonts w:ascii="Times New Roman" w:hAnsi="Times New Roman" w:cs="Times New Roman"/>
-                <w:sz w:val="32"/>
-                <w:szCs w:val="32"/>
+                <w:sz w:val="28"/>
+                <w:szCs w:val="28"/>
                 <w:lang w:val="en-US"/>
               </w:rPr>
             </w:pPr>
@@ -1656,8 +2408,8 @@
               <w:rPr>
                 <w:rFonts w:ascii="Times New Roman" w:hAnsi="Times New Roman" w:cs="Times New Roman"/>
                 <w:noProof/>
-                <w:sz w:val="32"/>
-                <w:szCs w:val="32"/>
+                <w:sz w:val="28"/>
+                <w:szCs w:val="28"/>
                 <w:lang w:val="en-US"/>
               </w:rPr>
               <w:drawing>
@@ -1684,7 +2436,7 @@
                           <pic:cNvPicPr/>
                         </pic:nvPicPr>
                         <pic:blipFill>
-                          <a:blip r:embed="rId8">
+                          <a:blip r:embed="rId10">
                             <a:extLst>
                               <a:ext uri="{28A0092B-C50C-407E-A947-70E740481C1C}">
                                 <a14:useLocalDpi xmlns:a14="http://schemas.microsoft.com/office/drawing/2010/main" val="0"/>
@@ -1713,8 +2465,8 @@
             <w:r>
               <w:rPr>
                 <w:rFonts w:ascii="Times New Roman" w:hAnsi="Times New Roman" w:cs="Times New Roman"/>
-                <w:sz w:val="32"/>
-                <w:szCs w:val="32"/>
+                <w:sz w:val="28"/>
+                <w:szCs w:val="28"/>
                 <w:lang w:val="en-US"/>
               </w:rPr>
               <w:t xml:space="preserve">Image E3.1: Example of user input in middle point. </w:t>
@@ -1724,8 +2476,8 @@
             <w:pPr>
               <w:rPr>
                 <w:rFonts w:ascii="Times New Roman" w:hAnsi="Times New Roman" w:cs="Times New Roman"/>
-                <w:sz w:val="32"/>
-                <w:szCs w:val="32"/>
+                <w:sz w:val="28"/>
+                <w:szCs w:val="28"/>
                 <w:lang w:val="en-US"/>
               </w:rPr>
             </w:pPr>
@@ -1733,8 +2485,8 @@
               <w:rPr>
                 <w:rFonts w:ascii="Times New Roman" w:hAnsi="Times New Roman" w:cs="Times New Roman"/>
                 <w:noProof/>
-                <w:sz w:val="32"/>
-                <w:szCs w:val="32"/>
+                <w:sz w:val="28"/>
+                <w:szCs w:val="28"/>
                 <w:lang w:val="en-US"/>
               </w:rPr>
               <w:drawing>
@@ -1761,7 +2513,7 @@
                           <pic:cNvPicPr/>
                         </pic:nvPicPr>
                         <pic:blipFill>
-                          <a:blip r:embed="rId9">
+                          <a:blip r:embed="rId11">
                             <a:extLst>
                               <a:ext uri="{28A0092B-C50C-407E-A947-70E740481C1C}">
                                 <a14:useLocalDpi xmlns:a14="http://schemas.microsoft.com/office/drawing/2010/main" val="0"/>
@@ -1792,8 +2544,8 @@
             <w:pPr>
               <w:rPr>
                 <w:rFonts w:ascii="Times New Roman" w:hAnsi="Times New Roman" w:cs="Times New Roman"/>
-                <w:sz w:val="32"/>
-                <w:szCs w:val="32"/>
+                <w:sz w:val="28"/>
+                <w:szCs w:val="28"/>
                 <w:lang w:val="en-US"/>
               </w:rPr>
             </w:pPr>
@@ -1802,16 +2554,16 @@
             <w:pPr>
               <w:rPr>
                 <w:rFonts w:ascii="Times New Roman" w:hAnsi="Times New Roman" w:cs="Times New Roman"/>
-                <w:sz w:val="32"/>
-                <w:szCs w:val="32"/>
+                <w:sz w:val="28"/>
+                <w:szCs w:val="28"/>
                 <w:lang w:val="en-US"/>
               </w:rPr>
             </w:pPr>
             <w:r>
               <w:rPr>
                 <w:rFonts w:ascii="Times New Roman" w:hAnsi="Times New Roman" w:cs="Times New Roman"/>
-                <w:sz w:val="32"/>
-                <w:szCs w:val="32"/>
+                <w:sz w:val="28"/>
+                <w:szCs w:val="28"/>
                 <w:lang w:val="en-US"/>
               </w:rPr>
               <w:t>Image E3.2: Example of player select 2 in their first turn.</w:t>
@@ -1821,8 +2573,8 @@
             <w:pPr>
               <w:rPr>
                 <w:rFonts w:ascii="Times New Roman" w:hAnsi="Times New Roman" w:cs="Times New Roman"/>
-                <w:sz w:val="32"/>
-                <w:szCs w:val="32"/>
+                <w:sz w:val="28"/>
+                <w:szCs w:val="28"/>
                 <w:lang w:val="en-US"/>
               </w:rPr>
             </w:pPr>
@@ -1831,8 +2583,8 @@
             <w:pPr>
               <w:rPr>
                 <w:rFonts w:ascii="Times New Roman" w:hAnsi="Times New Roman" w:cs="Times New Roman"/>
-                <w:sz w:val="32"/>
-                <w:szCs w:val="32"/>
+                <w:sz w:val="28"/>
+                <w:szCs w:val="28"/>
                 <w:lang w:val="en-US"/>
               </w:rPr>
             </w:pPr>
@@ -1841,8 +2593,8 @@
             <w:pPr>
               <w:rPr>
                 <w:rFonts w:ascii="Times New Roman" w:hAnsi="Times New Roman" w:cs="Times New Roman"/>
-                <w:sz w:val="32"/>
-                <w:szCs w:val="32"/>
+                <w:sz w:val="28"/>
+                <w:szCs w:val="28"/>
                 <w:lang w:val="en-US"/>
               </w:rPr>
             </w:pPr>
@@ -1851,8 +2603,8 @@
             <w:pPr>
               <w:rPr>
                 <w:rFonts w:ascii="Times New Roman" w:hAnsi="Times New Roman" w:cs="Times New Roman"/>
-                <w:sz w:val="32"/>
-                <w:szCs w:val="32"/>
+                <w:sz w:val="28"/>
+                <w:szCs w:val="28"/>
                 <w:lang w:val="en-US"/>
               </w:rPr>
             </w:pPr>
@@ -1860,10 +2612,11 @@
               <w:rPr>
                 <w:rFonts w:ascii="Times New Roman" w:hAnsi="Times New Roman" w:cs="Times New Roman"/>
                 <w:noProof/>
-                <w:sz w:val="32"/>
-                <w:szCs w:val="32"/>
-                <w:lang w:val="en-US"/>
-              </w:rPr>
+                <w:sz w:val="28"/>
+                <w:szCs w:val="28"/>
+                <w:lang w:val="en-US"/>
+              </w:rPr>
+              <w:lastRenderedPageBreak/>
               <w:drawing>
                 <wp:anchor distT="0" distB="0" distL="114300" distR="114300" simplePos="0" relativeHeight="251660288" behindDoc="0" locked="0" layoutInCell="1" allowOverlap="1" wp14:anchorId="43D99B5A" wp14:editId="40385CB4">
                   <wp:simplePos x="0" y="0"/>
@@ -1888,7 +2641,7 @@
                           <pic:cNvPicPr/>
                         </pic:nvPicPr>
                         <pic:blipFill>
-                          <a:blip r:embed="rId10">
+                          <a:blip r:embed="rId12">
                             <a:extLst>
                               <a:ext uri="{28A0092B-C50C-407E-A947-70E740481C1C}">
                                 <a14:useLocalDpi xmlns:a14="http://schemas.microsoft.com/office/drawing/2010/main" val="0"/>
@@ -1919,8 +2672,8 @@
             <w:pPr>
               <w:rPr>
                 <w:rFonts w:ascii="Times New Roman" w:hAnsi="Times New Roman" w:cs="Times New Roman"/>
-                <w:sz w:val="32"/>
-                <w:szCs w:val="32"/>
+                <w:sz w:val="28"/>
+                <w:szCs w:val="28"/>
                 <w:lang w:val="en-US"/>
               </w:rPr>
             </w:pPr>
@@ -1929,8 +2682,8 @@
             <w:pPr>
               <w:rPr>
                 <w:rFonts w:ascii="Times New Roman" w:hAnsi="Times New Roman" w:cs="Times New Roman"/>
-                <w:sz w:val="32"/>
-                <w:szCs w:val="32"/>
+                <w:sz w:val="28"/>
+                <w:szCs w:val="28"/>
                 <w:lang w:val="en-US"/>
               </w:rPr>
             </w:pPr>
@@ -1939,8 +2692,8 @@
             <w:pPr>
               <w:rPr>
                 <w:rFonts w:ascii="Times New Roman" w:hAnsi="Times New Roman" w:cs="Times New Roman"/>
-                <w:sz w:val="32"/>
-                <w:szCs w:val="32"/>
+                <w:sz w:val="28"/>
+                <w:szCs w:val="28"/>
                 <w:lang w:val="en-US"/>
               </w:rPr>
             </w:pPr>
@@ -1949,16 +2702,16 @@
             <w:pPr>
               <w:rPr>
                 <w:rFonts w:ascii="Times New Roman" w:hAnsi="Times New Roman" w:cs="Times New Roman"/>
-                <w:sz w:val="32"/>
-                <w:szCs w:val="32"/>
+                <w:sz w:val="28"/>
+                <w:szCs w:val="28"/>
                 <w:lang w:val="en-US"/>
               </w:rPr>
             </w:pPr>
             <w:r>
               <w:rPr>
                 <w:rFonts w:ascii="Times New Roman" w:hAnsi="Times New Roman" w:cs="Times New Roman"/>
-                <w:sz w:val="32"/>
-                <w:szCs w:val="32"/>
+                <w:sz w:val="28"/>
+                <w:szCs w:val="28"/>
                 <w:lang w:val="en-US"/>
               </w:rPr>
               <w:t>Image E3.3: Example of user input “45” and press “enter”.</w:t>
@@ -1972,8 +2725,8 @@
         <w:ind w:firstLine="720"/>
         <w:rPr>
           <w:rFonts w:ascii="Times New Roman" w:hAnsi="Times New Roman" w:cs="Times New Roman"/>
-          <w:sz w:val="32"/>
-          <w:szCs w:val="32"/>
+          <w:sz w:val="28"/>
+          <w:szCs w:val="28"/>
           <w:lang w:val="en-US"/>
         </w:rPr>
       </w:pPr>
@@ -1983,16 +2736,16 @@
         <w:ind w:firstLine="720"/>
         <w:rPr>
           <w:rFonts w:ascii="Times New Roman" w:hAnsi="Times New Roman" w:cs="Times New Roman"/>
-          <w:sz w:val="32"/>
-          <w:szCs w:val="32"/>
-          <w:lang w:val="en-US"/>
-        </w:rPr>
-      </w:pPr>
-      <w:r>
-        <w:rPr>
-          <w:rFonts w:ascii="Times New Roman" w:hAnsi="Times New Roman" w:cs="Times New Roman"/>
-          <w:sz w:val="32"/>
-          <w:szCs w:val="32"/>
+          <w:sz w:val="28"/>
+          <w:szCs w:val="28"/>
+          <w:lang w:val="en-US"/>
+        </w:rPr>
+      </w:pPr>
+      <w:r>
+        <w:rPr>
+          <w:rFonts w:ascii="Times New Roman" w:hAnsi="Times New Roman" w:cs="Times New Roman"/>
+          <w:sz w:val="28"/>
+          <w:szCs w:val="28"/>
           <w:lang w:val="en-US"/>
         </w:rPr>
         <w:t>Lastly</w:t>
@@ -2000,35 +2753,17 @@
       <w:r>
         <w:rPr>
           <w:rFonts w:ascii="Times New Roman" w:hAnsi="Times New Roman" w:cs="Times New Roman"/>
-          <w:sz w:val="32"/>
-          <w:szCs w:val="32"/>
-          <w:lang w:val="en-US"/>
-        </w:rPr>
-        <w:t xml:space="preserve">, if someone satisfy </w:t>
-      </w:r>
-      <w:r>
-        <w:rPr>
-          <w:rFonts w:ascii="Times New Roman" w:hAnsi="Times New Roman" w:cs="Times New Roman"/>
-          <w:sz w:val="32"/>
-          <w:szCs w:val="32"/>
-          <w:lang w:val="en-US"/>
-        </w:rPr>
-        <w:t>one of</w:t>
-      </w:r>
-      <w:r>
-        <w:rPr>
-          <w:rFonts w:ascii="Times New Roman" w:hAnsi="Times New Roman" w:cs="Times New Roman"/>
-          <w:sz w:val="32"/>
-          <w:szCs w:val="32"/>
-          <w:lang w:val="en-US"/>
-        </w:rPr>
-        <w:t xml:space="preserve"> </w:t>
-      </w:r>
-      <w:r>
-        <w:rPr>
-          <w:rFonts w:ascii="Times New Roman" w:hAnsi="Times New Roman" w:cs="Times New Roman"/>
-          <w:sz w:val="32"/>
-          <w:szCs w:val="32"/>
+          <w:sz w:val="28"/>
+          <w:szCs w:val="28"/>
+          <w:lang w:val="en-US"/>
+        </w:rPr>
+        <w:t xml:space="preserve">, if someone satisfy one of </w:t>
+      </w:r>
+      <w:r>
+        <w:rPr>
+          <w:rFonts w:ascii="Times New Roman" w:hAnsi="Times New Roman" w:cs="Times New Roman"/>
+          <w:sz w:val="28"/>
+          <w:szCs w:val="28"/>
           <w:lang w:val="en-US"/>
         </w:rPr>
         <w:t xml:space="preserve">all </w:t>
@@ -2036,8 +2771,8 @@
       <w:r>
         <w:rPr>
           <w:rFonts w:ascii="Times New Roman" w:hAnsi="Times New Roman" w:cs="Times New Roman"/>
-          <w:sz w:val="32"/>
-          <w:szCs w:val="32"/>
+          <w:sz w:val="28"/>
+          <w:szCs w:val="28"/>
           <w:lang w:val="en-US"/>
         </w:rPr>
         <w:t xml:space="preserve">win conditions the </w:t>
@@ -2045,8 +2780,8 @@
       <w:r>
         <w:rPr>
           <w:rFonts w:ascii="Times New Roman" w:hAnsi="Times New Roman" w:cs="Times New Roman"/>
-          <w:sz w:val="32"/>
-          <w:szCs w:val="32"/>
+          <w:sz w:val="28"/>
+          <w:szCs w:val="28"/>
           <w:lang w:val="en-US"/>
         </w:rPr>
         <w:t>program</w:t>
@@ -2054,8 +2789,8 @@
       <w:r>
         <w:rPr>
           <w:rFonts w:ascii="Times New Roman" w:hAnsi="Times New Roman" w:cs="Times New Roman"/>
-          <w:sz w:val="32"/>
-          <w:szCs w:val="32"/>
+          <w:sz w:val="28"/>
+          <w:szCs w:val="28"/>
           <w:lang w:val="en-US"/>
         </w:rPr>
         <w:t xml:space="preserve"> will print out to Run I/O as image E4.</w:t>
@@ -2079,19 +2814,19 @@
             <w:pPr>
               <w:rPr>
                 <w:rFonts w:ascii="Times New Roman" w:hAnsi="Times New Roman" w:cs="Times New Roman"/>
-                <w:sz w:val="32"/>
-                <w:szCs w:val="32"/>
+                <w:sz w:val="28"/>
+                <w:szCs w:val="28"/>
                 <w:lang w:val="en-US"/>
               </w:rPr>
             </w:pPr>
             <w:r>
               <w:rPr>
                 <w:rFonts w:ascii="Times New Roman" w:hAnsi="Times New Roman" w:cs="Times New Roman"/>
-                <w:sz w:val="32"/>
-                <w:szCs w:val="32"/>
-                <w:lang w:val="en-US"/>
-              </w:rPr>
-              <w:lastRenderedPageBreak/>
+                <w:noProof/>
+                <w:sz w:val="28"/>
+                <w:szCs w:val="28"/>
+                <w:lang w:val="en-US"/>
+              </w:rPr>
               <w:drawing>
                 <wp:anchor distT="0" distB="0" distL="114300" distR="114300" simplePos="0" relativeHeight="251663360" behindDoc="0" locked="0" layoutInCell="1" allowOverlap="1" wp14:anchorId="76AAA70E" wp14:editId="0615C7AF">
                   <wp:simplePos x="0" y="0"/>
@@ -2116,7 +2851,7 @@
                           <pic:cNvPicPr/>
                         </pic:nvPicPr>
                         <pic:blipFill>
-                          <a:blip r:embed="rId11">
+                          <a:blip r:embed="rId13">
                             <a:extLst>
                               <a:ext uri="{28A0092B-C50C-407E-A947-70E740481C1C}">
                                 <a14:useLocalDpi xmlns:a14="http://schemas.microsoft.com/office/drawing/2010/main" val="0"/>
@@ -2145,8 +2880,8 @@
             <w:r>
               <w:rPr>
                 <w:rFonts w:ascii="Times New Roman" w:hAnsi="Times New Roman" w:cs="Times New Roman"/>
-                <w:sz w:val="32"/>
-                <w:szCs w:val="32"/>
+                <w:sz w:val="28"/>
+                <w:szCs w:val="28"/>
                 <w:lang w:val="en-US"/>
               </w:rPr>
               <w:t>Image E4: Example of X win with mark in a column from (1,1) to (1,3).</w:t>
@@ -2160,11 +2895,45 @@
         <w:ind w:firstLine="720"/>
         <w:rPr>
           <w:rFonts w:ascii="Times New Roman" w:hAnsi="Times New Roman" w:cs="Times New Roman"/>
-          <w:sz w:val="32"/>
-          <w:szCs w:val="32"/>
-          <w:lang w:val="en-US"/>
-        </w:rPr>
-      </w:pPr>
+          <w:sz w:val="28"/>
+          <w:szCs w:val="28"/>
+          <w:lang w:val="en-US"/>
+        </w:rPr>
+      </w:pPr>
+    </w:p>
+    <w:p>
+      <w:pPr>
+        <w:pStyle w:val="ListParagraph"/>
+        <w:numPr>
+          <w:ilvl w:val="0"/>
+          <w:numId w:val="6"/>
+        </w:numPr>
+        <w:spacing w:line="256" w:lineRule="auto"/>
+        <w:rPr>
+          <w:rFonts w:ascii="Times New Roman" w:hAnsi="Times New Roman" w:cs="Times New Roman"/>
+          <w:sz w:val="28"/>
+          <w:szCs w:val="28"/>
+          <w:lang w:val="en-US"/>
+        </w:rPr>
+      </w:pPr>
+      <w:r>
+        <w:rPr>
+          <w:rFonts w:ascii="Times New Roman" w:hAnsi="Times New Roman" w:cs="Times New Roman"/>
+          <w:sz w:val="28"/>
+          <w:szCs w:val="28"/>
+          <w:lang w:val="en-US"/>
+        </w:rPr>
+        <w:t>Algorithms (flowchart)</w:t>
+      </w:r>
+      <w:r>
+        <w:rPr>
+          <w:rFonts w:ascii="Times New Roman" w:hAnsi="Times New Roman" w:cs="Times New Roman"/>
+          <w:sz w:val="28"/>
+          <w:szCs w:val="28"/>
+          <w:lang w:val="en-US"/>
+        </w:rPr>
+        <w:t>:</w:t>
+      </w:r>
     </w:p>
     <w:p>
       <w:pPr>
@@ -2172,61 +2941,1541 @@
         <w:ind w:firstLine="720"/>
         <w:rPr>
           <w:rFonts w:ascii="Times New Roman" w:hAnsi="Times New Roman" w:cs="Times New Roman"/>
-          <w:sz w:val="32"/>
-          <w:szCs w:val="32"/>
-          <w:lang w:val="en-US"/>
-        </w:rPr>
-      </w:pPr>
-      <w:r>
-        <w:rPr>
-          <w:rFonts w:ascii="Times New Roman" w:hAnsi="Times New Roman" w:cs="Times New Roman"/>
-          <w:sz w:val="32"/>
-          <w:szCs w:val="32"/>
-          <w:lang w:val="en-US"/>
-        </w:rPr>
-        <w:t>S</w:t>
-      </w:r>
-      <w:r>
-        <w:rPr>
-          <w:rFonts w:ascii="Times New Roman" w:hAnsi="Times New Roman" w:cs="Times New Roman"/>
-          <w:sz w:val="32"/>
-          <w:szCs w:val="32"/>
-          <w:lang w:val="en-US"/>
-        </w:rPr>
-        <w:t>yntax explanation:</w:t>
-      </w:r>
-    </w:p>
+          <w:sz w:val="28"/>
+          <w:szCs w:val="28"/>
+          <w:lang w:val="en-US"/>
+        </w:rPr>
+      </w:pPr>
+      <w:r>
+        <w:rPr>
+          <w:rFonts w:ascii="Times New Roman" w:hAnsi="Times New Roman" w:cs="Times New Roman"/>
+          <w:sz w:val="28"/>
+          <w:szCs w:val="28"/>
+          <w:lang w:val="en-US"/>
+        </w:rPr>
+        <w:lastRenderedPageBreak/>
+        <w:t>Link to full flowchart</w:t>
+      </w:r>
+      <w:r>
+        <w:rPr>
+          <w:rFonts w:ascii="Times New Roman" w:hAnsi="Times New Roman" w:cs="Times New Roman"/>
+          <w:sz w:val="28"/>
+          <w:szCs w:val="28"/>
+          <w:lang w:val="en-US"/>
+        </w:rPr>
+        <w:t xml:space="preserve"> (</w:t>
+      </w:r>
+      <w:proofErr w:type="spellStart"/>
+      <w:r>
+        <w:rPr>
+          <w:rFonts w:ascii="Times New Roman" w:hAnsi="Times New Roman" w:cs="Times New Roman"/>
+          <w:sz w:val="28"/>
+          <w:szCs w:val="28"/>
+          <w:lang w:val="en-US"/>
+        </w:rPr>
+        <w:t>flowchart_</w:t>
+      </w:r>
+      <w:proofErr w:type="gramStart"/>
+      <w:r>
+        <w:rPr>
+          <w:rFonts w:ascii="Times New Roman" w:hAnsi="Times New Roman" w:cs="Times New Roman"/>
+          <w:sz w:val="28"/>
+          <w:szCs w:val="28"/>
+          <w:lang w:val="en-US"/>
+        </w:rPr>
+        <w:t>tictactoe.drawio</w:t>
+      </w:r>
+      <w:proofErr w:type="spellEnd"/>
+      <w:proofErr w:type="gramEnd"/>
+      <w:r>
+        <w:rPr>
+          <w:rFonts w:ascii="Times New Roman" w:hAnsi="Times New Roman" w:cs="Times New Roman"/>
+          <w:sz w:val="28"/>
+          <w:szCs w:val="28"/>
+          <w:lang w:val="en-US"/>
+        </w:rPr>
+        <w:t>)</w:t>
+      </w:r>
+      <w:r>
+        <w:rPr>
+          <w:rFonts w:ascii="Times New Roman" w:hAnsi="Times New Roman" w:cs="Times New Roman"/>
+          <w:sz w:val="28"/>
+          <w:szCs w:val="28"/>
+          <w:lang w:val="en-US"/>
+        </w:rPr>
+        <w:t>:</w:t>
+      </w:r>
+      <w:r>
+        <w:rPr>
+          <w:rFonts w:ascii="Times New Roman" w:hAnsi="Times New Roman" w:cs="Times New Roman"/>
+          <w:sz w:val="28"/>
+          <w:szCs w:val="28"/>
+          <w:lang w:val="en-US"/>
+        </w:rPr>
+        <w:t xml:space="preserve"> </w:t>
+      </w:r>
+      <w:hyperlink r:id="rId14" w:history="1">
+        <w:r>
+          <w:rPr>
+            <w:rStyle w:val="Hyperlink"/>
+            <w:rFonts w:ascii="Times New Roman" w:hAnsi="Times New Roman" w:cs="Times New Roman"/>
+            <w:sz w:val="28"/>
+            <w:szCs w:val="28"/>
+            <w:lang w:val="en-US"/>
+          </w:rPr>
+          <w:t>https://github.com/thanghoang7020202/tictactoe.git</w:t>
+        </w:r>
+      </w:hyperlink>
+    </w:p>
+    <w:tbl>
+      <w:tblPr>
+        <w:tblStyle w:val="TableGrid"/>
+        <w:tblW w:w="0" w:type="auto"/>
+        <w:tblInd w:w="-147" w:type="dxa"/>
+        <w:tblLook w:val="04A0" w:firstRow="1" w:lastRow="0" w:firstColumn="1" w:lastColumn="0" w:noHBand="0" w:noVBand="1"/>
+      </w:tblPr>
+      <w:tblGrid>
+        <w:gridCol w:w="9350"/>
+      </w:tblGrid>
+      <w:tr>
+        <w:tc>
+          <w:tcPr>
+            <w:tcW w:w="9350" w:type="dxa"/>
+          </w:tcPr>
+          <w:p>
+            <w:pPr>
+              <w:spacing w:line="256" w:lineRule="auto"/>
+              <w:rPr>
+                <w:rStyle w:val="Hyperlink"/>
+                <w:rFonts w:ascii="Times New Roman" w:hAnsi="Times New Roman" w:cs="Times New Roman"/>
+                <w:color w:val="auto"/>
+                <w:sz w:val="28"/>
+                <w:szCs w:val="28"/>
+                <w:u w:val="none"/>
+                <w:lang w:val="en-US"/>
+              </w:rPr>
+            </w:pPr>
+            <w:r>
+              <w:rPr>
+                <w:rStyle w:val="Hyperlink"/>
+                <w:rFonts w:ascii="Times New Roman" w:hAnsi="Times New Roman" w:cs="Times New Roman"/>
+                <w:color w:val="auto"/>
+                <w:sz w:val="28"/>
+                <w:szCs w:val="28"/>
+                <w:u w:val="none"/>
+                <w:lang w:val="en-US"/>
+              </w:rPr>
+              <w:drawing>
+                <wp:anchor distT="0" distB="0" distL="114300" distR="114300" simplePos="0" relativeHeight="251664384" behindDoc="0" locked="0" layoutInCell="1" allowOverlap="1" wp14:anchorId="77670171" wp14:editId="207A220D">
+                  <wp:simplePos x="0" y="0"/>
+                  <wp:positionH relativeFrom="column">
+                    <wp:posOffset>-65405</wp:posOffset>
+                  </wp:positionH>
+                  <wp:positionV relativeFrom="paragraph">
+                    <wp:posOffset>0</wp:posOffset>
+                  </wp:positionV>
+                  <wp:extent cx="5785485" cy="6553200"/>
+                  <wp:effectExtent l="0" t="0" r="5715" b="0"/>
+                  <wp:wrapSquare wrapText="bothSides"/>
+                  <wp:docPr id="9" name="Picture 9"/>
+                  <wp:cNvGraphicFramePr>
+                    <a:graphicFrameLocks xmlns:a="http://schemas.openxmlformats.org/drawingml/2006/main" noChangeAspect="1"/>
+                  </wp:cNvGraphicFramePr>
+                  <a:graphic xmlns:a="http://schemas.openxmlformats.org/drawingml/2006/main">
+                    <a:graphicData uri="http://schemas.openxmlformats.org/drawingml/2006/picture">
+                      <pic:pic xmlns:pic="http://schemas.openxmlformats.org/drawingml/2006/picture">
+                        <pic:nvPicPr>
+                          <pic:cNvPr id="1" name=""/>
+                          <pic:cNvPicPr/>
+                        </pic:nvPicPr>
+                        <pic:blipFill>
+                          <a:blip r:embed="rId15">
+                            <a:extLst>
+                              <a:ext uri="{28A0092B-C50C-407E-A947-70E740481C1C}">
+                                <a14:useLocalDpi xmlns:a14="http://schemas.microsoft.com/office/drawing/2010/main" val="0"/>
+                              </a:ext>
+                            </a:extLst>
+                          </a:blip>
+                          <a:stretch>
+                            <a:fillRect/>
+                          </a:stretch>
+                        </pic:blipFill>
+                        <pic:spPr>
+                          <a:xfrm>
+                            <a:off x="0" y="0"/>
+                            <a:ext cx="5785485" cy="6553200"/>
+                          </a:xfrm>
+                          <a:prstGeom prst="rect">
+                            <a:avLst/>
+                          </a:prstGeom>
+                        </pic:spPr>
+                      </pic:pic>
+                    </a:graphicData>
+                  </a:graphic>
+                  <wp14:sizeRelH relativeFrom="margin">
+                    <wp14:pctWidth>0</wp14:pctWidth>
+                  </wp14:sizeRelH>
+                  <wp14:sizeRelV relativeFrom="margin">
+                    <wp14:pctHeight>0</wp14:pctHeight>
+                  </wp14:sizeRelV>
+                </wp:anchor>
+              </w:drawing>
+            </w:r>
+          </w:p>
+          <w:p>
+            <w:pPr>
+              <w:rPr>
+                <w:rStyle w:val="Hyperlink"/>
+                <w:rFonts w:ascii="Times New Roman" w:hAnsi="Times New Roman" w:cs="Times New Roman"/>
+                <w:color w:val="auto"/>
+                <w:sz w:val="28"/>
+                <w:szCs w:val="28"/>
+                <w:u w:val="none"/>
+                <w:lang w:val="en-US"/>
+              </w:rPr>
+            </w:pPr>
+            <w:r>
+              <w:rPr>
+                <w:rFonts w:ascii="Times New Roman" w:hAnsi="Times New Roman" w:cs="Times New Roman"/>
+                <w:sz w:val="28"/>
+                <w:szCs w:val="28"/>
+                <w:lang w:val="en-US"/>
+              </w:rPr>
+              <w:t>Image E</w:t>
+            </w:r>
+            <w:r>
+              <w:rPr>
+                <w:rFonts w:ascii="Times New Roman" w:hAnsi="Times New Roman" w:cs="Times New Roman"/>
+                <w:sz w:val="28"/>
+                <w:szCs w:val="28"/>
+                <w:lang w:val="en-US"/>
+              </w:rPr>
+              <w:t>3.5</w:t>
+            </w:r>
+            <w:r>
+              <w:rPr>
+                <w:rFonts w:ascii="Times New Roman" w:hAnsi="Times New Roman" w:cs="Times New Roman"/>
+                <w:sz w:val="28"/>
+                <w:szCs w:val="28"/>
+                <w:lang w:val="en-US"/>
+              </w:rPr>
+              <w:t xml:space="preserve">: </w:t>
+            </w:r>
+            <w:r>
+              <w:rPr>
+                <w:rFonts w:ascii="Times New Roman" w:hAnsi="Times New Roman" w:cs="Times New Roman"/>
+                <w:sz w:val="28"/>
+                <w:szCs w:val="28"/>
+                <w:lang w:val="en-US"/>
+              </w:rPr>
+              <w:t>The overview of the flowchart.</w:t>
+            </w:r>
+          </w:p>
+        </w:tc>
+      </w:tr>
+    </w:tbl>
     <w:p>
       <w:pPr>
         <w:spacing w:line="256" w:lineRule="auto"/>
         <w:ind w:firstLine="720"/>
         <w:rPr>
-          <w:rFonts w:ascii="Times New Roman" w:hAnsi="Times New Roman" w:cs="Times New Roman"/>
-          <w:sz w:val="28"/>
-          <w:szCs w:val="28"/>
-          <w:lang w:val="en-US"/>
-        </w:rPr>
-      </w:pPr>
-    </w:p>
-    <w:p>
-      <w:pPr>
+          <w:rStyle w:val="Hyperlink"/>
+          <w:rFonts w:ascii="Times New Roman" w:hAnsi="Times New Roman" w:cs="Times New Roman"/>
+          <w:color w:val="auto"/>
+          <w:sz w:val="28"/>
+          <w:szCs w:val="28"/>
+          <w:u w:val="none"/>
+          <w:lang w:val="en-US"/>
+        </w:rPr>
+      </w:pPr>
+      <w:r>
+        <w:rPr>
+          <w:rStyle w:val="Hyperlink"/>
+          <w:rFonts w:ascii="Times New Roman" w:hAnsi="Times New Roman" w:cs="Times New Roman"/>
+          <w:color w:val="auto"/>
+          <w:sz w:val="28"/>
+          <w:szCs w:val="28"/>
+          <w:u w:val="none"/>
+          <w:lang w:val="en-US"/>
+        </w:rPr>
+        <w:t>There are some specific hidden code blocks such as “X turn”, “If invalid input”, “print board</w:t>
+      </w:r>
+      <w:proofErr w:type="gramStart"/>
+      <w:r>
+        <w:rPr>
+          <w:rStyle w:val="Hyperlink"/>
+          <w:rFonts w:ascii="Times New Roman" w:hAnsi="Times New Roman" w:cs="Times New Roman"/>
+          <w:color w:val="auto"/>
+          <w:sz w:val="28"/>
+          <w:szCs w:val="28"/>
+          <w:u w:val="none"/>
+          <w:lang w:val="en-US"/>
+        </w:rPr>
+        <w:t>”,…</w:t>
+      </w:r>
+      <w:proofErr w:type="gramEnd"/>
+      <w:r>
+        <w:rPr>
+          <w:rStyle w:val="Hyperlink"/>
+          <w:rFonts w:ascii="Times New Roman" w:hAnsi="Times New Roman" w:cs="Times New Roman"/>
+          <w:color w:val="auto"/>
+          <w:sz w:val="28"/>
+          <w:szCs w:val="28"/>
+          <w:u w:val="none"/>
+          <w:lang w:val="en-US"/>
+        </w:rPr>
+        <w:t xml:space="preserve"> will be shown since being double clicked in as illustrated in image E3.6. </w:t>
+      </w:r>
+    </w:p>
+    <w:tbl>
+      <w:tblPr>
+        <w:tblStyle w:val="TableGrid"/>
+        <w:tblW w:w="0" w:type="auto"/>
+        <w:tblLook w:val="04A0" w:firstRow="1" w:lastRow="0" w:firstColumn="1" w:lastColumn="0" w:noHBand="0" w:noVBand="1"/>
+      </w:tblPr>
+      <w:tblGrid>
+        <w:gridCol w:w="9350"/>
+      </w:tblGrid>
+      <w:tr>
+        <w:tc>
+          <w:tcPr>
+            <w:tcW w:w="9350" w:type="dxa"/>
+          </w:tcPr>
+          <w:p>
+            <w:pPr>
+              <w:spacing w:line="256" w:lineRule="auto"/>
+              <w:rPr>
+                <w:noProof/>
+              </w:rPr>
+            </w:pPr>
+            <w:r>
+              <w:rPr>
+                <w:rStyle w:val="Hyperlink"/>
+                <w:rFonts w:ascii="Times New Roman" w:hAnsi="Times New Roman" w:cs="Times New Roman"/>
+                <w:color w:val="auto"/>
+                <w:sz w:val="28"/>
+                <w:szCs w:val="28"/>
+                <w:u w:val="none"/>
+                <w:lang w:val="en-US"/>
+              </w:rPr>
+              <w:lastRenderedPageBreak/>
+              <w:drawing>
+                <wp:inline distT="0" distB="0" distL="0" distR="0" wp14:anchorId="6294FC23" wp14:editId="0C876D73">
+                  <wp:extent cx="2277848" cy="6940062"/>
+                  <wp:effectExtent l="0" t="0" r="8255" b="0"/>
+                  <wp:docPr id="10" name="Picture 10"/>
+                  <wp:cNvGraphicFramePr>
+                    <a:graphicFrameLocks xmlns:a="http://schemas.openxmlformats.org/drawingml/2006/main" noChangeAspect="1"/>
+                  </wp:cNvGraphicFramePr>
+                  <a:graphic xmlns:a="http://schemas.openxmlformats.org/drawingml/2006/main">
+                    <a:graphicData uri="http://schemas.openxmlformats.org/drawingml/2006/picture">
+                      <pic:pic xmlns:pic="http://schemas.openxmlformats.org/drawingml/2006/picture">
+                        <pic:nvPicPr>
+                          <pic:cNvPr id="1" name=""/>
+                          <pic:cNvPicPr/>
+                        </pic:nvPicPr>
+                        <pic:blipFill>
+                          <a:blip r:embed="rId16"/>
+                          <a:stretch>
+                            <a:fillRect/>
+                          </a:stretch>
+                        </pic:blipFill>
+                        <pic:spPr>
+                          <a:xfrm>
+                            <a:off x="0" y="0"/>
+                            <a:ext cx="2301033" cy="7010701"/>
+                          </a:xfrm>
+                          <a:prstGeom prst="rect">
+                            <a:avLst/>
+                          </a:prstGeom>
+                        </pic:spPr>
+                      </pic:pic>
+                    </a:graphicData>
+                  </a:graphic>
+                </wp:inline>
+              </w:drawing>
+            </w:r>
+            <w:r>
+              <w:rPr>
+                <w:noProof/>
+              </w:rPr>
+              <w:t xml:space="preserve"> </w:t>
+            </w:r>
+            <w:r>
+              <w:rPr>
+                <w:rStyle w:val="Hyperlink"/>
+                <w:rFonts w:ascii="Times New Roman" w:hAnsi="Times New Roman" w:cs="Times New Roman"/>
+                <w:color w:val="auto"/>
+                <w:sz w:val="28"/>
+                <w:szCs w:val="28"/>
+                <w:u w:val="none"/>
+                <w:lang w:val="en-US"/>
+              </w:rPr>
+              <w:drawing>
+                <wp:inline distT="0" distB="0" distL="0" distR="0" wp14:anchorId="673D08A6" wp14:editId="60058455">
+                  <wp:extent cx="2385032" cy="6858000"/>
+                  <wp:effectExtent l="0" t="0" r="0" b="0"/>
+                  <wp:docPr id="11" name="Picture 11"/>
+                  <wp:cNvGraphicFramePr>
+                    <a:graphicFrameLocks xmlns:a="http://schemas.openxmlformats.org/drawingml/2006/main" noChangeAspect="1"/>
+                  </wp:cNvGraphicFramePr>
+                  <a:graphic xmlns:a="http://schemas.openxmlformats.org/drawingml/2006/main">
+                    <a:graphicData uri="http://schemas.openxmlformats.org/drawingml/2006/picture">
+                      <pic:pic xmlns:pic="http://schemas.openxmlformats.org/drawingml/2006/picture">
+                        <pic:nvPicPr>
+                          <pic:cNvPr id="1" name=""/>
+                          <pic:cNvPicPr/>
+                        </pic:nvPicPr>
+                        <pic:blipFill>
+                          <a:blip r:embed="rId17"/>
+                          <a:stretch>
+                            <a:fillRect/>
+                          </a:stretch>
+                        </pic:blipFill>
+                        <pic:spPr>
+                          <a:xfrm>
+                            <a:off x="0" y="0"/>
+                            <a:ext cx="2409763" cy="6929113"/>
+                          </a:xfrm>
+                          <a:prstGeom prst="rect">
+                            <a:avLst/>
+                          </a:prstGeom>
+                        </pic:spPr>
+                      </pic:pic>
+                    </a:graphicData>
+                  </a:graphic>
+                </wp:inline>
+              </w:drawing>
+            </w:r>
+          </w:p>
+          <w:p>
+            <w:pPr>
+              <w:rPr>
+                <w:rStyle w:val="Hyperlink"/>
+                <w:rFonts w:ascii="Times New Roman" w:hAnsi="Times New Roman" w:cs="Times New Roman"/>
+                <w:color w:val="auto"/>
+                <w:sz w:val="28"/>
+                <w:szCs w:val="28"/>
+                <w:u w:val="none"/>
+                <w:lang w:val="en-US"/>
+              </w:rPr>
+            </w:pPr>
+            <w:r>
+              <w:rPr>
+                <w:rFonts w:ascii="Times New Roman" w:hAnsi="Times New Roman" w:cs="Times New Roman"/>
+                <w:sz w:val="28"/>
+                <w:szCs w:val="28"/>
+                <w:lang w:val="en-US"/>
+              </w:rPr>
+              <w:t>Image E3.</w:t>
+            </w:r>
+            <w:r>
+              <w:rPr>
+                <w:rFonts w:ascii="Times New Roman" w:hAnsi="Times New Roman" w:cs="Times New Roman"/>
+                <w:sz w:val="28"/>
+                <w:szCs w:val="28"/>
+                <w:lang w:val="en-US"/>
+              </w:rPr>
+              <w:t>6</w:t>
+            </w:r>
+            <w:r>
+              <w:rPr>
+                <w:rFonts w:ascii="Times New Roman" w:hAnsi="Times New Roman" w:cs="Times New Roman"/>
+                <w:sz w:val="28"/>
+                <w:szCs w:val="28"/>
+                <w:lang w:val="en-US"/>
+              </w:rPr>
+              <w:t xml:space="preserve">: </w:t>
+            </w:r>
+            <w:r>
+              <w:rPr>
+                <w:rFonts w:ascii="Times New Roman" w:hAnsi="Times New Roman" w:cs="Times New Roman"/>
+                <w:sz w:val="28"/>
+                <w:szCs w:val="28"/>
+                <w:lang w:val="en-US"/>
+              </w:rPr>
+              <w:t>block “X turn” and “O turn” since being double clicked</w:t>
+            </w:r>
+            <w:r>
+              <w:rPr>
+                <w:rFonts w:ascii="Times New Roman" w:hAnsi="Times New Roman" w:cs="Times New Roman"/>
+                <w:sz w:val="28"/>
+                <w:szCs w:val="28"/>
+                <w:lang w:val="en-US"/>
+              </w:rPr>
+              <w:t>.</w:t>
+            </w:r>
+          </w:p>
+        </w:tc>
+      </w:tr>
+    </w:tbl>
+    <w:p>
+      <w:pPr>
+        <w:spacing w:line="256" w:lineRule="auto"/>
         <w:ind w:firstLine="720"/>
         <w:rPr>
-          <w:rFonts w:ascii="Times New Roman" w:hAnsi="Times New Roman" w:cs="Times New Roman"/>
-          <w:sz w:val="32"/>
-          <w:szCs w:val="32"/>
-          <w:lang w:val="en-US"/>
-        </w:rPr>
-      </w:pPr>
+          <w:rStyle w:val="Hyperlink"/>
+          <w:rFonts w:ascii="Times New Roman" w:hAnsi="Times New Roman" w:cs="Times New Roman"/>
+          <w:color w:val="auto"/>
+          <w:sz w:val="28"/>
+          <w:szCs w:val="28"/>
+          <w:u w:val="none"/>
+          <w:lang w:val="en-US"/>
+        </w:rPr>
+      </w:pPr>
+    </w:p>
+    <w:p>
+      <w:pPr>
+        <w:spacing w:line="256" w:lineRule="auto"/>
+        <w:ind w:firstLine="720"/>
+        <w:rPr>
+          <w:rStyle w:val="Hyperlink"/>
+          <w:rFonts w:ascii="Times New Roman" w:hAnsi="Times New Roman" w:cs="Times New Roman"/>
+          <w:color w:val="auto"/>
+          <w:sz w:val="28"/>
+          <w:szCs w:val="28"/>
+          <w:u w:val="none"/>
+          <w:lang w:val="en-US"/>
+        </w:rPr>
+      </w:pPr>
+      <w:r>
+        <w:rPr>
+          <w:rStyle w:val="Hyperlink"/>
+          <w:rFonts w:ascii="Times New Roman" w:hAnsi="Times New Roman" w:cs="Times New Roman"/>
+          <w:color w:val="auto"/>
+          <w:sz w:val="28"/>
+          <w:szCs w:val="28"/>
+          <w:u w:val="none"/>
+          <w:lang w:val="en-US"/>
+        </w:rPr>
+        <w:t>Moreover, there are two complicated function that need to be show clearly:</w:t>
+      </w:r>
+    </w:p>
+    <w:p>
+      <w:pPr>
+        <w:spacing w:line="256" w:lineRule="auto"/>
+        <w:ind w:firstLine="720"/>
+        <w:rPr>
+          <w:rStyle w:val="Hyperlink"/>
+          <w:rFonts w:ascii="Times New Roman" w:hAnsi="Times New Roman" w:cs="Times New Roman"/>
+          <w:color w:val="auto"/>
+          <w:sz w:val="28"/>
+          <w:szCs w:val="28"/>
+          <w:u w:val="none"/>
+          <w:lang w:val="en-US"/>
+        </w:rPr>
+      </w:pPr>
+      <w:r>
+        <w:rPr>
+          <w:rStyle w:val="Hyperlink"/>
+          <w:rFonts w:ascii="Times New Roman" w:hAnsi="Times New Roman" w:cs="Times New Roman"/>
+          <w:color w:val="auto"/>
+          <w:sz w:val="28"/>
+          <w:szCs w:val="28"/>
+          <w:u w:val="none"/>
+          <w:lang w:val="en-US"/>
+        </w:rPr>
+        <w:lastRenderedPageBreak/>
+        <w:t>“Print</w:t>
+      </w:r>
+      <w:r>
+        <w:rPr>
+          <w:rStyle w:val="Hyperlink"/>
+          <w:rFonts w:ascii="Times New Roman" w:hAnsi="Times New Roman" w:cs="Times New Roman"/>
+          <w:color w:val="auto"/>
+          <w:sz w:val="28"/>
+          <w:szCs w:val="28"/>
+          <w:u w:val="none"/>
+          <w:lang w:val="en-US"/>
+        </w:rPr>
+        <w:t xml:space="preserve"> full </w:t>
+      </w:r>
+      <w:r>
+        <w:rPr>
+          <w:rStyle w:val="Hyperlink"/>
+          <w:rFonts w:ascii="Times New Roman" w:hAnsi="Times New Roman" w:cs="Times New Roman"/>
+          <w:color w:val="auto"/>
+          <w:sz w:val="28"/>
+          <w:szCs w:val="28"/>
+          <w:u w:val="none"/>
+          <w:lang w:val="en-US"/>
+        </w:rPr>
+        <w:t xml:space="preserve">board”: </w:t>
+      </w:r>
+      <w:r>
+        <w:rPr>
+          <w:rStyle w:val="Hyperlink"/>
+          <w:rFonts w:ascii="Times New Roman" w:hAnsi="Times New Roman" w:cs="Times New Roman"/>
+          <w:color w:val="auto"/>
+          <w:sz w:val="28"/>
+          <w:szCs w:val="28"/>
+          <w:u w:val="none"/>
+          <w:lang w:val="en-US"/>
+        </w:rPr>
+        <w:t>T</w:t>
+      </w:r>
+      <w:r>
+        <w:rPr>
+          <w:rStyle w:val="Hyperlink"/>
+          <w:rFonts w:ascii="Times New Roman" w:hAnsi="Times New Roman" w:cs="Times New Roman"/>
+          <w:color w:val="auto"/>
+          <w:sz w:val="28"/>
+          <w:szCs w:val="28"/>
+          <w:u w:val="none"/>
+          <w:lang w:val="en-US"/>
+        </w:rPr>
+        <w:t xml:space="preserve">wo variables, </w:t>
+      </w:r>
+      <w:r>
+        <w:rPr>
+          <w:rStyle w:val="Hyperlink"/>
+          <w:rFonts w:ascii="Times New Roman" w:hAnsi="Times New Roman" w:cs="Times New Roman"/>
+          <w:color w:val="auto"/>
+          <w:sz w:val="28"/>
+          <w:szCs w:val="28"/>
+          <w:u w:val="none"/>
+          <w:lang w:val="en-US"/>
+        </w:rPr>
+        <w:t>“</w:t>
+      </w:r>
+      <w:proofErr w:type="spellStart"/>
+      <w:r>
+        <w:rPr>
+          <w:rStyle w:val="Hyperlink"/>
+          <w:rFonts w:ascii="Times New Roman" w:hAnsi="Times New Roman" w:cs="Times New Roman"/>
+          <w:color w:val="auto"/>
+          <w:sz w:val="28"/>
+          <w:szCs w:val="28"/>
+          <w:u w:val="none"/>
+          <w:lang w:val="en-US"/>
+        </w:rPr>
+        <w:t>count_col</w:t>
+      </w:r>
+      <w:proofErr w:type="spellEnd"/>
+      <w:r>
+        <w:rPr>
+          <w:rStyle w:val="Hyperlink"/>
+          <w:rFonts w:ascii="Times New Roman" w:hAnsi="Times New Roman" w:cs="Times New Roman"/>
+          <w:color w:val="auto"/>
+          <w:sz w:val="28"/>
+          <w:szCs w:val="28"/>
+          <w:u w:val="none"/>
+          <w:lang w:val="en-US"/>
+        </w:rPr>
+        <w:t>”</w:t>
+      </w:r>
+      <w:r>
+        <w:rPr>
+          <w:rStyle w:val="Hyperlink"/>
+          <w:rFonts w:ascii="Times New Roman" w:hAnsi="Times New Roman" w:cs="Times New Roman"/>
+          <w:color w:val="auto"/>
+          <w:sz w:val="28"/>
+          <w:szCs w:val="28"/>
+          <w:u w:val="none"/>
+          <w:lang w:val="en-US"/>
+        </w:rPr>
+        <w:t xml:space="preserve"> and </w:t>
+      </w:r>
+      <w:r>
+        <w:rPr>
+          <w:rStyle w:val="Hyperlink"/>
+          <w:rFonts w:ascii="Times New Roman" w:hAnsi="Times New Roman" w:cs="Times New Roman"/>
+          <w:color w:val="auto"/>
+          <w:sz w:val="28"/>
+          <w:szCs w:val="28"/>
+          <w:u w:val="none"/>
+          <w:lang w:val="en-US"/>
+        </w:rPr>
+        <w:t>“</w:t>
+      </w:r>
+      <w:proofErr w:type="spellStart"/>
+      <w:r>
+        <w:rPr>
+          <w:rStyle w:val="Hyperlink"/>
+          <w:rFonts w:ascii="Times New Roman" w:hAnsi="Times New Roman" w:cs="Times New Roman"/>
+          <w:color w:val="auto"/>
+          <w:sz w:val="28"/>
+          <w:szCs w:val="28"/>
+          <w:u w:val="none"/>
+          <w:lang w:val="en-US"/>
+        </w:rPr>
+        <w:t>count_line</w:t>
+      </w:r>
+      <w:proofErr w:type="spellEnd"/>
+      <w:r>
+        <w:rPr>
+          <w:rStyle w:val="Hyperlink"/>
+          <w:rFonts w:ascii="Times New Roman" w:hAnsi="Times New Roman" w:cs="Times New Roman"/>
+          <w:color w:val="auto"/>
+          <w:sz w:val="28"/>
+          <w:szCs w:val="28"/>
+          <w:u w:val="none"/>
+          <w:lang w:val="en-US"/>
+        </w:rPr>
+        <w:t>”</w:t>
+      </w:r>
+      <w:r>
+        <w:rPr>
+          <w:rStyle w:val="Hyperlink"/>
+          <w:rFonts w:ascii="Times New Roman" w:hAnsi="Times New Roman" w:cs="Times New Roman"/>
+          <w:color w:val="auto"/>
+          <w:sz w:val="28"/>
+          <w:szCs w:val="28"/>
+          <w:u w:val="none"/>
+          <w:lang w:val="en-US"/>
+        </w:rPr>
+        <w:t>,</w:t>
+      </w:r>
+      <w:r>
+        <w:rPr>
+          <w:rStyle w:val="Hyperlink"/>
+          <w:rFonts w:ascii="Times New Roman" w:hAnsi="Times New Roman" w:cs="Times New Roman"/>
+          <w:color w:val="auto"/>
+          <w:sz w:val="28"/>
+          <w:szCs w:val="28"/>
+          <w:u w:val="none"/>
+          <w:lang w:val="en-US"/>
+        </w:rPr>
+        <w:t xml:space="preserve"> are initialize to be 0;</w:t>
+      </w:r>
+      <w:r>
+        <w:rPr>
+          <w:rStyle w:val="Hyperlink"/>
+          <w:rFonts w:ascii="Times New Roman" w:hAnsi="Times New Roman" w:cs="Times New Roman"/>
+          <w:color w:val="auto"/>
+          <w:sz w:val="28"/>
+          <w:szCs w:val="28"/>
+          <w:u w:val="none"/>
+          <w:lang w:val="en-US"/>
+        </w:rPr>
+        <w:t xml:space="preserve"> </w:t>
+      </w:r>
+      <w:r>
+        <w:rPr>
+          <w:rStyle w:val="Hyperlink"/>
+          <w:rFonts w:ascii="Times New Roman" w:hAnsi="Times New Roman" w:cs="Times New Roman"/>
+          <w:color w:val="auto"/>
+          <w:sz w:val="28"/>
+          <w:szCs w:val="28"/>
+          <w:u w:val="none"/>
+          <w:lang w:val="en-US"/>
+        </w:rPr>
+        <w:t>“</w:t>
+      </w:r>
+      <w:r>
+        <w:rPr>
+          <w:rStyle w:val="Hyperlink"/>
+          <w:rFonts w:ascii="Times New Roman" w:hAnsi="Times New Roman" w:cs="Times New Roman"/>
+          <w:color w:val="auto"/>
+          <w:sz w:val="28"/>
+          <w:szCs w:val="28"/>
+          <w:u w:val="none"/>
+          <w:lang w:val="en-US"/>
+        </w:rPr>
+        <w:t>value</w:t>
+      </w:r>
+      <w:r>
+        <w:rPr>
+          <w:rStyle w:val="Hyperlink"/>
+          <w:rFonts w:ascii="Times New Roman" w:hAnsi="Times New Roman" w:cs="Times New Roman"/>
+          <w:color w:val="auto"/>
+          <w:sz w:val="28"/>
+          <w:szCs w:val="28"/>
+          <w:u w:val="none"/>
+          <w:lang w:val="en-US"/>
+        </w:rPr>
+        <w:t>”</w:t>
+      </w:r>
+      <w:r>
+        <w:rPr>
+          <w:rStyle w:val="Hyperlink"/>
+          <w:rFonts w:ascii="Times New Roman" w:hAnsi="Times New Roman" w:cs="Times New Roman"/>
+          <w:color w:val="auto"/>
+          <w:sz w:val="28"/>
+          <w:szCs w:val="28"/>
+          <w:u w:val="none"/>
+          <w:lang w:val="en-US"/>
+        </w:rPr>
+        <w:t xml:space="preserve"> is taking identifying value from each position in the array</w:t>
+      </w:r>
+      <w:r>
+        <w:rPr>
+          <w:rStyle w:val="Hyperlink"/>
+          <w:rFonts w:ascii="Times New Roman" w:hAnsi="Times New Roman" w:cs="Times New Roman"/>
+          <w:color w:val="auto"/>
+          <w:sz w:val="28"/>
+          <w:szCs w:val="28"/>
+          <w:u w:val="none"/>
+          <w:lang w:val="en-US"/>
+        </w:rPr>
+        <w:t xml:space="preserve"> (-1 is empty, 0 is “O” and 1 is “X”).</w:t>
+      </w:r>
+      <w:r>
+        <w:rPr>
+          <w:rStyle w:val="Hyperlink"/>
+          <w:rFonts w:ascii="Times New Roman" w:hAnsi="Times New Roman" w:cs="Times New Roman"/>
+          <w:color w:val="auto"/>
+          <w:sz w:val="28"/>
+          <w:szCs w:val="28"/>
+          <w:u w:val="none"/>
+          <w:lang w:val="en-US"/>
+        </w:rPr>
+        <w:t xml:space="preserve"> </w:t>
+      </w:r>
+      <w:r>
+        <w:rPr>
+          <w:rStyle w:val="Hyperlink"/>
+          <w:rFonts w:ascii="Times New Roman" w:hAnsi="Times New Roman" w:cs="Times New Roman"/>
+          <w:color w:val="auto"/>
+          <w:sz w:val="28"/>
+          <w:szCs w:val="28"/>
+          <w:u w:val="none"/>
+          <w:lang w:val="en-US"/>
+        </w:rPr>
+        <w:t>F</w:t>
+      </w:r>
+      <w:r>
+        <w:rPr>
+          <w:rStyle w:val="Hyperlink"/>
+          <w:rFonts w:ascii="Times New Roman" w:hAnsi="Times New Roman" w:cs="Times New Roman"/>
+          <w:color w:val="auto"/>
+          <w:sz w:val="28"/>
+          <w:szCs w:val="28"/>
+          <w:u w:val="none"/>
+          <w:lang w:val="en-US"/>
+        </w:rPr>
+        <w:t xml:space="preserve">or instance, </w:t>
+      </w:r>
+      <w:proofErr w:type="spellStart"/>
+      <w:proofErr w:type="gramStart"/>
+      <w:r>
+        <w:rPr>
+          <w:rStyle w:val="Hyperlink"/>
+          <w:rFonts w:ascii="Times New Roman" w:hAnsi="Times New Roman" w:cs="Times New Roman"/>
+          <w:color w:val="auto"/>
+          <w:sz w:val="28"/>
+          <w:szCs w:val="28"/>
+          <w:u w:val="none"/>
+          <w:lang w:val="en-US"/>
+        </w:rPr>
+        <w:t>arr</w:t>
+      </w:r>
+      <w:proofErr w:type="spellEnd"/>
+      <w:r>
+        <w:rPr>
+          <w:rStyle w:val="Hyperlink"/>
+          <w:rFonts w:ascii="Times New Roman" w:hAnsi="Times New Roman" w:cs="Times New Roman"/>
+          <w:color w:val="auto"/>
+          <w:sz w:val="28"/>
+          <w:szCs w:val="28"/>
+          <w:u w:val="none"/>
+          <w:lang w:val="en-US"/>
+        </w:rPr>
+        <w:t>[</w:t>
+      </w:r>
+      <w:proofErr w:type="gramEnd"/>
+      <w:r>
+        <w:rPr>
+          <w:rStyle w:val="Hyperlink"/>
+          <w:rFonts w:ascii="Times New Roman" w:hAnsi="Times New Roman" w:cs="Times New Roman"/>
+          <w:color w:val="auto"/>
+          <w:sz w:val="28"/>
+          <w:szCs w:val="28"/>
+          <w:u w:val="none"/>
+          <w:lang w:val="en-US"/>
+        </w:rPr>
+        <w:t xml:space="preserve">0] = 1 then the value at the top left of the board is </w:t>
+      </w:r>
+      <w:r>
+        <w:rPr>
+          <w:rStyle w:val="Hyperlink"/>
+          <w:rFonts w:ascii="Times New Roman" w:hAnsi="Times New Roman" w:cs="Times New Roman"/>
+          <w:color w:val="auto"/>
+          <w:sz w:val="28"/>
+          <w:szCs w:val="28"/>
+          <w:u w:val="none"/>
+          <w:lang w:val="en-US"/>
+        </w:rPr>
+        <w:t>“X”</w:t>
+      </w:r>
+      <w:r>
+        <w:rPr>
+          <w:rStyle w:val="Hyperlink"/>
+          <w:rFonts w:ascii="Times New Roman" w:hAnsi="Times New Roman" w:cs="Times New Roman"/>
+          <w:color w:val="auto"/>
+          <w:sz w:val="28"/>
+          <w:szCs w:val="28"/>
+          <w:u w:val="none"/>
+          <w:lang w:val="en-US"/>
+        </w:rPr>
+        <w:t xml:space="preserve"> and “value” = 1</w:t>
+      </w:r>
+      <w:r>
+        <w:rPr>
+          <w:rStyle w:val="Hyperlink"/>
+          <w:rFonts w:ascii="Times New Roman" w:hAnsi="Times New Roman" w:cs="Times New Roman"/>
+          <w:color w:val="auto"/>
+          <w:sz w:val="28"/>
+          <w:szCs w:val="28"/>
+          <w:u w:val="none"/>
+          <w:lang w:val="en-US"/>
+        </w:rPr>
+        <w:t>.</w:t>
+      </w:r>
+    </w:p>
+    <w:tbl>
+      <w:tblPr>
+        <w:tblStyle w:val="TableGrid"/>
+        <w:tblW w:w="0" w:type="auto"/>
+        <w:tblLook w:val="04A0" w:firstRow="1" w:lastRow="0" w:firstColumn="1" w:lastColumn="0" w:noHBand="0" w:noVBand="1"/>
+      </w:tblPr>
+      <w:tblGrid>
+        <w:gridCol w:w="9350"/>
+      </w:tblGrid>
+      <w:tr>
+        <w:tc>
+          <w:tcPr>
+            <w:tcW w:w="9350" w:type="dxa"/>
+          </w:tcPr>
+          <w:p>
+            <w:pPr>
+              <w:spacing w:line="256" w:lineRule="auto"/>
+              <w:rPr>
+                <w:rStyle w:val="Hyperlink"/>
+                <w:rFonts w:ascii="Times New Roman" w:hAnsi="Times New Roman" w:cs="Times New Roman"/>
+                <w:color w:val="auto"/>
+                <w:sz w:val="28"/>
+                <w:szCs w:val="28"/>
+                <w:u w:val="none"/>
+                <w:lang w:val="en-US"/>
+              </w:rPr>
+            </w:pPr>
+            <w:r>
+              <w:rPr>
+                <w:rStyle w:val="Hyperlink"/>
+                <w:rFonts w:ascii="Times New Roman" w:hAnsi="Times New Roman" w:cs="Times New Roman"/>
+                <w:color w:val="auto"/>
+                <w:sz w:val="28"/>
+                <w:szCs w:val="28"/>
+                <w:u w:val="none"/>
+                <w:lang w:val="en-US"/>
+              </w:rPr>
+              <w:drawing>
+                <wp:inline distT="0" distB="0" distL="0" distR="0" wp14:anchorId="40BD7760" wp14:editId="289ABD25">
+                  <wp:extent cx="5811993" cy="4478215"/>
+                  <wp:effectExtent l="0" t="0" r="0" b="0"/>
+                  <wp:docPr id="12" name="Picture 12"/>
+                  <wp:cNvGraphicFramePr>
+                    <a:graphicFrameLocks xmlns:a="http://schemas.openxmlformats.org/drawingml/2006/main" noChangeAspect="1"/>
+                  </wp:cNvGraphicFramePr>
+                  <a:graphic xmlns:a="http://schemas.openxmlformats.org/drawingml/2006/main">
+                    <a:graphicData uri="http://schemas.openxmlformats.org/drawingml/2006/picture">
+                      <pic:pic xmlns:pic="http://schemas.openxmlformats.org/drawingml/2006/picture">
+                        <pic:nvPicPr>
+                          <pic:cNvPr id="1" name=""/>
+                          <pic:cNvPicPr/>
+                        </pic:nvPicPr>
+                        <pic:blipFill>
+                          <a:blip r:embed="rId18"/>
+                          <a:stretch>
+                            <a:fillRect/>
+                          </a:stretch>
+                        </pic:blipFill>
+                        <pic:spPr>
+                          <a:xfrm>
+                            <a:off x="0" y="0"/>
+                            <a:ext cx="5816440" cy="4481642"/>
+                          </a:xfrm>
+                          <a:prstGeom prst="rect">
+                            <a:avLst/>
+                          </a:prstGeom>
+                        </pic:spPr>
+                      </pic:pic>
+                    </a:graphicData>
+                  </a:graphic>
+                </wp:inline>
+              </w:drawing>
+            </w:r>
+          </w:p>
+          <w:p>
+            <w:pPr>
+              <w:rPr>
+                <w:rStyle w:val="Hyperlink"/>
+                <w:rFonts w:ascii="Times New Roman" w:hAnsi="Times New Roman" w:cs="Times New Roman"/>
+                <w:color w:val="auto"/>
+                <w:sz w:val="28"/>
+                <w:szCs w:val="28"/>
+                <w:u w:val="none"/>
+                <w:lang w:val="en-US"/>
+              </w:rPr>
+            </w:pPr>
+            <w:r>
+              <w:rPr>
+                <w:rFonts w:ascii="Times New Roman" w:hAnsi="Times New Roman" w:cs="Times New Roman"/>
+                <w:sz w:val="28"/>
+                <w:szCs w:val="28"/>
+                <w:lang w:val="en-US"/>
+              </w:rPr>
+              <w:t>Image E3.</w:t>
+            </w:r>
+            <w:r>
+              <w:rPr>
+                <w:rFonts w:ascii="Times New Roman" w:hAnsi="Times New Roman" w:cs="Times New Roman"/>
+                <w:sz w:val="28"/>
+                <w:szCs w:val="28"/>
+                <w:lang w:val="en-US"/>
+              </w:rPr>
+              <w:t>7</w:t>
+            </w:r>
+            <w:r>
+              <w:rPr>
+                <w:rFonts w:ascii="Times New Roman" w:hAnsi="Times New Roman" w:cs="Times New Roman"/>
+                <w:sz w:val="28"/>
+                <w:szCs w:val="28"/>
+                <w:lang w:val="en-US"/>
+              </w:rPr>
+              <w:t>:</w:t>
+            </w:r>
+            <w:r>
+              <w:rPr>
+                <w:rFonts w:ascii="Times New Roman" w:hAnsi="Times New Roman" w:cs="Times New Roman"/>
+                <w:sz w:val="28"/>
+                <w:szCs w:val="28"/>
+                <w:lang w:val="en-US"/>
+              </w:rPr>
+              <w:t xml:space="preserve"> “</w:t>
+            </w:r>
+            <w:r>
+              <w:rPr>
+                <w:rStyle w:val="Hyperlink"/>
+                <w:rFonts w:ascii="Times New Roman" w:hAnsi="Times New Roman" w:cs="Times New Roman"/>
+                <w:color w:val="auto"/>
+                <w:sz w:val="28"/>
+                <w:szCs w:val="28"/>
+                <w:u w:val="none"/>
+                <w:lang w:val="en-US"/>
+              </w:rPr>
+              <w:t>Print full board</w:t>
+            </w:r>
+            <w:r>
+              <w:rPr>
+                <w:rFonts w:ascii="Times New Roman" w:hAnsi="Times New Roman" w:cs="Times New Roman"/>
+                <w:sz w:val="28"/>
+                <w:szCs w:val="28"/>
+                <w:lang w:val="en-US"/>
+              </w:rPr>
+              <w:t>” function (block)</w:t>
+            </w:r>
+            <w:r>
+              <w:rPr>
+                <w:rFonts w:ascii="Times New Roman" w:hAnsi="Times New Roman" w:cs="Times New Roman"/>
+                <w:sz w:val="28"/>
+                <w:szCs w:val="28"/>
+                <w:lang w:val="en-US"/>
+              </w:rPr>
+              <w:t>.</w:t>
+            </w:r>
+          </w:p>
+        </w:tc>
+      </w:tr>
+    </w:tbl>
+    <w:p>
+      <w:pPr>
+        <w:spacing w:line="256" w:lineRule="auto"/>
+        <w:ind w:firstLine="720"/>
+        <w:rPr>
+          <w:rStyle w:val="Hyperlink"/>
+          <w:rFonts w:ascii="Times New Roman" w:hAnsi="Times New Roman" w:cs="Times New Roman"/>
+          <w:color w:val="auto"/>
+          <w:sz w:val="28"/>
+          <w:szCs w:val="28"/>
+          <w:u w:val="none"/>
+          <w:lang w:val="en-US"/>
+        </w:rPr>
+      </w:pPr>
+    </w:p>
+    <w:p>
+      <w:pPr>
+        <w:spacing w:line="256" w:lineRule="auto"/>
+        <w:ind w:left="720"/>
+        <w:rPr>
+          <w:rFonts w:ascii="Times New Roman" w:hAnsi="Times New Roman" w:cs="Times New Roman"/>
+          <w:sz w:val="28"/>
+          <w:szCs w:val="28"/>
+          <w:lang w:val="en-US"/>
+        </w:rPr>
+      </w:pPr>
+      <w:r>
+        <w:rPr>
+          <w:rFonts w:ascii="Times New Roman" w:hAnsi="Times New Roman" w:cs="Times New Roman"/>
+          <w:sz w:val="28"/>
+          <w:szCs w:val="28"/>
+          <w:lang w:val="en-US"/>
+        </w:rPr>
+        <w:t xml:space="preserve">Secondly, “If invalid input” is the function that return </w:t>
+      </w:r>
+      <w:r>
+        <w:rPr>
+          <w:rFonts w:ascii="Times New Roman" w:hAnsi="Times New Roman" w:cs="Times New Roman"/>
+          <w:sz w:val="28"/>
+          <w:szCs w:val="28"/>
+          <w:lang w:val="en-US"/>
+        </w:rPr>
+        <w:t>true if error</w:t>
+      </w:r>
+      <w:r>
+        <w:rPr>
+          <w:rFonts w:ascii="Times New Roman" w:hAnsi="Times New Roman" w:cs="Times New Roman"/>
+          <w:sz w:val="28"/>
+          <w:szCs w:val="28"/>
+          <w:lang w:val="en-US"/>
+        </w:rPr>
+        <w:t xml:space="preserve"> input</w:t>
+      </w:r>
+      <w:r>
+        <w:rPr>
+          <w:rFonts w:ascii="Times New Roman" w:hAnsi="Times New Roman" w:cs="Times New Roman"/>
+          <w:sz w:val="28"/>
+          <w:szCs w:val="28"/>
+          <w:lang w:val="en-US"/>
+        </w:rPr>
+        <w:t xml:space="preserve"> detected and false otherwise</w:t>
+      </w:r>
+      <w:r>
+        <w:rPr>
+          <w:rFonts w:ascii="Times New Roman" w:hAnsi="Times New Roman" w:cs="Times New Roman"/>
+          <w:sz w:val="28"/>
+          <w:szCs w:val="28"/>
+          <w:lang w:val="en-US"/>
+        </w:rPr>
+        <w:t>.</w:t>
+      </w:r>
+      <w:r>
+        <w:rPr>
+          <w:rFonts w:ascii="Times New Roman" w:hAnsi="Times New Roman" w:cs="Times New Roman"/>
+          <w:sz w:val="28"/>
+          <w:szCs w:val="28"/>
+          <w:lang w:val="en-US"/>
+        </w:rPr>
+        <w:t xml:space="preserve"> This function also </w:t>
+      </w:r>
+      <w:proofErr w:type="gramStart"/>
+      <w:r>
+        <w:rPr>
+          <w:rFonts w:ascii="Times New Roman" w:hAnsi="Times New Roman" w:cs="Times New Roman"/>
+          <w:sz w:val="28"/>
+          <w:szCs w:val="28"/>
+          <w:lang w:val="en-US"/>
+        </w:rPr>
+        <w:t>manage</w:t>
+      </w:r>
+      <w:proofErr w:type="gramEnd"/>
+      <w:r>
+        <w:rPr>
+          <w:rFonts w:ascii="Times New Roman" w:hAnsi="Times New Roman" w:cs="Times New Roman"/>
+          <w:sz w:val="28"/>
+          <w:szCs w:val="28"/>
+          <w:lang w:val="en-US"/>
+        </w:rPr>
+        <w:t xml:space="preserve"> to ask player to input correctly, otherwise, they have to input again from the previous block.</w:t>
+      </w:r>
+    </w:p>
+    <w:tbl>
+      <w:tblPr>
+        <w:tblStyle w:val="TableGrid"/>
+        <w:tblW w:w="0" w:type="auto"/>
+        <w:tblInd w:w="720" w:type="dxa"/>
+        <w:tblLook w:val="04A0" w:firstRow="1" w:lastRow="0" w:firstColumn="1" w:lastColumn="0" w:noHBand="0" w:noVBand="1"/>
+      </w:tblPr>
+      <w:tblGrid>
+        <w:gridCol w:w="8630"/>
+      </w:tblGrid>
+      <w:tr>
+        <w:tc>
+          <w:tcPr>
+            <w:tcW w:w="9350" w:type="dxa"/>
+          </w:tcPr>
+          <w:p>
+            <w:pPr>
+              <w:spacing w:line="256" w:lineRule="auto"/>
+              <w:rPr>
+                <w:rFonts w:ascii="Times New Roman" w:hAnsi="Times New Roman" w:cs="Times New Roman"/>
+                <w:sz w:val="28"/>
+                <w:szCs w:val="28"/>
+                <w:lang w:val="en-US"/>
+              </w:rPr>
+            </w:pPr>
+            <w:r>
+              <w:rPr>
+                <w:rFonts w:ascii="Times New Roman" w:hAnsi="Times New Roman" w:cs="Times New Roman"/>
+                <w:sz w:val="28"/>
+                <w:szCs w:val="28"/>
+                <w:lang w:val="en-US"/>
+              </w:rPr>
+              <w:lastRenderedPageBreak/>
+              <w:drawing>
+                <wp:inline distT="0" distB="0" distL="0" distR="0" wp14:anchorId="16AB9B3A" wp14:editId="52A19673">
+                  <wp:extent cx="3922112" cy="5861538"/>
+                  <wp:effectExtent l="0" t="0" r="2540" b="6350"/>
+                  <wp:docPr id="13" name="Picture 13"/>
+                  <wp:cNvGraphicFramePr>
+                    <a:graphicFrameLocks xmlns:a="http://schemas.openxmlformats.org/drawingml/2006/main" noChangeAspect="1"/>
+                  </wp:cNvGraphicFramePr>
+                  <a:graphic xmlns:a="http://schemas.openxmlformats.org/drawingml/2006/main">
+                    <a:graphicData uri="http://schemas.openxmlformats.org/drawingml/2006/picture">
+                      <pic:pic xmlns:pic="http://schemas.openxmlformats.org/drawingml/2006/picture">
+                        <pic:nvPicPr>
+                          <pic:cNvPr id="1" name=""/>
+                          <pic:cNvPicPr/>
+                        </pic:nvPicPr>
+                        <pic:blipFill>
+                          <a:blip r:embed="rId19"/>
+                          <a:stretch>
+                            <a:fillRect/>
+                          </a:stretch>
+                        </pic:blipFill>
+                        <pic:spPr>
+                          <a:xfrm>
+                            <a:off x="0" y="0"/>
+                            <a:ext cx="3931350" cy="5875344"/>
+                          </a:xfrm>
+                          <a:prstGeom prst="rect">
+                            <a:avLst/>
+                          </a:prstGeom>
+                        </pic:spPr>
+                      </pic:pic>
+                    </a:graphicData>
+                  </a:graphic>
+                </wp:inline>
+              </w:drawing>
+            </w:r>
+          </w:p>
+          <w:p>
+            <w:pPr>
+              <w:rPr>
+                <w:rFonts w:ascii="Times New Roman" w:hAnsi="Times New Roman" w:cs="Times New Roman"/>
+                <w:sz w:val="28"/>
+                <w:szCs w:val="28"/>
+                <w:lang w:val="en-US"/>
+              </w:rPr>
+            </w:pPr>
+            <w:r>
+              <w:rPr>
+                <w:rFonts w:ascii="Times New Roman" w:hAnsi="Times New Roman" w:cs="Times New Roman"/>
+                <w:sz w:val="28"/>
+                <w:szCs w:val="28"/>
+                <w:lang w:val="en-US"/>
+              </w:rPr>
+              <w:t>Image E3.</w:t>
+            </w:r>
+            <w:r>
+              <w:rPr>
+                <w:rFonts w:ascii="Times New Roman" w:hAnsi="Times New Roman" w:cs="Times New Roman"/>
+                <w:sz w:val="28"/>
+                <w:szCs w:val="28"/>
+                <w:lang w:val="en-US"/>
+              </w:rPr>
+              <w:t>8</w:t>
+            </w:r>
+            <w:r>
+              <w:rPr>
+                <w:rFonts w:ascii="Times New Roman" w:hAnsi="Times New Roman" w:cs="Times New Roman"/>
+                <w:sz w:val="28"/>
+                <w:szCs w:val="28"/>
+                <w:lang w:val="en-US"/>
+              </w:rPr>
+              <w:t>: Example of player select 2 in their first turn.</w:t>
+            </w:r>
+          </w:p>
+        </w:tc>
+      </w:tr>
+    </w:tbl>
+    <w:p>
+      <w:pPr>
+        <w:spacing w:line="256" w:lineRule="auto"/>
+        <w:ind w:left="720"/>
+        <w:rPr>
+          <w:rFonts w:ascii="Times New Roman" w:hAnsi="Times New Roman" w:cs="Times New Roman"/>
+          <w:sz w:val="28"/>
+          <w:szCs w:val="28"/>
+          <w:lang w:val="en-US"/>
+        </w:rPr>
+      </w:pPr>
+    </w:p>
+    <w:p>
+      <w:pPr>
+        <w:rPr>
+          <w:rStyle w:val="fontstyle01"/>
+          <w:rFonts w:ascii="Times New Roman" w:hAnsi="Times New Roman" w:cs="Times New Roman"/>
+          <w:b/>
+          <w:bCs/>
+          <w:lang w:val="en-US"/>
+        </w:rPr>
+      </w:pPr>
+      <w:r>
+        <w:rPr>
+          <w:rStyle w:val="fontstyle01"/>
+          <w:rFonts w:ascii="Times New Roman" w:hAnsi="Times New Roman" w:cs="Times New Roman"/>
+          <w:b/>
+          <w:bCs/>
+          <w:lang w:val="en-US"/>
+        </w:rPr>
+        <w:t>5</w:t>
+      </w:r>
+      <w:r>
+        <w:rPr>
+          <w:rStyle w:val="fontstyle01"/>
+          <w:rFonts w:ascii="Times New Roman" w:hAnsi="Times New Roman" w:cs="Times New Roman"/>
+          <w:b/>
+          <w:bCs/>
+          <w:lang w:val="en-US"/>
+        </w:rPr>
+        <w:tab/>
+        <w:t>Conclusion</w:t>
+      </w:r>
+    </w:p>
+    <w:p>
+      <w:pPr>
+        <w:spacing w:line="256" w:lineRule="auto"/>
+        <w:ind w:left="720"/>
+        <w:rPr>
+          <w:rFonts w:ascii="Times New Roman" w:hAnsi="Times New Roman" w:cs="Times New Roman"/>
+          <w:sz w:val="28"/>
+          <w:szCs w:val="28"/>
+          <w:lang w:val="en-US"/>
+        </w:rPr>
+      </w:pPr>
+      <w:r>
+        <w:rPr>
+          <w:rFonts w:ascii="Times New Roman" w:hAnsi="Times New Roman" w:cs="Times New Roman"/>
+          <w:sz w:val="28"/>
+          <w:szCs w:val="28"/>
+          <w:lang w:val="en-US"/>
+        </w:rPr>
+        <w:t>Through this report, we have learned how to implement a simple Tic</w:t>
+      </w:r>
+      <w:r>
+        <w:rPr>
+          <w:rFonts w:ascii="Times New Roman" w:hAnsi="Times New Roman" w:cs="Times New Roman"/>
+          <w:sz w:val="28"/>
+          <w:szCs w:val="28"/>
+          <w:lang w:val="en-US"/>
+        </w:rPr>
+        <w:t>-</w:t>
+      </w:r>
+      <w:r>
+        <w:rPr>
+          <w:rFonts w:ascii="Times New Roman" w:hAnsi="Times New Roman" w:cs="Times New Roman"/>
+          <w:sz w:val="28"/>
+          <w:szCs w:val="28"/>
+          <w:lang w:val="en-US"/>
+        </w:rPr>
+        <w:t>Tac</w:t>
+      </w:r>
+      <w:r>
+        <w:rPr>
+          <w:rFonts w:ascii="Times New Roman" w:hAnsi="Times New Roman" w:cs="Times New Roman"/>
+          <w:sz w:val="28"/>
+          <w:szCs w:val="28"/>
+          <w:lang w:val="en-US"/>
+        </w:rPr>
+        <w:t>-</w:t>
+      </w:r>
+      <w:r>
+        <w:rPr>
+          <w:rFonts w:ascii="Times New Roman" w:hAnsi="Times New Roman" w:cs="Times New Roman"/>
+          <w:sz w:val="28"/>
+          <w:szCs w:val="28"/>
+          <w:lang w:val="en-US"/>
+        </w:rPr>
+        <w:t>Toe game in assembly language designed for MIPS processors, using</w:t>
+      </w:r>
+      <w:r>
+        <w:rPr>
+          <w:rFonts w:ascii="Times New Roman" w:hAnsi="Times New Roman" w:cs="Times New Roman"/>
+          <w:sz w:val="28"/>
+          <w:szCs w:val="28"/>
+          <w:lang w:val="en-US"/>
+        </w:rPr>
+        <w:t xml:space="preserve"> </w:t>
+      </w:r>
+      <w:r>
+        <w:rPr>
+          <w:rFonts w:ascii="Times New Roman" w:hAnsi="Times New Roman" w:cs="Times New Roman"/>
+          <w:sz w:val="28"/>
+          <w:szCs w:val="28"/>
+          <w:lang w:val="en-US"/>
+        </w:rPr>
+        <w:t>different</w:t>
+      </w:r>
+      <w:r>
+        <w:rPr>
+          <w:rFonts w:ascii="Times New Roman" w:hAnsi="Times New Roman" w:cs="Times New Roman"/>
+          <w:sz w:val="28"/>
+          <w:szCs w:val="28"/>
+          <w:lang w:val="en-US"/>
+        </w:rPr>
+        <w:t xml:space="preserve"> </w:t>
+      </w:r>
+      <w:r>
+        <w:rPr>
+          <w:rFonts w:ascii="Times New Roman" w:hAnsi="Times New Roman" w:cs="Times New Roman"/>
+          <w:sz w:val="28"/>
+          <w:szCs w:val="28"/>
+          <w:lang w:val="en-US"/>
+        </w:rPr>
+        <w:t>MIPS instructions and logic of the game itself.</w:t>
+      </w:r>
+    </w:p>
+    <w:p>
+      <w:pPr>
+        <w:spacing w:line="256" w:lineRule="auto"/>
+        <w:ind w:left="720"/>
+        <w:jc w:val="center"/>
+        <w:rPr>
+          <w:rFonts w:ascii="Times New Roman" w:hAnsi="Times New Roman" w:cs="Times New Roman"/>
+          <w:sz w:val="28"/>
+          <w:szCs w:val="28"/>
+          <w:lang w:val="en-US"/>
+        </w:rPr>
+      </w:pPr>
+    </w:p>
+    <w:p>
+      <w:pPr>
+        <w:spacing w:line="256" w:lineRule="auto"/>
+        <w:ind w:left="720"/>
+        <w:jc w:val="center"/>
+        <w:rPr>
+          <w:rFonts w:ascii="Times New Roman" w:hAnsi="Times New Roman" w:cs="Times New Roman"/>
+          <w:sz w:val="28"/>
+          <w:szCs w:val="28"/>
+          <w:lang w:val="en-US"/>
+        </w:rPr>
+      </w:pPr>
+      <w:r>
+        <w:rPr>
+          <w:rFonts w:ascii="Times New Roman" w:hAnsi="Times New Roman" w:cs="Times New Roman"/>
+          <w:sz w:val="28"/>
+          <w:szCs w:val="28"/>
+          <w:lang w:val="en-US"/>
+        </w:rPr>
+        <w:t>---The End---</w:t>
+      </w:r>
     </w:p>
     <w:sectPr>
+      <w:footerReference w:type="default" r:id="rId20"/>
       <w:pgSz w:w="12240" w:h="15840"/>
       <w:pgMar w:top="1440" w:right="1440" w:bottom="1440" w:left="1440" w:header="720" w:footer="720" w:gutter="0"/>
+      <w:pgNumType w:start="0"/>
       <w:cols w:space="720"/>
+      <w:titlePg/>
       <w:docGrid w:linePitch="360"/>
     </w:sectPr>
   </w:body>
 </w:document>
+</file>
+
+<file path=word/endnotes.xml><?xml version="1.0" encoding="utf-8"?>
+<w:endnotes xmlns:wpc="http://schemas.microsoft.com/office/word/2010/wordprocessingCanvas" xmlns:cx="http://schemas.microsoft.com/office/drawing/2014/chartex" xmlns:cx1="http://schemas.microsoft.com/office/drawing/2015/9/8/chartex" xmlns:cx2="http://schemas.microsoft.com/office/drawing/2015/10/21/chartex" xmlns:cx3="http://schemas.microsoft.com/office/drawing/2016/5/9/chartex" xmlns:cx4="http://schemas.microsoft.com/office/drawing/2016/5/10/chartex" xmlns:cx5="http://schemas.microsoft.com/office/drawing/2016/5/11/chartex" xmlns:cx6="http://schemas.microsoft.com/office/drawing/2016/5/12/chartex" xmlns:cx7="http://schemas.microsoft.com/office/drawing/2016/5/13/chartex" xmlns:cx8="http://schemas.microsoft.com/office/drawing/2016/5/14/chartex" xmlns:mc="http://schemas.openxmlformats.org/markup-compatibility/2006" xmlns:aink="http://schemas.microsoft.com/office/drawing/2016/ink" xmlns:am3d="http://schemas.microsoft.com/office/drawing/2017/model3d" xmlns:o="urn:schemas-microsoft-com:office:office" xmlns:r="http://schemas.openxmlformats.org/officeDocument/2006/relationships" xmlns:m="http://schemas.openxmlformats.org/officeDocument/2006/math" xmlns:v="urn:schemas-microsoft-com:vml" xmlns:wp14="http://schemas.microsoft.com/office/word/2010/wordprocessingDrawing" xmlns:wp="http://schemas.openxmlformats.org/drawingml/2006/wordprocessingDrawing" xmlns:w10="urn:schemas-microsoft-com:office:word" xmlns:w="http://schemas.openxmlformats.org/wordprocessingml/2006/main" xmlns:w14="http://schemas.microsoft.com/office/word/2010/wordml" xmlns:w15="http://schemas.microsoft.com/office/word/2012/wordml" xmlns:w16cex="http://schemas.microsoft.com/office/word/2018/wordml/cex" xmlns:w16cid="http://schemas.microsoft.com/office/word/2016/wordml/cid" xmlns:w16="http://schemas.microsoft.com/office/word/2018/wordml" xmlns:w16sdtdh="http://schemas.microsoft.com/office/word/2020/wordml/sdtdatahash" xmlns:w16se="http://schemas.microsoft.com/office/word/2015/wordml/symex" xmlns:wpg="http://schemas.microsoft.com/office/word/2010/wordprocessingGroup" xmlns:wpi="http://schemas.microsoft.com/office/word/2010/wordprocessingInk" xmlns:wne="http://schemas.microsoft.com/office/word/2006/wordml" xmlns:wps="http://schemas.microsoft.com/office/word/2010/wordprocessingShape" mc:Ignorable="w14 w15 w16se w16cid w16 w16cex w16sdtdh wp14">
+  <w:endnote w:type="separator" w:id="-1">
+    <w:p>
+      <w:pPr>
+        <w:spacing w:after="0" w:line="240" w:lineRule="auto"/>
+      </w:pPr>
+      <w:r>
+        <w:separator/>
+      </w:r>
+    </w:p>
+  </w:endnote>
+  <w:endnote w:type="continuationSeparator" w:id="0">
+    <w:p>
+      <w:pPr>
+        <w:spacing w:after="0" w:line="240" w:lineRule="auto"/>
+      </w:pPr>
+      <w:r>
+        <w:continuationSeparator/>
+      </w:r>
+    </w:p>
+  </w:endnote>
+</w:endnotes>
+</file>
+
+<file path=word/footer1.xml><?xml version="1.0" encoding="utf-8"?>
+<w:ftr xmlns:wpc="http://schemas.microsoft.com/office/word/2010/wordprocessingCanvas" xmlns:cx="http://schemas.microsoft.com/office/drawing/2014/chartex" xmlns:cx1="http://schemas.microsoft.com/office/drawing/2015/9/8/chartex" xmlns:cx2="http://schemas.microsoft.com/office/drawing/2015/10/21/chartex" xmlns:cx3="http://schemas.microsoft.com/office/drawing/2016/5/9/chartex" xmlns:cx4="http://schemas.microsoft.com/office/drawing/2016/5/10/chartex" xmlns:cx5="http://schemas.microsoft.com/office/drawing/2016/5/11/chartex" xmlns:cx6="http://schemas.microsoft.com/office/drawing/2016/5/12/chartex" xmlns:cx7="http://schemas.microsoft.com/office/drawing/2016/5/13/chartex" xmlns:cx8="http://schemas.microsoft.com/office/drawing/2016/5/14/chartex" xmlns:mc="http://schemas.openxmlformats.org/markup-compatibility/2006" xmlns:aink="http://schemas.microsoft.com/office/drawing/2016/ink" xmlns:am3d="http://schemas.microsoft.com/office/drawing/2017/model3d" xmlns:o="urn:schemas-microsoft-com:office:office" xmlns:r="http://schemas.openxmlformats.org/officeDocument/2006/relationships" xmlns:m="http://schemas.openxmlformats.org/officeDocument/2006/math" xmlns:v="urn:schemas-microsoft-com:vml" xmlns:wp14="http://schemas.microsoft.com/office/word/2010/wordprocessingDrawing" xmlns:wp="http://schemas.openxmlformats.org/drawingml/2006/wordprocessingDrawing" xmlns:w10="urn:schemas-microsoft-com:office:word" xmlns:w="http://schemas.openxmlformats.org/wordprocessingml/2006/main" xmlns:w14="http://schemas.microsoft.com/office/word/2010/wordml" xmlns:w15="http://schemas.microsoft.com/office/word/2012/wordml" xmlns:w16cex="http://schemas.microsoft.com/office/word/2018/wordml/cex" xmlns:w16cid="http://schemas.microsoft.com/office/word/2016/wordml/cid" xmlns:w16="http://schemas.microsoft.com/office/word/2018/wordml" xmlns:w16sdtdh="http://schemas.microsoft.com/office/word/2020/wordml/sdtdatahash" xmlns:w16se="http://schemas.microsoft.com/office/word/2015/wordml/symex" xmlns:wpg="http://schemas.microsoft.com/office/word/2010/wordprocessingGroup" xmlns:wpi="http://schemas.microsoft.com/office/word/2010/wordprocessingInk" xmlns:wne="http://schemas.microsoft.com/office/word/2006/wordml" xmlns:wps="http://schemas.microsoft.com/office/word/2010/wordprocessingShape" mc:Ignorable="w14 w15 w16se w16cid w16 w16cex w16sdtdh wp14">
+  <w:sdt>
+    <w:sdtPr>
+      <w:id w:val="-1453397304"/>
+      <w:docPartObj>
+        <w:docPartGallery w:val="Page Numbers (Bottom of Page)"/>
+        <w:docPartUnique/>
+      </w:docPartObj>
+    </w:sdtPr>
+    <w:sdtEndPr>
+      <w:rPr>
+        <w:noProof/>
+      </w:rPr>
+    </w:sdtEndPr>
+    <w:sdtContent>
+      <w:p>
+        <w:pPr>
+          <w:pStyle w:val="Footer"/>
+          <w:jc w:val="center"/>
+        </w:pPr>
+        <w:r>
+          <w:fldChar w:fldCharType="begin"/>
+        </w:r>
+        <w:r>
+          <w:instrText xml:space="preserve"> PAGE   \* MERGEFORMAT </w:instrText>
+        </w:r>
+        <w:r>
+          <w:fldChar w:fldCharType="separate"/>
+        </w:r>
+        <w:r>
+          <w:rPr>
+            <w:noProof/>
+          </w:rPr>
+          <w:t>2</w:t>
+        </w:r>
+        <w:r>
+          <w:rPr>
+            <w:noProof/>
+          </w:rPr>
+          <w:fldChar w:fldCharType="end"/>
+        </w:r>
+      </w:p>
+    </w:sdtContent>
+  </w:sdt>
+  <w:p>
+    <w:pPr>
+      <w:pStyle w:val="Footer"/>
+    </w:pPr>
+  </w:p>
+</w:ftr>
+</file>
+
+<file path=word/footnotes.xml><?xml version="1.0" encoding="utf-8"?>
+<w:footnotes xmlns:wpc="http://schemas.microsoft.com/office/word/2010/wordprocessingCanvas" xmlns:cx="http://schemas.microsoft.com/office/drawing/2014/chartex" xmlns:cx1="http://schemas.microsoft.com/office/drawing/2015/9/8/chartex" xmlns:cx2="http://schemas.microsoft.com/office/drawing/2015/10/21/chartex" xmlns:cx3="http://schemas.microsoft.com/office/drawing/2016/5/9/chartex" xmlns:cx4="http://schemas.microsoft.com/office/drawing/2016/5/10/chartex" xmlns:cx5="http://schemas.microsoft.com/office/drawing/2016/5/11/chartex" xmlns:cx6="http://schemas.microsoft.com/office/drawing/2016/5/12/chartex" xmlns:cx7="http://schemas.microsoft.com/office/drawing/2016/5/13/chartex" xmlns:cx8="http://schemas.microsoft.com/office/drawing/2016/5/14/chartex" xmlns:mc="http://schemas.openxmlformats.org/markup-compatibility/2006" xmlns:aink="http://schemas.microsoft.com/office/drawing/2016/ink" xmlns:am3d="http://schemas.microsoft.com/office/drawing/2017/model3d" xmlns:o="urn:schemas-microsoft-com:office:office" xmlns:r="http://schemas.openxmlformats.org/officeDocument/2006/relationships" xmlns:m="http://schemas.openxmlformats.org/officeDocument/2006/math" xmlns:v="urn:schemas-microsoft-com:vml" xmlns:wp14="http://schemas.microsoft.com/office/word/2010/wordprocessingDrawing" xmlns:wp="http://schemas.openxmlformats.org/drawingml/2006/wordprocessingDrawing" xmlns:w10="urn:schemas-microsoft-com:office:word" xmlns:w="http://schemas.openxmlformats.org/wordprocessingml/2006/main" xmlns:w14="http://schemas.microsoft.com/office/word/2010/wordml" xmlns:w15="http://schemas.microsoft.com/office/word/2012/wordml" xmlns:w16cex="http://schemas.microsoft.com/office/word/2018/wordml/cex" xmlns:w16cid="http://schemas.microsoft.com/office/word/2016/wordml/cid" xmlns:w16="http://schemas.microsoft.com/office/word/2018/wordml" xmlns:w16sdtdh="http://schemas.microsoft.com/office/word/2020/wordml/sdtdatahash" xmlns:w16se="http://schemas.microsoft.com/office/word/2015/wordml/symex" xmlns:wpg="http://schemas.microsoft.com/office/word/2010/wordprocessingGroup" xmlns:wpi="http://schemas.microsoft.com/office/word/2010/wordprocessingInk" xmlns:wne="http://schemas.microsoft.com/office/word/2006/wordml" xmlns:wps="http://schemas.microsoft.com/office/word/2010/wordprocessingShape" mc:Ignorable="w14 w15 w16se w16cid w16 w16cex w16sdtdh wp14">
+  <w:footnote w:type="separator" w:id="-1">
+    <w:p>
+      <w:pPr>
+        <w:spacing w:after="0" w:line="240" w:lineRule="auto"/>
+      </w:pPr>
+      <w:r>
+        <w:separator/>
+      </w:r>
+    </w:p>
+  </w:footnote>
+  <w:footnote w:type="continuationSeparator" w:id="0">
+    <w:p>
+      <w:pPr>
+        <w:spacing w:after="0" w:line="240" w:lineRule="auto"/>
+      </w:pPr>
+      <w:r>
+        <w:continuationSeparator/>
+      </w:r>
+    </w:p>
+  </w:footnote>
+</w:footnotes>
 </file>
 
 <file path=word/numbering.xml><?xml version="1.0" encoding="utf-8"?>
@@ -2241,7 +4490,7 @@
       <w:lvlText w:val="-"/>
       <w:lvlJc w:val="left"/>
       <w:pPr>
-        <w:ind w:left="3600" w:hanging="360"/>
+        <w:ind w:left="3448" w:hanging="360"/>
       </w:pPr>
       <w:rPr>
         <w:rFonts w:ascii="Times New Roman" w:eastAsiaTheme="minorHAnsi" w:hAnsi="Times New Roman" w:cs="Times New Roman" w:hint="default"/>
@@ -2253,7 +4502,7 @@
       <w:lvlText w:val="o"/>
       <w:lvlJc w:val="left"/>
       <w:pPr>
-        <w:ind w:left="3240" w:hanging="360"/>
+        <w:ind w:left="3088" w:hanging="360"/>
       </w:pPr>
       <w:rPr>
         <w:rFonts w:ascii="Courier New" w:hAnsi="Courier New" w:cs="Courier New" w:hint="default"/>
@@ -2265,7 +4514,7 @@
       <w:lvlText w:val=""/>
       <w:lvlJc w:val="left"/>
       <w:pPr>
-        <w:ind w:left="3960" w:hanging="360"/>
+        <w:ind w:left="3808" w:hanging="360"/>
       </w:pPr>
       <w:rPr>
         <w:rFonts w:ascii="Wingdings" w:hAnsi="Wingdings" w:hint="default"/>
@@ -2277,7 +4526,7 @@
       <w:lvlText w:val=""/>
       <w:lvlJc w:val="left"/>
       <w:pPr>
-        <w:ind w:left="4680" w:hanging="360"/>
+        <w:ind w:left="4528" w:hanging="360"/>
       </w:pPr>
       <w:rPr>
         <w:rFonts w:ascii="Symbol" w:hAnsi="Symbol" w:hint="default"/>
@@ -2289,7 +4538,7 @@
       <w:lvlText w:val="o"/>
       <w:lvlJc w:val="left"/>
       <w:pPr>
-        <w:ind w:left="5400" w:hanging="360"/>
+        <w:ind w:left="5248" w:hanging="360"/>
       </w:pPr>
       <w:rPr>
         <w:rFonts w:ascii="Courier New" w:hAnsi="Courier New" w:cs="Courier New" w:hint="default"/>
@@ -2301,7 +4550,7 @@
       <w:lvlText w:val=""/>
       <w:lvlJc w:val="left"/>
       <w:pPr>
-        <w:ind w:left="6120" w:hanging="360"/>
+        <w:ind w:left="5968" w:hanging="360"/>
       </w:pPr>
       <w:rPr>
         <w:rFonts w:ascii="Wingdings" w:hAnsi="Wingdings" w:hint="default"/>
@@ -2313,7 +4562,7 @@
       <w:lvlText w:val=""/>
       <w:lvlJc w:val="left"/>
       <w:pPr>
-        <w:ind w:left="6840" w:hanging="360"/>
+        <w:ind w:left="6688" w:hanging="360"/>
       </w:pPr>
       <w:rPr>
         <w:rFonts w:ascii="Symbol" w:hAnsi="Symbol" w:hint="default"/>
@@ -2325,7 +4574,7 @@
       <w:lvlText w:val="o"/>
       <w:lvlJc w:val="left"/>
       <w:pPr>
-        <w:ind w:left="7560" w:hanging="360"/>
+        <w:ind w:left="7408" w:hanging="360"/>
       </w:pPr>
       <w:rPr>
         <w:rFonts w:ascii="Courier New" w:hAnsi="Courier New" w:cs="Courier New" w:hint="default"/>
@@ -2337,7 +4586,7 @@
       <w:lvlText w:val=""/>
       <w:lvlJc w:val="left"/>
       <w:pPr>
-        <w:ind w:left="8280" w:hanging="360"/>
+        <w:ind w:left="8128" w:hanging="360"/>
       </w:pPr>
       <w:rPr>
         <w:rFonts w:ascii="Wingdings" w:hAnsi="Wingdings" w:hint="default"/>
@@ -2683,29 +4932,135 @@
       </w:rPr>
     </w:lvl>
   </w:abstractNum>
-  <w:num w:numId="1">
+  <w:abstractNum w:abstractNumId="4" w15:restartNumberingAfterBreak="0">
+    <w:nsid w:val="626D3AA0"/>
+    <w:multiLevelType w:val="hybridMultilevel"/>
+    <w:tmpl w:val="AD90F2F4"/>
+    <w:lvl w:ilvl="0" w:tplc="5DD66B1C">
+      <w:numFmt w:val="bullet"/>
+      <w:lvlText w:val="-"/>
+      <w:lvlJc w:val="left"/>
+      <w:pPr>
+        <w:ind w:left="1080" w:hanging="360"/>
+      </w:pPr>
+      <w:rPr>
+        <w:rFonts w:ascii="Times New Roman" w:eastAsiaTheme="minorHAnsi" w:hAnsi="Times New Roman" w:cs="Times New Roman" w:hint="default"/>
+      </w:rPr>
+    </w:lvl>
+    <w:lvl w:ilvl="1" w:tplc="04090003" w:tentative="1">
+      <w:start w:val="1"/>
+      <w:numFmt w:val="bullet"/>
+      <w:lvlText w:val="o"/>
+      <w:lvlJc w:val="left"/>
+      <w:pPr>
+        <w:ind w:left="1800" w:hanging="360"/>
+      </w:pPr>
+      <w:rPr>
+        <w:rFonts w:ascii="Courier New" w:hAnsi="Courier New" w:cs="Courier New" w:hint="default"/>
+      </w:rPr>
+    </w:lvl>
+    <w:lvl w:ilvl="2" w:tplc="04090005" w:tentative="1">
+      <w:start w:val="1"/>
+      <w:numFmt w:val="bullet"/>
+      <w:lvlText w:val=""/>
+      <w:lvlJc w:val="left"/>
+      <w:pPr>
+        <w:ind w:left="2520" w:hanging="360"/>
+      </w:pPr>
+      <w:rPr>
+        <w:rFonts w:ascii="Wingdings" w:hAnsi="Wingdings" w:hint="default"/>
+      </w:rPr>
+    </w:lvl>
+    <w:lvl w:ilvl="3" w:tplc="04090001" w:tentative="1">
+      <w:start w:val="1"/>
+      <w:numFmt w:val="bullet"/>
+      <w:lvlText w:val=""/>
+      <w:lvlJc w:val="left"/>
+      <w:pPr>
+        <w:ind w:left="3240" w:hanging="360"/>
+      </w:pPr>
+      <w:rPr>
+        <w:rFonts w:ascii="Symbol" w:hAnsi="Symbol" w:hint="default"/>
+      </w:rPr>
+    </w:lvl>
+    <w:lvl w:ilvl="4" w:tplc="04090003" w:tentative="1">
+      <w:start w:val="1"/>
+      <w:numFmt w:val="bullet"/>
+      <w:lvlText w:val="o"/>
+      <w:lvlJc w:val="left"/>
+      <w:pPr>
+        <w:ind w:left="3960" w:hanging="360"/>
+      </w:pPr>
+      <w:rPr>
+        <w:rFonts w:ascii="Courier New" w:hAnsi="Courier New" w:cs="Courier New" w:hint="default"/>
+      </w:rPr>
+    </w:lvl>
+    <w:lvl w:ilvl="5" w:tplc="04090005" w:tentative="1">
+      <w:start w:val="1"/>
+      <w:numFmt w:val="bullet"/>
+      <w:lvlText w:val=""/>
+      <w:lvlJc w:val="left"/>
+      <w:pPr>
+        <w:ind w:left="4680" w:hanging="360"/>
+      </w:pPr>
+      <w:rPr>
+        <w:rFonts w:ascii="Wingdings" w:hAnsi="Wingdings" w:hint="default"/>
+      </w:rPr>
+    </w:lvl>
+    <w:lvl w:ilvl="6" w:tplc="04090001" w:tentative="1">
+      <w:start w:val="1"/>
+      <w:numFmt w:val="bullet"/>
+      <w:lvlText w:val=""/>
+      <w:lvlJc w:val="left"/>
+      <w:pPr>
+        <w:ind w:left="5400" w:hanging="360"/>
+      </w:pPr>
+      <w:rPr>
+        <w:rFonts w:ascii="Symbol" w:hAnsi="Symbol" w:hint="default"/>
+      </w:rPr>
+    </w:lvl>
+    <w:lvl w:ilvl="7" w:tplc="04090003" w:tentative="1">
+      <w:start w:val="1"/>
+      <w:numFmt w:val="bullet"/>
+      <w:lvlText w:val="o"/>
+      <w:lvlJc w:val="left"/>
+      <w:pPr>
+        <w:ind w:left="6120" w:hanging="360"/>
+      </w:pPr>
+      <w:rPr>
+        <w:rFonts w:ascii="Courier New" w:hAnsi="Courier New" w:cs="Courier New" w:hint="default"/>
+      </w:rPr>
+    </w:lvl>
+    <w:lvl w:ilvl="8" w:tplc="04090005" w:tentative="1">
+      <w:start w:val="1"/>
+      <w:numFmt w:val="bullet"/>
+      <w:lvlText w:val=""/>
+      <w:lvlJc w:val="left"/>
+      <w:pPr>
+        <w:ind w:left="6840" w:hanging="360"/>
+      </w:pPr>
+      <w:rPr>
+        <w:rFonts w:ascii="Wingdings" w:hAnsi="Wingdings" w:hint="default"/>
+      </w:rPr>
+    </w:lvl>
+  </w:abstractNum>
+  <w:num w:numId="1" w16cid:durableId="322701897">
     <w:abstractNumId w:val="1"/>
   </w:num>
-  <w:num w:numId="2">
+  <w:num w:numId="2" w16cid:durableId="1792161850">
     <w:abstractNumId w:val="0"/>
   </w:num>
-  <w:num w:numId="3">
+  <w:num w:numId="3" w16cid:durableId="98111813">
     <w:abstractNumId w:val="3"/>
   </w:num>
-  <w:num w:numId="4">
+  <w:num w:numId="4" w16cid:durableId="344214155">
     <w:abstractNumId w:val="2"/>
   </w:num>
-  <w:num w:numId="5">
+  <w:num w:numId="5" w16cid:durableId="719212099">
     <w:abstractNumId w:val="2"/>
-    <w:lvlOverride w:ilvl="0"/>
-    <w:lvlOverride w:ilvl="1"/>
-    <w:lvlOverride w:ilvl="2"/>
-    <w:lvlOverride w:ilvl="3"/>
-    <w:lvlOverride w:ilvl="4"/>
-    <w:lvlOverride w:ilvl="5"/>
-    <w:lvlOverride w:ilvl="6"/>
-    <w:lvlOverride w:ilvl="7"/>
-    <w:lvlOverride w:ilvl="8"/>
+  </w:num>
+  <w:num w:numId="6" w16cid:durableId="2016691919">
+    <w:abstractNumId w:val="4"/>
   </w:num>
 </w:numbering>
 </file>
@@ -3108,7 +5463,7 @@
   <w:style w:type="paragraph" w:default="1" w:styleId="Normal">
     <w:name w:val="Normal"/>
     <w:qFormat/>
-    <w:rsid w:val="00F6569E"/>
+    <w:rsid w:val="005B753D"/>
     <w:rPr>
       <w:lang w:val="vi-VN"/>
     </w:rPr>
@@ -3184,6 +5539,79 @@
         <w:insideV w:val="single" w:sz="4" w:space="0" w:color="auto"/>
       </w:tblBorders>
     </w:tblPr>
+  </w:style>
+  <w:style w:type="character" w:styleId="Hyperlink">
+    <w:name w:val="Hyperlink"/>
+    <w:basedOn w:val="DefaultParagraphFont"/>
+    <w:uiPriority w:val="99"/>
+    <w:unhideWhenUsed/>
+    <w:rsid w:val="00777712"/>
+    <w:rPr>
+      <w:color w:val="0563C1" w:themeColor="hyperlink"/>
+      <w:u w:val="single"/>
+    </w:rPr>
+  </w:style>
+  <w:style w:type="character" w:styleId="UnresolvedMention">
+    <w:name w:val="Unresolved Mention"/>
+    <w:basedOn w:val="DefaultParagraphFont"/>
+    <w:uiPriority w:val="99"/>
+    <w:semiHidden/>
+    <w:unhideWhenUsed/>
+    <w:rsid w:val="00777712"/>
+    <w:rPr>
+      <w:color w:val="605E5C"/>
+      <w:shd w:val="clear" w:color="auto" w:fill="E1DFDD"/>
+    </w:rPr>
+  </w:style>
+  <w:style w:type="paragraph" w:styleId="Header">
+    <w:name w:val="header"/>
+    <w:basedOn w:val="Normal"/>
+    <w:link w:val="HeaderChar"/>
+    <w:uiPriority w:val="99"/>
+    <w:unhideWhenUsed/>
+    <w:rsid w:val="007D079C"/>
+    <w:pPr>
+      <w:tabs>
+        <w:tab w:val="center" w:pos="4513"/>
+        <w:tab w:val="right" w:pos="9026"/>
+      </w:tabs>
+      <w:spacing w:after="0" w:line="240" w:lineRule="auto"/>
+    </w:pPr>
+  </w:style>
+  <w:style w:type="character" w:customStyle="1" w:styleId="HeaderChar">
+    <w:name w:val="Header Char"/>
+    <w:basedOn w:val="DefaultParagraphFont"/>
+    <w:link w:val="Header"/>
+    <w:uiPriority w:val="99"/>
+    <w:rsid w:val="007D079C"/>
+    <w:rPr>
+      <w:lang w:val="vi-VN"/>
+    </w:rPr>
+  </w:style>
+  <w:style w:type="paragraph" w:styleId="Footer">
+    <w:name w:val="footer"/>
+    <w:basedOn w:val="Normal"/>
+    <w:link w:val="FooterChar"/>
+    <w:uiPriority w:val="99"/>
+    <w:unhideWhenUsed/>
+    <w:rsid w:val="007D079C"/>
+    <w:pPr>
+      <w:tabs>
+        <w:tab w:val="center" w:pos="4513"/>
+        <w:tab w:val="right" w:pos="9026"/>
+      </w:tabs>
+      <w:spacing w:after="0" w:line="240" w:lineRule="auto"/>
+    </w:pPr>
+  </w:style>
+  <w:style w:type="character" w:customStyle="1" w:styleId="FooterChar">
+    <w:name w:val="Footer Char"/>
+    <w:basedOn w:val="DefaultParagraphFont"/>
+    <w:link w:val="Footer"/>
+    <w:uiPriority w:val="99"/>
+    <w:rsid w:val="007D079C"/>
+    <w:rPr>
+      <w:lang w:val="vi-VN"/>
+    </w:rPr>
   </w:style>
 </w:styles>
 </file>

</xml_diff>

<commit_message>
add prevention of both X and O turn in the mid point
</commit_message>
<xml_diff>
--- a/CA_AssignmentReport.docx
+++ b/CA_AssignmentReport.docx
@@ -3035,7 +3035,7 @@
         <w:tblLook w:val="04A0" w:firstRow="1" w:lastRow="0" w:firstColumn="1" w:lastColumn="0" w:noHBand="0" w:noVBand="1"/>
       </w:tblPr>
       <w:tblGrid>
-        <w:gridCol w:w="9350"/>
+        <w:gridCol w:w="9497"/>
       </w:tblGrid>
       <w:tr>
         <w:tc>
@@ -3066,18 +3066,10 @@
                 <w:lang w:val="en-US"/>
               </w:rPr>
               <w:drawing>
-                <wp:anchor distT="0" distB="0" distL="114300" distR="114300" simplePos="0" relativeHeight="251664384" behindDoc="0" locked="0" layoutInCell="1" allowOverlap="1" wp14:anchorId="77670171" wp14:editId="207A220D">
-                  <wp:simplePos x="0" y="0"/>
-                  <wp:positionH relativeFrom="column">
-                    <wp:posOffset>-65405</wp:posOffset>
-                  </wp:positionH>
-                  <wp:positionV relativeFrom="paragraph">
-                    <wp:posOffset>0</wp:posOffset>
-                  </wp:positionV>
-                  <wp:extent cx="5785485" cy="6553200"/>
-                  <wp:effectExtent l="0" t="0" r="5715" b="0"/>
-                  <wp:wrapSquare wrapText="bothSides"/>
-                  <wp:docPr id="9" name="Picture 9"/>
+                <wp:inline distT="0" distB="0" distL="0" distR="0" wp14:anchorId="19638D78" wp14:editId="1B36F350">
+                  <wp:extent cx="5943600" cy="6607175"/>
+                  <wp:effectExtent l="0" t="0" r="0" b="3175"/>
+                  <wp:docPr id="8" name="Picture 8"/>
                   <wp:cNvGraphicFramePr>
                     <a:graphicFrameLocks xmlns:a="http://schemas.openxmlformats.org/drawingml/2006/main" noChangeAspect="1"/>
                   </wp:cNvGraphicFramePr>
@@ -3089,13 +3081,7 @@
                           <pic:cNvPicPr/>
                         </pic:nvPicPr>
                         <pic:blipFill>
-                          <a:blip r:embed="rId15">
-                            <a:extLst>
-                              <a:ext uri="{28A0092B-C50C-407E-A947-70E740481C1C}">
-                                <a14:useLocalDpi xmlns:a14="http://schemas.microsoft.com/office/drawing/2010/main" val="0"/>
-                              </a:ext>
-                            </a:extLst>
-                          </a:blip>
+                          <a:blip r:embed="rId15"/>
                           <a:stretch>
                             <a:fillRect/>
                           </a:stretch>
@@ -3103,7 +3089,7 @@
                         <pic:spPr>
                           <a:xfrm>
                             <a:off x="0" y="0"/>
-                            <a:ext cx="5785485" cy="6553200"/>
+                            <a:ext cx="5943600" cy="6607175"/>
                           </a:xfrm>
                           <a:prstGeom prst="rect">
                             <a:avLst/>
@@ -3112,13 +3098,7 @@
                       </pic:pic>
                     </a:graphicData>
                   </a:graphic>
-                  <wp14:sizeRelH relativeFrom="margin">
-                    <wp14:pctWidth>0</wp14:pctWidth>
-                  </wp14:sizeRelH>
-                  <wp14:sizeRelV relativeFrom="margin">
-                    <wp14:pctHeight>0</wp14:pctHeight>
-                  </wp14:sizeRelV>
-                </wp:anchor>
+                </wp:inline>
               </w:drawing>
             </w:r>
           </w:p>
@@ -3252,6 +3232,7 @@
               <w:rPr>
                 <w:rStyle w:val="Hyperlink"/>
                 <w:rFonts w:ascii="Times New Roman" w:hAnsi="Times New Roman" w:cs="Times New Roman"/>
+                <w:noProof/>
                 <w:color w:val="auto"/>
                 <w:sz w:val="28"/>
                 <w:szCs w:val="28"/>
@@ -3305,6 +3286,7 @@
               <w:rPr>
                 <w:rStyle w:val="Hyperlink"/>
                 <w:rFonts w:ascii="Times New Roman" w:hAnsi="Times New Roman" w:cs="Times New Roman"/>
+                <w:noProof/>
                 <w:color w:val="auto"/>
                 <w:sz w:val="28"/>
                 <w:szCs w:val="28"/>
@@ -3367,43 +3349,7 @@
                 <w:szCs w:val="28"/>
                 <w:lang w:val="en-US"/>
               </w:rPr>
-              <w:t>Image E3.</w:t>
-            </w:r>
-            <w:r>
-              <w:rPr>
-                <w:rFonts w:ascii="Times New Roman" w:hAnsi="Times New Roman" w:cs="Times New Roman"/>
-                <w:sz w:val="28"/>
-                <w:szCs w:val="28"/>
-                <w:lang w:val="en-US"/>
-              </w:rPr>
-              <w:t>6</w:t>
-            </w:r>
-            <w:r>
-              <w:rPr>
-                <w:rFonts w:ascii="Times New Roman" w:hAnsi="Times New Roman" w:cs="Times New Roman"/>
-                <w:sz w:val="28"/>
-                <w:szCs w:val="28"/>
-                <w:lang w:val="en-US"/>
-              </w:rPr>
-              <w:t xml:space="preserve">: </w:t>
-            </w:r>
-            <w:r>
-              <w:rPr>
-                <w:rFonts w:ascii="Times New Roman" w:hAnsi="Times New Roman" w:cs="Times New Roman"/>
-                <w:sz w:val="28"/>
-                <w:szCs w:val="28"/>
-                <w:lang w:val="en-US"/>
-              </w:rPr>
-              <w:t>block “X turn” and “O turn” since being double clicked</w:t>
-            </w:r>
-            <w:r>
-              <w:rPr>
-                <w:rFonts w:ascii="Times New Roman" w:hAnsi="Times New Roman" w:cs="Times New Roman"/>
-                <w:sz w:val="28"/>
-                <w:szCs w:val="28"/>
-                <w:lang w:val="en-US"/>
-              </w:rPr>
-              <w:t>.</w:t>
+              <w:t>Image E3.6: block “X turn” and “O turn” since being double clicked.</w:t>
             </w:r>
           </w:p>
         </w:tc>
@@ -3854,6 +3800,7 @@
               <w:rPr>
                 <w:rStyle w:val="Hyperlink"/>
                 <w:rFonts w:ascii="Times New Roman" w:hAnsi="Times New Roman" w:cs="Times New Roman"/>
+                <w:noProof/>
                 <w:color w:val="auto"/>
                 <w:sz w:val="28"/>
                 <w:szCs w:val="28"/>
@@ -3916,34 +3863,7 @@
                 <w:szCs w:val="28"/>
                 <w:lang w:val="en-US"/>
               </w:rPr>
-              <w:t>Image E3.</w:t>
-            </w:r>
-            <w:r>
-              <w:rPr>
-                <w:rFonts w:ascii="Times New Roman" w:hAnsi="Times New Roman" w:cs="Times New Roman"/>
-                <w:sz w:val="28"/>
-                <w:szCs w:val="28"/>
-                <w:lang w:val="en-US"/>
-              </w:rPr>
-              <w:t>7</w:t>
-            </w:r>
-            <w:r>
-              <w:rPr>
-                <w:rFonts w:ascii="Times New Roman" w:hAnsi="Times New Roman" w:cs="Times New Roman"/>
-                <w:sz w:val="28"/>
-                <w:szCs w:val="28"/>
-                <w:lang w:val="en-US"/>
-              </w:rPr>
-              <w:t>:</w:t>
-            </w:r>
-            <w:r>
-              <w:rPr>
-                <w:rFonts w:ascii="Times New Roman" w:hAnsi="Times New Roman" w:cs="Times New Roman"/>
-                <w:sz w:val="28"/>
-                <w:szCs w:val="28"/>
-                <w:lang w:val="en-US"/>
-              </w:rPr>
-              <w:t xml:space="preserve"> “</w:t>
+              <w:t>Image E3.7: “</w:t>
             </w:r>
             <w:r>
               <w:rPr>
@@ -3964,16 +3884,7 @@
                 <w:szCs w:val="28"/>
                 <w:lang w:val="en-US"/>
               </w:rPr>
-              <w:t>” function (block)</w:t>
-            </w:r>
-            <w:r>
-              <w:rPr>
-                <w:rFonts w:ascii="Times New Roman" w:hAnsi="Times New Roman" w:cs="Times New Roman"/>
-                <w:sz w:val="28"/>
-                <w:szCs w:val="28"/>
-                <w:lang w:val="en-US"/>
-              </w:rPr>
-              <w:t>.</w:t>
+              <w:t>” function (block).</w:t>
             </w:r>
           </w:p>
         </w:tc>
@@ -4108,6 +4019,7 @@
             <w:r>
               <w:rPr>
                 <w:rFonts w:ascii="Times New Roman" w:hAnsi="Times New Roman" w:cs="Times New Roman"/>
+                <w:noProof/>
                 <w:sz w:val="28"/>
                 <w:szCs w:val="28"/>
                 <w:lang w:val="en-US"/>
@@ -4166,25 +4078,7 @@
                 <w:szCs w:val="28"/>
                 <w:lang w:val="en-US"/>
               </w:rPr>
-              <w:t>Image E3.</w:t>
-            </w:r>
-            <w:r>
-              <w:rPr>
-                <w:rFonts w:ascii="Times New Roman" w:hAnsi="Times New Roman" w:cs="Times New Roman"/>
-                <w:sz w:val="28"/>
-                <w:szCs w:val="28"/>
-                <w:lang w:val="en-US"/>
-              </w:rPr>
-              <w:t>8</w:t>
-            </w:r>
-            <w:r>
-              <w:rPr>
-                <w:rFonts w:ascii="Times New Roman" w:hAnsi="Times New Roman" w:cs="Times New Roman"/>
-                <w:sz w:val="28"/>
-                <w:szCs w:val="28"/>
-                <w:lang w:val="en-US"/>
-              </w:rPr>
-              <w:t>: Example of player select 2 in their first turn.</w:t>
+              <w:t>Image E3.8: Example of player select 2 in their first turn.</w:t>
             </w:r>
           </w:p>
         </w:tc>

</xml_diff>